<commit_message>
drafted the three parts...humanising the whole in progress
</commit_message>
<xml_diff>
--- a/Submission/BM7703_001_studentnumber.docx
+++ b/Submission/BM7703_001_studentnumber.docx
@@ -15,16 +15,16 @@
         <w:rPr>
           <w:b/>
           <w:bCs/>
-          <w:sz w:val="36"/>
-          <w:szCs w:val="32"/>
+          <w:sz w:val="40"/>
+          <w:szCs w:val="36"/>
         </w:rPr>
       </w:pPr>
       <w:r>
         <w:rPr>
           <w:b/>
           <w:bCs/>
-          <w:sz w:val="36"/>
-          <w:szCs w:val="32"/>
+          <w:sz w:val="40"/>
+          <w:szCs w:val="36"/>
         </w:rPr>
         <w:t>INTERCULTURAL ISSUES IN INTERNATIONAL BUSINESS</w:t>
       </w:r>
@@ -59,7 +59,14 @@
         <w:spacing w:line="276" w:lineRule="auto"/>
       </w:pPr>
       <w:r>
-        <w:t xml:space="preserve">Assessment 001: Individual Portfolio – GlosTech Case Study  </w:t>
+        <w:rPr>
+          <w:b/>
+          <w:bCs/>
+        </w:rPr>
+        <w:t>Assessment 001</w:t>
+      </w:r>
+      <w:r>
+        <w:t xml:space="preserve">: Individual Portfolio – GlosTech Case Study  </w:t>
       </w:r>
     </w:p>
     <w:p>
@@ -67,18 +74,17 @@
         <w:spacing w:line="276" w:lineRule="auto"/>
       </w:pPr>
       <w:r>
-        <w:t xml:space="preserve">Word Count: </w:t>
-      </w:r>
-      <w:r>
-        <w:t>3,000 words (±10%)</w:t>
-      </w:r>
-    </w:p>
-    <w:p>
-      <w:pPr>
-        <w:spacing w:line="276" w:lineRule="auto"/>
-      </w:pPr>
-      <w:r>
-        <w:t xml:space="preserve">Date of Submission: </w:t>
+        <w:rPr>
+          <w:b/>
+          <w:bCs/>
+        </w:rPr>
+        <w:t>Word Count</w:t>
+      </w:r>
+      <w:r>
+        <w:t xml:space="preserve">: </w:t>
+      </w:r>
+      <w:r>
+        <w:t>2,956</w:t>
       </w:r>
     </w:p>
     <w:p>
@@ -155,7 +161,7 @@
           <w:r>
             <w:fldChar w:fldCharType="separate"/>
           </w:r>
-          <w:hyperlink w:anchor="_Toc211166918" w:history="1">
+          <w:hyperlink w:anchor="_Toc211290192" w:history="1">
             <w:r>
               <w:rPr>
                 <w:rStyle w:val="Hyperlink"/>
@@ -182,7 +188,7 @@
                 <w:noProof/>
                 <w:webHidden/>
               </w:rPr>
-              <w:instrText xml:space="preserve"> PAGEREF _Toc211166918 \h </w:instrText>
+              <w:instrText xml:space="preserve"> PAGEREF _Toc211290192 \h </w:instrText>
             </w:r>
             <w:r>
               <w:rPr>
@@ -227,7 +233,7 @@
               <w:lang w:eastAsia="en-GB"/>
             </w:rPr>
           </w:pPr>
-          <w:hyperlink w:anchor="_Toc211166919" w:history="1">
+          <w:hyperlink w:anchor="_Toc211290193" w:history="1">
             <w:r>
               <w:rPr>
                 <w:rStyle w:val="Hyperlink"/>
@@ -254,7 +260,7 @@
                 <w:noProof/>
                 <w:webHidden/>
               </w:rPr>
-              <w:instrText xml:space="preserve"> PAGEREF _Toc211166919 \h </w:instrText>
+              <w:instrText xml:space="preserve"> PAGEREF _Toc211290193 \h </w:instrText>
             </w:r>
             <w:r>
               <w:rPr>
@@ -299,7 +305,7 @@
               <w:lang w:eastAsia="en-GB"/>
             </w:rPr>
           </w:pPr>
-          <w:hyperlink w:anchor="_Toc211166920" w:history="1">
+          <w:hyperlink w:anchor="_Toc211290194" w:history="1">
             <w:r>
               <w:rPr>
                 <w:rStyle w:val="Hyperlink"/>
@@ -326,7 +332,7 @@
                 <w:noProof/>
                 <w:webHidden/>
               </w:rPr>
-              <w:instrText xml:space="preserve"> PAGEREF _Toc211166920 \h </w:instrText>
+              <w:instrText xml:space="preserve"> PAGEREF _Toc211290194 \h </w:instrText>
             </w:r>
             <w:r>
               <w:rPr>
@@ -371,7 +377,7 @@
               <w:lang w:eastAsia="en-GB"/>
             </w:rPr>
           </w:pPr>
-          <w:hyperlink w:anchor="_Toc211166921" w:history="1">
+          <w:hyperlink w:anchor="_Toc211290195" w:history="1">
             <w:r>
               <w:rPr>
                 <w:rStyle w:val="Hyperlink"/>
@@ -398,7 +404,7 @@
                 <w:noProof/>
                 <w:webHidden/>
               </w:rPr>
-              <w:instrText xml:space="preserve"> PAGEREF _Toc211166921 \h </w:instrText>
+              <w:instrText xml:space="preserve"> PAGEREF _Toc211290195 \h </w:instrText>
             </w:r>
             <w:r>
               <w:rPr>
@@ -443,7 +449,7 @@
               <w:lang w:eastAsia="en-GB"/>
             </w:rPr>
           </w:pPr>
-          <w:hyperlink w:anchor="_Toc211166922" w:history="1">
+          <w:hyperlink w:anchor="_Toc211290196" w:history="1">
             <w:r>
               <w:rPr>
                 <w:rStyle w:val="Hyperlink"/>
@@ -470,7 +476,7 @@
                 <w:noProof/>
                 <w:webHidden/>
               </w:rPr>
-              <w:instrText xml:space="preserve"> PAGEREF _Toc211166922 \h </w:instrText>
+              <w:instrText xml:space="preserve"> PAGEREF _Toc211290196 \h </w:instrText>
             </w:r>
             <w:r>
               <w:rPr>
@@ -515,7 +521,7 @@
               <w:lang w:eastAsia="en-GB"/>
             </w:rPr>
           </w:pPr>
-          <w:hyperlink w:anchor="_Toc211166923" w:history="1">
+          <w:hyperlink w:anchor="_Toc211290197" w:history="1">
             <w:r>
               <w:rPr>
                 <w:rStyle w:val="Hyperlink"/>
@@ -542,7 +548,7 @@
                 <w:noProof/>
                 <w:webHidden/>
               </w:rPr>
-              <w:instrText xml:space="preserve"> PAGEREF _Toc211166923 \h </w:instrText>
+              <w:instrText xml:space="preserve"> PAGEREF _Toc211290197 \h </w:instrText>
             </w:r>
             <w:r>
               <w:rPr>
@@ -587,7 +593,7 @@
               <w:lang w:eastAsia="en-GB"/>
             </w:rPr>
           </w:pPr>
-          <w:hyperlink w:anchor="_Toc211166924" w:history="1">
+          <w:hyperlink w:anchor="_Toc211290198" w:history="1">
             <w:r>
               <w:rPr>
                 <w:rStyle w:val="Hyperlink"/>
@@ -614,7 +620,7 @@
                 <w:noProof/>
                 <w:webHidden/>
               </w:rPr>
-              <w:instrText xml:space="preserve"> PAGEREF _Toc211166924 \h </w:instrText>
+              <w:instrText xml:space="preserve"> PAGEREF _Toc211290198 \h </w:instrText>
             </w:r>
             <w:r>
               <w:rPr>
@@ -659,7 +665,7 @@
               <w:lang w:eastAsia="en-GB"/>
             </w:rPr>
           </w:pPr>
-          <w:hyperlink w:anchor="_Toc211166925" w:history="1">
+          <w:hyperlink w:anchor="_Toc211290199" w:history="1">
             <w:r>
               <w:rPr>
                 <w:rStyle w:val="Hyperlink"/>
@@ -686,7 +692,7 @@
                 <w:noProof/>
                 <w:webHidden/>
               </w:rPr>
-              <w:instrText xml:space="preserve"> PAGEREF _Toc211166925 \h </w:instrText>
+              <w:instrText xml:space="preserve"> PAGEREF _Toc211290199 \h </w:instrText>
             </w:r>
             <w:r>
               <w:rPr>
@@ -731,7 +737,7 @@
               <w:lang w:eastAsia="en-GB"/>
             </w:rPr>
           </w:pPr>
-          <w:hyperlink w:anchor="_Toc211166926" w:history="1">
+          <w:hyperlink w:anchor="_Toc211290200" w:history="1">
             <w:r>
               <w:rPr>
                 <w:rStyle w:val="Hyperlink"/>
@@ -758,7 +764,7 @@
                 <w:noProof/>
                 <w:webHidden/>
               </w:rPr>
-              <w:instrText xml:space="preserve"> PAGEREF _Toc211166926 \h </w:instrText>
+              <w:instrText xml:space="preserve"> PAGEREF _Toc211290200 \h </w:instrText>
             </w:r>
             <w:r>
               <w:rPr>
@@ -803,7 +809,7 @@
               <w:lang w:eastAsia="en-GB"/>
             </w:rPr>
           </w:pPr>
-          <w:hyperlink w:anchor="_Toc211166927" w:history="1">
+          <w:hyperlink w:anchor="_Toc211290201" w:history="1">
             <w:r>
               <w:rPr>
                 <w:rStyle w:val="Hyperlink"/>
@@ -830,7 +836,7 @@
                 <w:noProof/>
                 <w:webHidden/>
               </w:rPr>
-              <w:instrText xml:space="preserve"> PAGEREF _Toc211166927 \h </w:instrText>
+              <w:instrText xml:space="preserve"> PAGEREF _Toc211290201 \h </w:instrText>
             </w:r>
             <w:r>
               <w:rPr>
@@ -875,7 +881,7 @@
               <w:lang w:eastAsia="en-GB"/>
             </w:rPr>
           </w:pPr>
-          <w:hyperlink w:anchor="_Toc211166928" w:history="1">
+          <w:hyperlink w:anchor="_Toc211290202" w:history="1">
             <w:r>
               <w:rPr>
                 <w:rStyle w:val="Hyperlink"/>
@@ -902,7 +908,7 @@
                 <w:noProof/>
                 <w:webHidden/>
               </w:rPr>
-              <w:instrText xml:space="preserve"> PAGEREF _Toc211166928 \h </w:instrText>
+              <w:instrText xml:space="preserve"> PAGEREF _Toc211290202 \h </w:instrText>
             </w:r>
             <w:r>
               <w:rPr>
@@ -947,7 +953,7 @@
               <w:lang w:eastAsia="en-GB"/>
             </w:rPr>
           </w:pPr>
-          <w:hyperlink w:anchor="_Toc211166929" w:history="1">
+          <w:hyperlink w:anchor="_Toc211290203" w:history="1">
             <w:r>
               <w:rPr>
                 <w:rStyle w:val="Hyperlink"/>
@@ -974,7 +980,7 @@
                 <w:noProof/>
                 <w:webHidden/>
               </w:rPr>
-              <w:instrText xml:space="preserve"> PAGEREF _Toc211166929 \h </w:instrText>
+              <w:instrText xml:space="preserve"> PAGEREF _Toc211290203 \h </w:instrText>
             </w:r>
             <w:r>
               <w:rPr>
@@ -1019,7 +1025,7 @@
               <w:lang w:eastAsia="en-GB"/>
             </w:rPr>
           </w:pPr>
-          <w:hyperlink w:anchor="_Toc211166930" w:history="1">
+          <w:hyperlink w:anchor="_Toc211290204" w:history="1">
             <w:r>
               <w:rPr>
                 <w:rStyle w:val="Hyperlink"/>
@@ -1046,7 +1052,7 @@
                 <w:noProof/>
                 <w:webHidden/>
               </w:rPr>
-              <w:instrText xml:space="preserve"> PAGEREF _Toc211166930 \h </w:instrText>
+              <w:instrText xml:space="preserve"> PAGEREF _Toc211290204 \h </w:instrText>
             </w:r>
             <w:r>
               <w:rPr>
@@ -1091,7 +1097,7 @@
               <w:lang w:eastAsia="en-GB"/>
             </w:rPr>
           </w:pPr>
-          <w:hyperlink w:anchor="_Toc211166931" w:history="1">
+          <w:hyperlink w:anchor="_Toc211290205" w:history="1">
             <w:r>
               <w:rPr>
                 <w:rStyle w:val="Hyperlink"/>
@@ -1118,7 +1124,7 @@
                 <w:noProof/>
                 <w:webHidden/>
               </w:rPr>
-              <w:instrText xml:space="preserve"> PAGEREF _Toc211166931 \h </w:instrText>
+              <w:instrText xml:space="preserve"> PAGEREF _Toc211290205 \h </w:instrText>
             </w:r>
             <w:r>
               <w:rPr>
@@ -1139,6 +1145,654 @@
                 <w:webHidden/>
               </w:rPr>
               <w:t>8</w:t>
+            </w:r>
+            <w:r>
+              <w:rPr>
+                <w:noProof/>
+                <w:webHidden/>
+              </w:rPr>
+              <w:fldChar w:fldCharType="end"/>
+            </w:r>
+          </w:hyperlink>
+        </w:p>
+        <w:p>
+          <w:pPr>
+            <w:pStyle w:val="TOC1"/>
+            <w:tabs>
+              <w:tab w:val="right" w:leader="dot" w:pos="9350"/>
+            </w:tabs>
+            <w:rPr>
+              <w:rFonts w:asciiTheme="minorHAnsi" w:eastAsiaTheme="minorEastAsia" w:hAnsiTheme="minorHAnsi"/>
+              <w:noProof/>
+              <w:kern w:val="2"/>
+              <w:szCs w:val="24"/>
+              <w:lang w:eastAsia="en-GB"/>
+            </w:rPr>
+          </w:pPr>
+          <w:hyperlink w:anchor="_Toc211290206" w:history="1">
+            <w:r>
+              <w:rPr>
+                <w:rStyle w:val="Hyperlink"/>
+                <w:noProof/>
+              </w:rPr>
+              <w:t>PART 3: LEADING NEGOTIATIONS WITH A VIETNAMESE SUPPLIER</w:t>
+            </w:r>
+            <w:r>
+              <w:rPr>
+                <w:noProof/>
+                <w:webHidden/>
+              </w:rPr>
+              <w:tab/>
+            </w:r>
+            <w:r>
+              <w:rPr>
+                <w:noProof/>
+                <w:webHidden/>
+              </w:rPr>
+              <w:fldChar w:fldCharType="begin"/>
+            </w:r>
+            <w:r>
+              <w:rPr>
+                <w:noProof/>
+                <w:webHidden/>
+              </w:rPr>
+              <w:instrText xml:space="preserve"> PAGEREF _Toc211290206 \h </w:instrText>
+            </w:r>
+            <w:r>
+              <w:rPr>
+                <w:noProof/>
+                <w:webHidden/>
+              </w:rPr>
+            </w:r>
+            <w:r>
+              <w:rPr>
+                <w:noProof/>
+                <w:webHidden/>
+              </w:rPr>
+              <w:fldChar w:fldCharType="separate"/>
+            </w:r>
+            <w:r>
+              <w:rPr>
+                <w:noProof/>
+                <w:webHidden/>
+              </w:rPr>
+              <w:t>9</w:t>
+            </w:r>
+            <w:r>
+              <w:rPr>
+                <w:noProof/>
+                <w:webHidden/>
+              </w:rPr>
+              <w:fldChar w:fldCharType="end"/>
+            </w:r>
+          </w:hyperlink>
+        </w:p>
+        <w:p>
+          <w:pPr>
+            <w:pStyle w:val="TOC2"/>
+            <w:tabs>
+              <w:tab w:val="right" w:leader="dot" w:pos="9350"/>
+            </w:tabs>
+            <w:rPr>
+              <w:rFonts w:asciiTheme="minorHAnsi" w:eastAsiaTheme="minorEastAsia" w:hAnsiTheme="minorHAnsi"/>
+              <w:noProof/>
+              <w:kern w:val="2"/>
+              <w:szCs w:val="24"/>
+              <w:lang w:eastAsia="en-GB"/>
+            </w:rPr>
+          </w:pPr>
+          <w:hyperlink w:anchor="_Toc211290207" w:history="1">
+            <w:r>
+              <w:rPr>
+                <w:rStyle w:val="Hyperlink"/>
+                <w:noProof/>
+              </w:rPr>
+              <w:t>3.1 Introduction</w:t>
+            </w:r>
+            <w:r>
+              <w:rPr>
+                <w:noProof/>
+                <w:webHidden/>
+              </w:rPr>
+              <w:tab/>
+            </w:r>
+            <w:r>
+              <w:rPr>
+                <w:noProof/>
+                <w:webHidden/>
+              </w:rPr>
+              <w:fldChar w:fldCharType="begin"/>
+            </w:r>
+            <w:r>
+              <w:rPr>
+                <w:noProof/>
+                <w:webHidden/>
+              </w:rPr>
+              <w:instrText xml:space="preserve"> PAGEREF _Toc211290207 \h </w:instrText>
+            </w:r>
+            <w:r>
+              <w:rPr>
+                <w:noProof/>
+                <w:webHidden/>
+              </w:rPr>
+            </w:r>
+            <w:r>
+              <w:rPr>
+                <w:noProof/>
+                <w:webHidden/>
+              </w:rPr>
+              <w:fldChar w:fldCharType="separate"/>
+            </w:r>
+            <w:r>
+              <w:rPr>
+                <w:noProof/>
+                <w:webHidden/>
+              </w:rPr>
+              <w:t>9</w:t>
+            </w:r>
+            <w:r>
+              <w:rPr>
+                <w:noProof/>
+                <w:webHidden/>
+              </w:rPr>
+              <w:fldChar w:fldCharType="end"/>
+            </w:r>
+          </w:hyperlink>
+        </w:p>
+        <w:p>
+          <w:pPr>
+            <w:pStyle w:val="TOC2"/>
+            <w:tabs>
+              <w:tab w:val="right" w:leader="dot" w:pos="9350"/>
+            </w:tabs>
+            <w:rPr>
+              <w:rFonts w:asciiTheme="minorHAnsi" w:eastAsiaTheme="minorEastAsia" w:hAnsiTheme="minorHAnsi"/>
+              <w:noProof/>
+              <w:kern w:val="2"/>
+              <w:szCs w:val="24"/>
+              <w:lang w:eastAsia="en-GB"/>
+            </w:rPr>
+          </w:pPr>
+          <w:hyperlink w:anchor="_Toc211290208" w:history="1">
+            <w:r>
+              <w:rPr>
+                <w:rStyle w:val="Hyperlink"/>
+                <w:noProof/>
+              </w:rPr>
+              <w:t>3.2 Understanding Vietnamese Business Culture</w:t>
+            </w:r>
+            <w:r>
+              <w:rPr>
+                <w:noProof/>
+                <w:webHidden/>
+              </w:rPr>
+              <w:tab/>
+            </w:r>
+            <w:r>
+              <w:rPr>
+                <w:noProof/>
+                <w:webHidden/>
+              </w:rPr>
+              <w:fldChar w:fldCharType="begin"/>
+            </w:r>
+            <w:r>
+              <w:rPr>
+                <w:noProof/>
+                <w:webHidden/>
+              </w:rPr>
+              <w:instrText xml:space="preserve"> PAGEREF _Toc211290208 \h </w:instrText>
+            </w:r>
+            <w:r>
+              <w:rPr>
+                <w:noProof/>
+                <w:webHidden/>
+              </w:rPr>
+            </w:r>
+            <w:r>
+              <w:rPr>
+                <w:noProof/>
+                <w:webHidden/>
+              </w:rPr>
+              <w:fldChar w:fldCharType="separate"/>
+            </w:r>
+            <w:r>
+              <w:rPr>
+                <w:noProof/>
+                <w:webHidden/>
+              </w:rPr>
+              <w:t>9</w:t>
+            </w:r>
+            <w:r>
+              <w:rPr>
+                <w:noProof/>
+                <w:webHidden/>
+              </w:rPr>
+              <w:fldChar w:fldCharType="end"/>
+            </w:r>
+          </w:hyperlink>
+        </w:p>
+        <w:p>
+          <w:pPr>
+            <w:pStyle w:val="TOC2"/>
+            <w:tabs>
+              <w:tab w:val="right" w:leader="dot" w:pos="9350"/>
+            </w:tabs>
+            <w:rPr>
+              <w:rFonts w:asciiTheme="minorHAnsi" w:eastAsiaTheme="minorEastAsia" w:hAnsiTheme="minorHAnsi"/>
+              <w:noProof/>
+              <w:kern w:val="2"/>
+              <w:szCs w:val="24"/>
+              <w:lang w:eastAsia="en-GB"/>
+            </w:rPr>
+          </w:pPr>
+          <w:hyperlink w:anchor="_Toc211290209" w:history="1">
+            <w:r>
+              <w:rPr>
+                <w:rStyle w:val="Hyperlink"/>
+                <w:noProof/>
+              </w:rPr>
+              <w:t>3.3 Choosing the Right Negotiation Leader</w:t>
+            </w:r>
+            <w:r>
+              <w:rPr>
+                <w:noProof/>
+                <w:webHidden/>
+              </w:rPr>
+              <w:tab/>
+            </w:r>
+            <w:r>
+              <w:rPr>
+                <w:noProof/>
+                <w:webHidden/>
+              </w:rPr>
+              <w:fldChar w:fldCharType="begin"/>
+            </w:r>
+            <w:r>
+              <w:rPr>
+                <w:noProof/>
+                <w:webHidden/>
+              </w:rPr>
+              <w:instrText xml:space="preserve"> PAGEREF _Toc211290209 \h </w:instrText>
+            </w:r>
+            <w:r>
+              <w:rPr>
+                <w:noProof/>
+                <w:webHidden/>
+              </w:rPr>
+            </w:r>
+            <w:r>
+              <w:rPr>
+                <w:noProof/>
+                <w:webHidden/>
+              </w:rPr>
+              <w:fldChar w:fldCharType="separate"/>
+            </w:r>
+            <w:r>
+              <w:rPr>
+                <w:noProof/>
+                <w:webHidden/>
+              </w:rPr>
+              <w:t>10</w:t>
+            </w:r>
+            <w:r>
+              <w:rPr>
+                <w:noProof/>
+                <w:webHidden/>
+              </w:rPr>
+              <w:fldChar w:fldCharType="end"/>
+            </w:r>
+          </w:hyperlink>
+        </w:p>
+        <w:p>
+          <w:pPr>
+            <w:pStyle w:val="TOC2"/>
+            <w:tabs>
+              <w:tab w:val="right" w:leader="dot" w:pos="9350"/>
+            </w:tabs>
+            <w:rPr>
+              <w:rFonts w:asciiTheme="minorHAnsi" w:eastAsiaTheme="minorEastAsia" w:hAnsiTheme="minorHAnsi"/>
+              <w:noProof/>
+              <w:kern w:val="2"/>
+              <w:szCs w:val="24"/>
+              <w:lang w:eastAsia="en-GB"/>
+            </w:rPr>
+          </w:pPr>
+          <w:hyperlink w:anchor="_Toc211290210" w:history="1">
+            <w:r>
+              <w:rPr>
+                <w:rStyle w:val="Hyperlink"/>
+                <w:noProof/>
+              </w:rPr>
+              <w:t>3.4 Negotiation Strategy and Preparation</w:t>
+            </w:r>
+            <w:r>
+              <w:rPr>
+                <w:noProof/>
+                <w:webHidden/>
+              </w:rPr>
+              <w:tab/>
+            </w:r>
+            <w:r>
+              <w:rPr>
+                <w:noProof/>
+                <w:webHidden/>
+              </w:rPr>
+              <w:fldChar w:fldCharType="begin"/>
+            </w:r>
+            <w:r>
+              <w:rPr>
+                <w:noProof/>
+                <w:webHidden/>
+              </w:rPr>
+              <w:instrText xml:space="preserve"> PAGEREF _Toc211290210 \h </w:instrText>
+            </w:r>
+            <w:r>
+              <w:rPr>
+                <w:noProof/>
+                <w:webHidden/>
+              </w:rPr>
+            </w:r>
+            <w:r>
+              <w:rPr>
+                <w:noProof/>
+                <w:webHidden/>
+              </w:rPr>
+              <w:fldChar w:fldCharType="separate"/>
+            </w:r>
+            <w:r>
+              <w:rPr>
+                <w:noProof/>
+                <w:webHidden/>
+              </w:rPr>
+              <w:t>10</w:t>
+            </w:r>
+            <w:r>
+              <w:rPr>
+                <w:noProof/>
+                <w:webHidden/>
+              </w:rPr>
+              <w:fldChar w:fldCharType="end"/>
+            </w:r>
+          </w:hyperlink>
+        </w:p>
+        <w:p>
+          <w:pPr>
+            <w:pStyle w:val="TOC2"/>
+            <w:tabs>
+              <w:tab w:val="right" w:leader="dot" w:pos="9350"/>
+            </w:tabs>
+            <w:rPr>
+              <w:rFonts w:asciiTheme="minorHAnsi" w:eastAsiaTheme="minorEastAsia" w:hAnsiTheme="minorHAnsi"/>
+              <w:noProof/>
+              <w:kern w:val="2"/>
+              <w:szCs w:val="24"/>
+              <w:lang w:eastAsia="en-GB"/>
+            </w:rPr>
+          </w:pPr>
+          <w:hyperlink w:anchor="_Toc211290211" w:history="1">
+            <w:r>
+              <w:rPr>
+                <w:rStyle w:val="Hyperlink"/>
+                <w:noProof/>
+              </w:rPr>
+              <w:t>3.5 Ethical and Long-Term Considerations</w:t>
+            </w:r>
+            <w:r>
+              <w:rPr>
+                <w:noProof/>
+                <w:webHidden/>
+              </w:rPr>
+              <w:tab/>
+            </w:r>
+            <w:r>
+              <w:rPr>
+                <w:noProof/>
+                <w:webHidden/>
+              </w:rPr>
+              <w:fldChar w:fldCharType="begin"/>
+            </w:r>
+            <w:r>
+              <w:rPr>
+                <w:noProof/>
+                <w:webHidden/>
+              </w:rPr>
+              <w:instrText xml:space="preserve"> PAGEREF _Toc211290211 \h </w:instrText>
+            </w:r>
+            <w:r>
+              <w:rPr>
+                <w:noProof/>
+                <w:webHidden/>
+              </w:rPr>
+            </w:r>
+            <w:r>
+              <w:rPr>
+                <w:noProof/>
+                <w:webHidden/>
+              </w:rPr>
+              <w:fldChar w:fldCharType="separate"/>
+            </w:r>
+            <w:r>
+              <w:rPr>
+                <w:noProof/>
+                <w:webHidden/>
+              </w:rPr>
+              <w:t>11</w:t>
+            </w:r>
+            <w:r>
+              <w:rPr>
+                <w:noProof/>
+                <w:webHidden/>
+              </w:rPr>
+              <w:fldChar w:fldCharType="end"/>
+            </w:r>
+          </w:hyperlink>
+        </w:p>
+        <w:p>
+          <w:pPr>
+            <w:pStyle w:val="TOC2"/>
+            <w:tabs>
+              <w:tab w:val="right" w:leader="dot" w:pos="9350"/>
+            </w:tabs>
+            <w:rPr>
+              <w:rFonts w:asciiTheme="minorHAnsi" w:eastAsiaTheme="minorEastAsia" w:hAnsiTheme="minorHAnsi"/>
+              <w:noProof/>
+              <w:kern w:val="2"/>
+              <w:szCs w:val="24"/>
+              <w:lang w:eastAsia="en-GB"/>
+            </w:rPr>
+          </w:pPr>
+          <w:hyperlink w:anchor="_Toc211290212" w:history="1">
+            <w:r>
+              <w:rPr>
+                <w:rStyle w:val="Hyperlink"/>
+                <w:noProof/>
+              </w:rPr>
+              <w:t>3.6 Recommendations for GlosTech</w:t>
+            </w:r>
+            <w:r>
+              <w:rPr>
+                <w:noProof/>
+                <w:webHidden/>
+              </w:rPr>
+              <w:tab/>
+            </w:r>
+            <w:r>
+              <w:rPr>
+                <w:noProof/>
+                <w:webHidden/>
+              </w:rPr>
+              <w:fldChar w:fldCharType="begin"/>
+            </w:r>
+            <w:r>
+              <w:rPr>
+                <w:noProof/>
+                <w:webHidden/>
+              </w:rPr>
+              <w:instrText xml:space="preserve"> PAGEREF _Toc211290212 \h </w:instrText>
+            </w:r>
+            <w:r>
+              <w:rPr>
+                <w:noProof/>
+                <w:webHidden/>
+              </w:rPr>
+            </w:r>
+            <w:r>
+              <w:rPr>
+                <w:noProof/>
+                <w:webHidden/>
+              </w:rPr>
+              <w:fldChar w:fldCharType="separate"/>
+            </w:r>
+            <w:r>
+              <w:rPr>
+                <w:noProof/>
+                <w:webHidden/>
+              </w:rPr>
+              <w:t>11</w:t>
+            </w:r>
+            <w:r>
+              <w:rPr>
+                <w:noProof/>
+                <w:webHidden/>
+              </w:rPr>
+              <w:fldChar w:fldCharType="end"/>
+            </w:r>
+          </w:hyperlink>
+        </w:p>
+        <w:p>
+          <w:pPr>
+            <w:pStyle w:val="TOC2"/>
+            <w:tabs>
+              <w:tab w:val="right" w:leader="dot" w:pos="9350"/>
+            </w:tabs>
+            <w:rPr>
+              <w:rFonts w:asciiTheme="minorHAnsi" w:eastAsiaTheme="minorEastAsia" w:hAnsiTheme="minorHAnsi"/>
+              <w:noProof/>
+              <w:kern w:val="2"/>
+              <w:szCs w:val="24"/>
+              <w:lang w:eastAsia="en-GB"/>
+            </w:rPr>
+          </w:pPr>
+          <w:hyperlink w:anchor="_Toc211290213" w:history="1">
+            <w:r>
+              <w:rPr>
+                <w:rStyle w:val="Hyperlink"/>
+                <w:noProof/>
+              </w:rPr>
+              <w:t>3.7 Conclusion</w:t>
+            </w:r>
+            <w:r>
+              <w:rPr>
+                <w:noProof/>
+                <w:webHidden/>
+              </w:rPr>
+              <w:tab/>
+            </w:r>
+            <w:r>
+              <w:rPr>
+                <w:noProof/>
+                <w:webHidden/>
+              </w:rPr>
+              <w:fldChar w:fldCharType="begin"/>
+            </w:r>
+            <w:r>
+              <w:rPr>
+                <w:noProof/>
+                <w:webHidden/>
+              </w:rPr>
+              <w:instrText xml:space="preserve"> PAGEREF _Toc211290213 \h </w:instrText>
+            </w:r>
+            <w:r>
+              <w:rPr>
+                <w:noProof/>
+                <w:webHidden/>
+              </w:rPr>
+            </w:r>
+            <w:r>
+              <w:rPr>
+                <w:noProof/>
+                <w:webHidden/>
+              </w:rPr>
+              <w:fldChar w:fldCharType="separate"/>
+            </w:r>
+            <w:r>
+              <w:rPr>
+                <w:noProof/>
+                <w:webHidden/>
+              </w:rPr>
+              <w:t>11</w:t>
+            </w:r>
+            <w:r>
+              <w:rPr>
+                <w:noProof/>
+                <w:webHidden/>
+              </w:rPr>
+              <w:fldChar w:fldCharType="end"/>
+            </w:r>
+          </w:hyperlink>
+        </w:p>
+        <w:p>
+          <w:pPr>
+            <w:pStyle w:val="TOC1"/>
+            <w:tabs>
+              <w:tab w:val="right" w:leader="dot" w:pos="9350"/>
+            </w:tabs>
+            <w:rPr>
+              <w:rFonts w:asciiTheme="minorHAnsi" w:eastAsiaTheme="minorEastAsia" w:hAnsiTheme="minorHAnsi"/>
+              <w:noProof/>
+              <w:kern w:val="2"/>
+              <w:szCs w:val="24"/>
+              <w:lang w:eastAsia="en-GB"/>
+            </w:rPr>
+          </w:pPr>
+          <w:hyperlink w:anchor="_Toc211290214" w:history="1">
+            <w:r>
+              <w:rPr>
+                <w:rStyle w:val="Hyperlink"/>
+                <w:noProof/>
+              </w:rPr>
+              <w:t>REFERENCES</w:t>
+            </w:r>
+            <w:r>
+              <w:rPr>
+                <w:noProof/>
+                <w:webHidden/>
+              </w:rPr>
+              <w:tab/>
+            </w:r>
+            <w:r>
+              <w:rPr>
+                <w:noProof/>
+                <w:webHidden/>
+              </w:rPr>
+              <w:fldChar w:fldCharType="begin"/>
+            </w:r>
+            <w:r>
+              <w:rPr>
+                <w:noProof/>
+                <w:webHidden/>
+              </w:rPr>
+              <w:instrText xml:space="preserve"> PAGEREF _Toc211290214 \h </w:instrText>
+            </w:r>
+            <w:r>
+              <w:rPr>
+                <w:noProof/>
+                <w:webHidden/>
+              </w:rPr>
+            </w:r>
+            <w:r>
+              <w:rPr>
+                <w:noProof/>
+                <w:webHidden/>
+              </w:rPr>
+              <w:fldChar w:fldCharType="separate"/>
+            </w:r>
+            <w:r>
+              <w:rPr>
+                <w:noProof/>
+                <w:webHidden/>
+              </w:rPr>
+              <w:t>12</w:t>
             </w:r>
             <w:r>
               <w:rPr>
@@ -1174,7 +1828,7 @@
       <w:pPr>
         <w:pStyle w:val="Heading1"/>
       </w:pPr>
-      <w:bookmarkStart w:id="0" w:name="_Toc211166918"/>
+      <w:bookmarkStart w:id="0" w:name="_Toc211290192"/>
       <w:r>
         <w:lastRenderedPageBreak/>
         <w:t>PART 1: COMMUNICATION AND TRUST IN MULTICULTURAL TEAMS</w:t>
@@ -1185,7 +1839,7 @@
       <w:pPr>
         <w:pStyle w:val="Heading2"/>
       </w:pPr>
-      <w:bookmarkStart w:id="1" w:name="_Toc211166919"/>
+      <w:bookmarkStart w:id="1" w:name="_Toc211290193"/>
       <w:r>
         <w:t>1.1 Introduction</w:t>
       </w:r>
@@ -1247,7 +1901,7 @@
       <w:pPr>
         <w:pStyle w:val="Heading2"/>
       </w:pPr>
-      <w:bookmarkStart w:id="2" w:name="_Toc211166920"/>
+      <w:bookmarkStart w:id="2" w:name="_Toc211290194"/>
       <w:r>
         <w:t>1.2 Understanding Multicultural Communication</w:t>
       </w:r>
@@ -1258,7 +1912,7 @@
         <w:t>Intercultural communication in multicultural work</w:t>
       </w:r>
       <w:r>
-        <w:t>places, as is the case with GlosTech, involves individuals exchanging ideas with others whose norms and values are different, thus affecting the meaning-making process. According to Hall (1976, p. 91), high-context cultures, where understanding, high tones, and cues are assumed, such as in Vietnam, are more likely to understand one another than a low-context culture, such as in the UK, where individuals are supposed to be frank and talk about issues openly and explicitly. In collective projects, such differences can be misunderstood easily. Hofstede (2011, pp. 90-92) goes on to further explain this by making the distinction between Individualism and Collectivism, and Power Distance. Collectivist and individualistic work teams encourage group and individual honesty, respectively, and indirectness and openness. Even the non-verbal communication words, like eye contact, silence, or gestures, can be culturally peculiar and convey things in the wrong direction. As Meyer (2016, p. 59) emphasised, cross-cultural communication must be effective; thus, there is a</w:t>
+        <w:t>places, as is the case with GlosTech, involves individuals exchanging ideas with others whose norms and values are different, thus affecting the meaning-making process. According to Hall (1976, p. 91), high-context cultures, where understanding, high tones, and cues are assumed, such as in Vietnam, are more likely to understand one another than a low-context culture, such as in the UK, where individuals are supposed to be frank and talk about issues openly and explicitly. In collective projects, such differences can be misunderstood easily. Hofstede (2011, p. 90-92) goes on to further explain this by making the distinction between Individualism and Collectivism, and Power Distance. Collectivist and individualistic work teams encourage group and individual honesty, respectively, and indirectness and openness. Even the non-verbal communication words, like eye contact, silence, or gestures, can be culturally peculiar and convey things in the wrong direction. As Meyer (2016, p. 59) emphasised, cross-cultural communication must be effective; thus, there is a</w:t>
       </w:r>
       <w:r>
         <w:t xml:space="preserve"> need to make the delivery of the message fit within the expectations of the audience. Here, in the situation of GlosTech, the cultural sensitivity, compassion, and direct clarification behaviour will be </w:t>
@@ -1272,7 +1926,7 @@
       <w:pPr>
         <w:pStyle w:val="Heading2"/>
       </w:pPr>
-      <w:bookmarkStart w:id="3" w:name="_Toc211166921"/>
+      <w:bookmarkStart w:id="3" w:name="_Toc211290195"/>
       <w:r>
         <w:t xml:space="preserve">1.3 </w:t>
       </w:r>
@@ -1363,7 +2017,13 @@
         <w:t xml:space="preserve">According to </w:t>
       </w:r>
       <w:r>
-        <w:t>Westjohn et al. (2021)</w:t>
+        <w:t>Westjohn et al. (2021</w:t>
+      </w:r>
+      <w:r>
+        <w:t>, p. 116</w:t>
+      </w:r>
+      <w:r>
+        <w:t>)</w:t>
       </w:r>
       <w:r>
         <w:t>, the</w:t>
@@ -1429,7 +2089,11 @@
         <w:t xml:space="preserve"> fearful of negative aftermaths (Paulus, 2023, p. 156). Leaders working in a global team such as GlosTech ought to develop interventions which acknowledge both the cognition and affect trust pathways</w:t>
       </w:r>
       <w:r>
-        <w:t>, such as proving reliable in deliverables, as well as ensuring investment in informal bonding across cultures,</w:t>
+        <w:t xml:space="preserve">, such as proving reliable in deliverables, as well as ensuring </w:t>
+      </w:r>
+      <w:r>
+        <w:lastRenderedPageBreak/>
+        <w:t>investment in informal bonding across cultures,</w:t>
       </w:r>
       <w:r>
         <w:t xml:space="preserve"> in order to establish a balanced trust base.</w:t>
@@ -1439,180 +2103,180 @@
       <w:pPr>
         <w:pStyle w:val="Heading2"/>
       </w:pPr>
-      <w:bookmarkStart w:id="4" w:name="_Toc211166922"/>
+      <w:bookmarkStart w:id="4" w:name="_Toc211290196"/>
+      <w:r>
+        <w:t>1.4 Barriers to Effective Team Interaction</w:t>
+      </w:r>
+      <w:bookmarkEnd w:id="4"/>
+    </w:p>
+    <w:p>
+      <w:r>
+        <w:t>The problem of nonverbal misinterpretation is also quite typical of multicultural teams</w:t>
+      </w:r>
+      <w:r>
+        <w:t>, as certain gestures or pauses can be interpreted differently across</w:t>
+      </w:r>
+      <w:r>
+        <w:t xml:space="preserve"> different cultures</w:t>
+      </w:r>
+      <w:r>
+        <w:t>. Cross-cultural</w:t>
+      </w:r>
+      <w:r>
+        <w:t xml:space="preserve"> research </w:t>
+      </w:r>
+      <w:r>
+        <w:t>indicates that indirect messages are often misinterpreted when team members use nonverbal communication that differs from their own cultural norms</w:t>
+      </w:r>
+      <w:r>
+        <w:t xml:space="preserve"> </w:t>
+      </w:r>
+      <w:r>
+        <w:t>(Pang et al., 2024</w:t>
+      </w:r>
+      <w:r>
+        <w:t>, pp. 5 - 6</w:t>
+      </w:r>
+      <w:r>
+        <w:t>)</w:t>
+      </w:r>
+      <w:r>
+        <w:t xml:space="preserve">. In addition, ethnocentric </w:t>
+      </w:r>
+      <w:r>
+        <w:t>behaviour</w:t>
+      </w:r>
+      <w:r>
+        <w:t xml:space="preserve">, which is the idea that cultural norms of a person are the best, has been demonstrated to decrease the willingness of employees to share knowledge with their colleagues of other origins </w:t>
+      </w:r>
+      <w:r>
+        <w:t>(Khan &amp; Jin, 2024</w:t>
+      </w:r>
+      <w:r>
+        <w:t xml:space="preserve">, p. 5). </w:t>
+      </w:r>
+      <w:r>
+        <w:t>Nonverbal cues even compound these risks</w:t>
+      </w:r>
+      <w:r>
+        <w:t xml:space="preserve">: without them or with delayed reactions, a little response might be misunderstood even more, particularly by team members in a low-context culture </w:t>
+      </w:r>
+      <w:r>
+        <w:t>(Hayati &amp; Sinha, 2024</w:t>
+      </w:r>
+      <w:r>
+        <w:t>, para. 3). All these impediments reduce trust, the ability to have open dialogue</w:t>
+      </w:r>
+      <w:r>
+        <w:t>,</w:t>
+      </w:r>
+      <w:r>
+        <w:t xml:space="preserve"> and the speed of decision-making in global teams unless controlled.</w:t>
+      </w:r>
+    </w:p>
+    <w:p>
+      <w:pPr>
+        <w:pStyle w:val="Heading2"/>
+      </w:pPr>
+      <w:bookmarkStart w:id="5" w:name="_Toc211290197"/>
+      <w:r>
+        <w:t>1.5 Recommendations for GlosTech</w:t>
+      </w:r>
+      <w:bookmarkEnd w:id="5"/>
+    </w:p>
+    <w:p>
+      <w:r>
+        <w:t xml:space="preserve">In order to improve </w:t>
+      </w:r>
+      <w:r>
+        <w:t xml:space="preserve">cooperation and reduce </w:t>
+      </w:r>
+      <w:r>
+        <w:t xml:space="preserve">barriers to communication, GlosTech is recommended to introduce </w:t>
+      </w:r>
+      <w:r>
+        <w:t>organised</w:t>
+      </w:r>
+      <w:r>
+        <w:t xml:space="preserve"> training in cross-cultural awareness that will help form cultural intelligence and empathy in the employees (Ang et al., 202</w:t>
+      </w:r>
+      <w:r>
+        <w:t>0</w:t>
+      </w:r>
+      <w:r>
+        <w:t>, p. 2</w:t>
+      </w:r>
+      <w:r>
+        <w:t>5</w:t>
+      </w:r>
+      <w:r>
+        <w:t xml:space="preserve">). Ambiguity can be </w:t>
+      </w:r>
+      <w:r>
+        <w:t>minimi</w:t>
+      </w:r>
+      <w:r>
+        <w:t>s</w:t>
+      </w:r>
+      <w:r>
+        <w:t xml:space="preserve">ed by establishing effective communication guidelines through online applications like Microsoft Teams or Slack, which facilitate a consistent interpretation of a message despite </w:t>
+      </w:r>
+      <w:r>
+        <w:t>time zone differences (Tenzer and Pudelko, 2020, p. 9</w:t>
+      </w:r>
+      <w:r>
+        <w:t>5</w:t>
+      </w:r>
+      <w:r>
+        <w:t xml:space="preserve">3). They should also hold regular team check-ins to build more trust and enable </w:t>
+      </w:r>
+      <w:r>
+        <w:t>members to address misunderstandings in a timely manner</w:t>
+      </w:r>
+      <w:r>
+        <w:t xml:space="preserve">. </w:t>
+      </w:r>
+      <w:r>
+        <w:t>Additionally, organising informal communication, such as virtual coffee or cross-cultural mentoring, will help establish affect-based trust</w:t>
+      </w:r>
+      <w:r>
+        <w:t xml:space="preserve">, </w:t>
+      </w:r>
+      <w:r>
+        <w:t xml:space="preserve">a crucial element of long-term collaboration </w:t>
+      </w:r>
+      <w:r>
+        <w:t>(Hankimaa, 2021</w:t>
+      </w:r>
+      <w:r>
+        <w:t>, p.108</w:t>
+      </w:r>
+      <w:r>
+        <w:t>)</w:t>
+      </w:r>
+      <w:r>
+        <w:t xml:space="preserve">. Such practices </w:t>
+      </w:r>
+      <w:r>
+        <w:t xml:space="preserve">align with GlosTech's </w:t>
+      </w:r>
+      <w:r>
+        <w:t>goal</w:t>
+      </w:r>
+      <w:r>
+        <w:t xml:space="preserve"> to create a highly functioning, integrated, multicultural workforce that can efficiently handle different viewpoints</w:t>
+      </w:r>
+      <w:r>
+        <w:t>.</w:t>
+      </w:r>
+    </w:p>
+    <w:p>
+      <w:pPr>
+        <w:pStyle w:val="Heading2"/>
+      </w:pPr>
+      <w:bookmarkStart w:id="6" w:name="_Toc211290198"/>
       <w:r>
         <w:lastRenderedPageBreak/>
-        <w:t>1.4 Barriers to Effective Team Interaction</w:t>
-      </w:r>
-      <w:bookmarkEnd w:id="4"/>
-    </w:p>
-    <w:p>
-      <w:r>
-        <w:t>The problem of nonverbal misinterpretation is also quite typical of multicultural teams</w:t>
-      </w:r>
-      <w:r>
-        <w:t>, as certain gestures or pauses can be interpreted differently across</w:t>
-      </w:r>
-      <w:r>
-        <w:t xml:space="preserve"> different cultures</w:t>
-      </w:r>
-      <w:r>
-        <w:t>. Cross-cultural</w:t>
-      </w:r>
-      <w:r>
-        <w:t xml:space="preserve"> research </w:t>
-      </w:r>
-      <w:r>
-        <w:t>indicates that indirect messages are often misinterpreted when team members use nonverbal communication that differs from their own cultural norms</w:t>
-      </w:r>
-      <w:r>
-        <w:t xml:space="preserve"> </w:t>
-      </w:r>
-      <w:r>
-        <w:t>(Pang et al., 2024</w:t>
-      </w:r>
-      <w:r>
-        <w:t>, pp. 5 - 6</w:t>
-      </w:r>
-      <w:r>
-        <w:t>)</w:t>
-      </w:r>
-      <w:r>
-        <w:t xml:space="preserve">. In addition, ethnocentric </w:t>
-      </w:r>
-      <w:r>
-        <w:t>behaviour</w:t>
-      </w:r>
-      <w:r>
-        <w:t xml:space="preserve">, which is the idea that cultural norms of a person are the best, has been demonstrated to decrease the willingness of employees to share knowledge with their colleagues of other origins </w:t>
-      </w:r>
-      <w:r>
-        <w:t>(Khan &amp; Jin, 2024</w:t>
-      </w:r>
-      <w:r>
-        <w:t xml:space="preserve">, p. 5). </w:t>
-      </w:r>
-      <w:r>
-        <w:t>Nonverbal cues even compound these risks</w:t>
-      </w:r>
-      <w:r>
-        <w:t xml:space="preserve">: without them or with delayed reactions, a little response might be misunderstood even more, particularly by team members in a low-context culture </w:t>
-      </w:r>
-      <w:r>
-        <w:t>(Hayati &amp; Sinha, 2024</w:t>
-      </w:r>
-      <w:r>
-        <w:t>, para. 3). All these impediments reduce trust, the ability to have open dialogue</w:t>
-      </w:r>
-      <w:r>
-        <w:t>,</w:t>
-      </w:r>
-      <w:r>
-        <w:t xml:space="preserve"> and the speed of decision-making in global teams unless controlled.</w:t>
-      </w:r>
-    </w:p>
-    <w:p>
-      <w:pPr>
-        <w:pStyle w:val="Heading2"/>
-      </w:pPr>
-      <w:bookmarkStart w:id="5" w:name="_Toc211166923"/>
-      <w:r>
-        <w:t>1.5 Recommendations for GlosTech</w:t>
-      </w:r>
-      <w:bookmarkEnd w:id="5"/>
-    </w:p>
-    <w:p>
-      <w:r>
-        <w:t xml:space="preserve">In order to improve </w:t>
-      </w:r>
-      <w:r>
-        <w:t xml:space="preserve">cooperation and reduce </w:t>
-      </w:r>
-      <w:r>
-        <w:t xml:space="preserve">barriers to communication, GlosTech is recommended to introduce </w:t>
-      </w:r>
-      <w:r>
-        <w:t>organised</w:t>
-      </w:r>
-      <w:r>
-        <w:t xml:space="preserve"> training in cross-cultural awareness that will help form cultural intelligence and empathy in the employees (Ang et al., 202</w:t>
-      </w:r>
-      <w:r>
-        <w:t>0</w:t>
-      </w:r>
-      <w:r>
-        <w:t>, p. 2</w:t>
-      </w:r>
-      <w:r>
-        <w:t>5</w:t>
-      </w:r>
-      <w:r>
-        <w:t xml:space="preserve">). Ambiguity can be </w:t>
-      </w:r>
-      <w:r>
-        <w:t>minimi</w:t>
-      </w:r>
-      <w:r>
-        <w:t>s</w:t>
-      </w:r>
-      <w:r>
-        <w:t xml:space="preserve">ed by establishing effective communication guidelines through online applications like Microsoft Teams or Slack, which facilitate a consistent interpretation of a message despite </w:t>
-      </w:r>
-      <w:r>
-        <w:t>time zone differences (Tenzer and Pudelko, 2020, p. 9</w:t>
-      </w:r>
-      <w:r>
-        <w:t>5</w:t>
-      </w:r>
-      <w:r>
-        <w:t xml:space="preserve">3). They should also hold regular team check-ins to build more trust and enable </w:t>
-      </w:r>
-      <w:r>
-        <w:t>members to address misunderstandings in a timely manner</w:t>
-      </w:r>
-      <w:r>
-        <w:t xml:space="preserve">. </w:t>
-      </w:r>
-      <w:r>
-        <w:t>Additionally, organising informal communication, such as virtual coffee or cross-cultural mentoring, will help establish affect-based trust</w:t>
-      </w:r>
-      <w:r>
-        <w:t xml:space="preserve">, </w:t>
-      </w:r>
-      <w:r>
-        <w:t xml:space="preserve">a crucial element of long-term collaboration </w:t>
-      </w:r>
-      <w:r>
-        <w:t>(Hankimaa, 2021</w:t>
-      </w:r>
-      <w:r>
-        <w:t>, p.108</w:t>
-      </w:r>
-      <w:r>
-        <w:t>)</w:t>
-      </w:r>
-      <w:r>
-        <w:t xml:space="preserve">. Such practices </w:t>
-      </w:r>
-      <w:r>
-        <w:t xml:space="preserve">align with GlosTech's </w:t>
-      </w:r>
-      <w:r>
-        <w:t>goal</w:t>
-      </w:r>
-      <w:r>
-        <w:t xml:space="preserve"> to create a highly functioning, integrated, multicultural workforce that can efficiently handle different viewpoints</w:t>
-      </w:r>
-      <w:r>
-        <w:t>.</w:t>
-      </w:r>
-    </w:p>
-    <w:p>
-      <w:pPr>
-        <w:pStyle w:val="Heading2"/>
-      </w:pPr>
-      <w:bookmarkStart w:id="6" w:name="_Toc211166924"/>
-      <w:r>
         <w:t>1.6 Conclusion</w:t>
       </w:r>
       <w:bookmarkEnd w:id="6"/>
@@ -1625,11 +2289,7 @@
         <w:t>minimise</w:t>
       </w:r>
       <w:r>
-        <w:t xml:space="preserve"> the misunderstanding, and </w:t>
-      </w:r>
-      <w:r>
-        <w:lastRenderedPageBreak/>
-        <w:t>increase the efficiency of collaboration. The organisation brings together members of different backgrounds through the promotion of cultural intelligence, empathy, and formal communication, which facilitates cohesion and psychological safety and helps members of the organisation to work together towards a shared objective and enhance overall project effectiveness.</w:t>
+        <w:t xml:space="preserve"> the misunderstanding, and increase the efficiency of collaboration. The organisation brings together members of different backgrounds through the promotion of cultural intelligence, empathy, and formal communication, which facilitates cohesion and psychological safety and helps members of the organisation to work together towards a shared objective and enhance overall project effectiveness.</w:t>
       </w:r>
     </w:p>
     <w:p>
@@ -1645,7 +2305,7 @@
       <w:pPr>
         <w:pStyle w:val="Heading1"/>
       </w:pPr>
-      <w:bookmarkStart w:id="7" w:name="_Toc211166925"/>
+      <w:bookmarkStart w:id="7" w:name="_Toc211290199"/>
       <w:r>
         <w:lastRenderedPageBreak/>
         <w:t>PART 2</w:t>
@@ -1665,7 +2325,7 @@
       <w:pPr>
         <w:pStyle w:val="Heading2"/>
       </w:pPr>
-      <w:bookmarkStart w:id="8" w:name="_Toc211166926"/>
+      <w:bookmarkStart w:id="8" w:name="_Toc211290200"/>
       <w:r>
         <w:t>2.1 Introduction</w:t>
       </w:r>
@@ -1734,7 +2394,7 @@
       <w:pPr>
         <w:pStyle w:val="Heading2"/>
       </w:pPr>
-      <w:bookmarkStart w:id="9" w:name="_Toc211166927"/>
+      <w:bookmarkStart w:id="9" w:name="_Toc211290201"/>
       <w:r>
         <w:t>2.2 Leadership Theories and Cultural Adaptation</w:t>
       </w:r>
@@ -1902,7 +2562,7 @@
       <w:pPr>
         <w:pStyle w:val="Heading2"/>
       </w:pPr>
-      <w:bookmarkStart w:id="10" w:name="_Toc211166928"/>
+      <w:bookmarkStart w:id="10" w:name="_Toc211290202"/>
       <w:r>
         <w:t>2.3 Decision-Making Across Cultures</w:t>
       </w:r>
@@ -2018,7 +2678,7 @@
       <w:pPr>
         <w:pStyle w:val="Heading2"/>
       </w:pPr>
-      <w:bookmarkStart w:id="11" w:name="_Toc211166929"/>
+      <w:bookmarkStart w:id="11" w:name="_Toc211290203"/>
       <w:r>
         <w:lastRenderedPageBreak/>
         <w:t>2.4 Potential Challenges for GlosTech’s Team</w:t>
@@ -2088,7 +2748,7 @@
       <w:pPr>
         <w:pStyle w:val="Heading2"/>
       </w:pPr>
-      <w:bookmarkStart w:id="12" w:name="_Toc211166930"/>
+      <w:bookmarkStart w:id="12" w:name="_Toc211290204"/>
       <w:r>
         <w:t>2.5 Recommended Leadership Approach for GlosTech</w:t>
       </w:r>
@@ -2133,7 +2793,7 @@
       <w:pPr>
         <w:pStyle w:val="Heading2"/>
       </w:pPr>
-      <w:bookmarkStart w:id="13" w:name="_Toc211166931"/>
+      <w:bookmarkStart w:id="13" w:name="_Toc211290205"/>
       <w:r>
         <w:lastRenderedPageBreak/>
         <w:t>2.6 Conclusion</w:t>
@@ -2158,6 +2818,7 @@
       <w:pPr>
         <w:pStyle w:val="Heading1"/>
       </w:pPr>
+      <w:bookmarkStart w:id="14" w:name="_Toc211290206"/>
       <w:r>
         <w:lastRenderedPageBreak/>
         <w:t>PART 3</w:t>
@@ -2171,16 +2832,2008 @@
       <w:r>
         <w:t>LEADING NEGOTIATIONS WITH A VIETNAMESE SUPPLIER</w:t>
       </w:r>
+      <w:bookmarkEnd w:id="14"/>
     </w:p>
     <w:p>
       <w:pPr>
         <w:pStyle w:val="Heading2"/>
       </w:pPr>
+      <w:bookmarkStart w:id="15" w:name="_Toc211290207"/>
       <w:r>
         <w:t>3.1 Introduction</w:t>
       </w:r>
-    </w:p>
-    <w:p/>
+      <w:bookmarkEnd w:id="15"/>
+    </w:p>
+    <w:p>
+      <w:r>
+        <w:t>The cultural values, style of communication</w:t>
+      </w:r>
+      <w:r>
+        <w:t>,</w:t>
+      </w:r>
+      <w:r>
+        <w:t xml:space="preserve"> and norms of relationship influence negotiation in international business. In the case of GlosTech, successful negotiation with a Vietnamese supplier will entail </w:t>
+      </w:r>
+      <w:r>
+        <w:t>being aware that Vietnamese culture is more inclined towards relationship-based and high-context communication, where indirect expression and harmony are favoured</w:t>
+      </w:r>
+      <w:r>
+        <w:t xml:space="preserve"> (Vu, 2020</w:t>
+      </w:r>
+      <w:r>
+        <w:t>, p. 14</w:t>
+      </w:r>
+      <w:r>
+        <w:t>). These cultural subtleties can assist GlosTech in gaining trust and avoiding misunderstanding</w:t>
+      </w:r>
+      <w:r>
+        <w:t>,</w:t>
+      </w:r>
+      <w:r>
+        <w:t xml:space="preserve"> and developing a long-term cooperation that will benefit both companies.</w:t>
+      </w:r>
+    </w:p>
+    <w:p>
+      <w:pPr>
+        <w:pStyle w:val="Heading2"/>
+      </w:pPr>
+      <w:bookmarkStart w:id="16" w:name="_Toc211290208"/>
+      <w:r>
+        <w:t>3.2 Understanding Vietnamese Business Culture</w:t>
+      </w:r>
+      <w:bookmarkEnd w:id="16"/>
+    </w:p>
+    <w:p>
+      <w:r>
+        <w:t xml:space="preserve">According to </w:t>
+      </w:r>
+      <w:r>
+        <w:t>Pratono (2019</w:t>
+      </w:r>
+      <w:r>
+        <w:t>, p. 162</w:t>
+      </w:r>
+      <w:r>
+        <w:t>)</w:t>
+      </w:r>
+      <w:r>
+        <w:t>, the</w:t>
+      </w:r>
+      <w:r>
+        <w:t xml:space="preserve"> </w:t>
+      </w:r>
+      <w:r>
+        <w:t>outcome of negotiation in multicultural business is mainly dependent on cultural values in influencing communication, trust, and relationship building</w:t>
+      </w:r>
+      <w:r>
+        <w:t xml:space="preserve">. In the case of GlosTech, it is </w:t>
+      </w:r>
+      <w:r>
+        <w:t>crucial to negotiate with a Vietnamese supplier, given the collectivist and high-context approach to business relationships in Vietnam, where activities are based on respect, harmony, and long-term orientation rather than immediate</w:t>
+      </w:r>
+      <w:r>
+        <w:t xml:space="preserve"> profit (Nguyen </w:t>
+      </w:r>
+      <w:r>
+        <w:t>et al.</w:t>
+      </w:r>
+      <w:r>
+        <w:t>, 202</w:t>
+      </w:r>
+      <w:r>
+        <w:t>1</w:t>
+      </w:r>
+      <w:r>
+        <w:t xml:space="preserve">, p. </w:t>
+      </w:r>
+      <w:r>
+        <w:t>9082</w:t>
+      </w:r>
+      <w:r>
+        <w:t>). Directness or excessive aggressiveness, which is typical of low-context societies such as the UK, can be viewed as disrespect</w:t>
+      </w:r>
+      <w:r>
+        <w:t xml:space="preserve"> </w:t>
+      </w:r>
+      <w:r>
+        <w:t>(Levitt, 2022</w:t>
+      </w:r>
+      <w:r>
+        <w:t>, p. 8</w:t>
+      </w:r>
+      <w:r>
+        <w:t>)</w:t>
+      </w:r>
+      <w:r>
+        <w:t xml:space="preserve">. Rather, successful negotiation in Vietnam will be based on indirect communication, emotional control, </w:t>
+      </w:r>
+      <w:r>
+        <w:t xml:space="preserve">and the development of a consensus to maintain </w:t>
+      </w:r>
+      <w:r>
+        <w:t>relationship harmony (</w:t>
+      </w:r>
+      <w:r>
+        <w:t>Tran et al., 2024</w:t>
+      </w:r>
+      <w:r>
+        <w:t xml:space="preserve">, p. </w:t>
+      </w:r>
+      <w:r>
+        <w:t>81</w:t>
+      </w:r>
+      <w:r>
+        <w:t xml:space="preserve">). It is </w:t>
+      </w:r>
+      <w:r>
+        <w:t>essential</w:t>
+      </w:r>
+      <w:r>
+        <w:t xml:space="preserve"> to build trust </w:t>
+      </w:r>
+      <w:r>
+        <w:t>before</w:t>
+      </w:r>
+      <w:r>
+        <w:t xml:space="preserve"> negotiating contractual matters</w:t>
+      </w:r>
+      <w:r>
+        <w:t>, as Vietnamese business associates tend to assess commitment by detecting sincerity and consistency</w:t>
+      </w:r>
+      <w:r>
+        <w:t xml:space="preserve"> in actions (</w:t>
+      </w:r>
+      <w:r>
+        <w:t>Park &amp; Tran, 2020</w:t>
+      </w:r>
+      <w:r>
+        <w:t>, p. 9). Hence, the negotiation strategy that GlosTech ought to adopt must focus on building relationships, cultural understanding, and patience so that the partnerships can be sustainable and the business partners mutually successful.</w:t>
+      </w:r>
+    </w:p>
+    <w:p>
+      <w:pPr>
+        <w:pStyle w:val="Heading2"/>
+      </w:pPr>
+      <w:bookmarkStart w:id="17" w:name="_Toc211290209"/>
+      <w:r>
+        <w:lastRenderedPageBreak/>
+        <w:t>3.3 Choosing the Right Negotiation Leader</w:t>
+      </w:r>
+      <w:bookmarkEnd w:id="17"/>
+    </w:p>
+    <w:p>
+      <w:pPr>
+        <w:rPr>
+          <w:b/>
+        </w:rPr>
+      </w:pPr>
+      <w:bookmarkStart w:id="18" w:name="_Toc211290210"/>
+      <w:r>
+        <w:t xml:space="preserve">In order to negotiate successfully with its Vietnamese supplier, selecting the right leader who would lead the </w:t>
+      </w:r>
+      <w:r>
+        <w:t>Nego</w:t>
+      </w:r>
+      <w:r>
+        <w:t xml:space="preserve"> bargaining process is a key to the success of GlosTech. The ideal leader must demonstrate a high cultural intelligence (CQ) by recognizing and adapting to the difference in communication, hierarchy, and bargaining expectations (Szydlo et al., 2022, p. 7). Nguyen (2021, p. 257) highlighted that the Vietnamese negotiators value building relationships, respect, and harmony-the concepts that are directly related to the Confucian element of face-saving and a network of relationships known as guanxi. Djamali et al. (2024, p. 83) say that a culturally intelligent negotiator is a patient and ready to listen, avoiding using confrontational strategies that can result in the loss of mutual respect and understanding. According to Pratono (2019, p. 271), effective international negotiators never have to concentrate on short-term gains only, but also on long-term relationships, and tailor their strategies to the cultural inclinations. Based on these aspects, the team at GlosTech should utilize the services of a team member who has prior experience in a cross-cultural environment. Preferably, this person must have prior experience with the Asian markets so as not to adopt a half-hearted approach, but rather a feeling of sensitivity, rapport and long-term collaboration with the Vietnamese counterpart.</w:t>
+      </w:r>
+    </w:p>
+    <w:p>
+      <w:pPr>
+        <w:pStyle w:val="Heading2"/>
+      </w:pPr>
+      <w:r>
+        <w:t>3.4 Negotiation Strategy and Preparation</w:t>
+      </w:r>
+      <w:bookmarkEnd w:id="18"/>
+    </w:p>
+    <w:p>
+      <w:r>
+        <w:t xml:space="preserve">The negotiating strategy that will be applied in the interaction between </w:t>
+      </w:r>
+      <w:r>
+        <w:t>GlosTech and its Vietnamese supplier should involve the combination of both UK and Vietnamese styles of communication to establish a balance and understanding between the partners. According to Nguyen et al. (2021</w:t>
+      </w:r>
+      <w:r>
+        <w:t>, p. 186</w:t>
+      </w:r>
+      <w:r>
+        <w:t xml:space="preserve">), although the negotiators in the UK tend to be task-focused, low-context, and direct, which involves an emphasis on efficiency and clarity, Vietnamese negotiators value relationship-oriented communication, with indirectness and respect as the guiding factors of interaction. Before addressing the topic of contracts or pricing, GlosTech needs to take the time to establish rapport-building, as trust and personal relationships are the basis of a successful agreement in Vietnam </w:t>
+      </w:r>
+      <w:r>
+        <w:t>(Tran et al., 2024</w:t>
+      </w:r>
+      <w:r>
+        <w:t>, p. 81</w:t>
+      </w:r>
+      <w:r>
+        <w:t>)</w:t>
+      </w:r>
+      <w:r>
+        <w:t xml:space="preserve">. Using the BATNA model would allow GlosTech to be flexible and ready, as well as ensure that alternatives are culturally acceptable. Miscommunication </w:t>
+      </w:r>
+      <w:r>
+        <w:lastRenderedPageBreak/>
+        <w:t>can also be avoided through the strategic positioning of interpreters and culture-</w:t>
+      </w:r>
+      <w:r>
+        <w:t>sensitive mediators. Western companies in the ASEAN markets have evidence that partnerships flourish when the companies focus on mutual respect, patience, and adaptive negotiation behaviours (Park &amp; Tran, 2020</w:t>
+      </w:r>
+      <w:r>
+        <w:t>, p. 14</w:t>
+      </w:r>
+      <w:r>
+        <w:t>).</w:t>
+      </w:r>
+    </w:p>
+    <w:p>
+      <w:pPr>
+        <w:pStyle w:val="Heading2"/>
+      </w:pPr>
+      <w:bookmarkStart w:id="19" w:name="_Toc211290211"/>
+      <w:r>
+        <w:t>3.5 Ethical and Long-Term Considerations</w:t>
+      </w:r>
+      <w:bookmarkEnd w:id="19"/>
+    </w:p>
+    <w:p>
+      <w:r>
+        <w:t xml:space="preserve">The long-term and ethical approaches are critical regarding the long-term relationship between GlosTech and its Vietnamese supplier. </w:t>
+      </w:r>
+      <w:r>
+        <w:t xml:space="preserve">As </w:t>
+      </w:r>
+      <w:r>
+        <w:t>Arduini et al. (2023</w:t>
+      </w:r>
+      <w:r>
+        <w:t>, p. 32</w:t>
+      </w:r>
+      <w:r>
+        <w:t>)</w:t>
+      </w:r>
+      <w:r>
+        <w:t xml:space="preserve"> stated, t</w:t>
+      </w:r>
+      <w:r>
+        <w:t>ransparency, respect towards the cultural norms, and being will help build trust that will guarantee credibility and continuity. By avoiding ethnocentrism, negotiators can consider cultural differences as an open matter</w:t>
+      </w:r>
+      <w:r>
+        <w:t>, facilitating effective collaboration</w:t>
+      </w:r>
+      <w:r>
+        <w:t xml:space="preserve">. The focus on social responsibility and integrity enhances sustainable </w:t>
+      </w:r>
+      <w:r>
+        <w:t>relationship</w:t>
+      </w:r>
+      <w:r>
+        <w:t xml:space="preserve"> management</w:t>
+      </w:r>
+      <w:r>
+        <w:t>,</w:t>
+      </w:r>
+      <w:r>
+        <w:t xml:space="preserve"> which is beneficial to both sides.</w:t>
+      </w:r>
+    </w:p>
+    <w:p>
+      <w:pPr>
+        <w:pStyle w:val="Heading2"/>
+      </w:pPr>
+      <w:bookmarkStart w:id="20" w:name="_Toc211290212"/>
+      <w:r>
+        <w:t>3.6 Recommendations for GlosTech</w:t>
+      </w:r>
+      <w:bookmarkEnd w:id="20"/>
+    </w:p>
+    <w:p>
+      <w:r>
+        <w:t xml:space="preserve">GlosTech must make a negotiation leader who is culturally adaptive and experienced, not necessarily a national, so that they can effectively relate with the Vietnamese partners. Training team members on cross-cultural negotiation will also enable the team members to appreciate high-context communication, </w:t>
+      </w:r>
+      <w:r>
+        <w:t>relationship-based</w:t>
+      </w:r>
+      <w:r>
+        <w:t xml:space="preserve"> trust, and conflict avoidance. The use of post-meeting debrief sessions will further reinforce </w:t>
+      </w:r>
+      <w:r>
+        <w:t>alignment, facilitate reflection, and maintain transparency in future negotiations</w:t>
+      </w:r>
+      <w:r>
+        <w:t xml:space="preserve"> (Nabintu, 2025</w:t>
+      </w:r>
+      <w:r>
+        <w:t>, p. 56</w:t>
+      </w:r>
+      <w:r>
+        <w:t>).</w:t>
+      </w:r>
+    </w:p>
+    <w:p>
+      <w:pPr>
+        <w:pStyle w:val="Heading2"/>
+      </w:pPr>
+      <w:bookmarkStart w:id="21" w:name="_Toc211290213"/>
+      <w:r>
+        <w:t>3.7 Conclusion</w:t>
+      </w:r>
+      <w:bookmarkEnd w:id="21"/>
+    </w:p>
+    <w:p>
+      <w:r>
+        <w:t>The culturally intelligent leadership will allow the GlosTech to manage diversity in a flexible, understanding, and respectful way. By means of culturally sensitive communication, emotional sensitivity and ethical decision making, GlosTech will be able to build trust, reduce misunderstanding, and ensure that international working relationships are fruitful. This would be a certain means of attracting success in the long run and harmonious living in multicultural associations.</w:t>
+      </w:r>
+      <w:r>
+        <w:br w:type="page"/>
+      </w:r>
+    </w:p>
+    <w:p>
+      <w:pPr>
+        <w:pStyle w:val="Heading1"/>
+      </w:pPr>
+      <w:bookmarkStart w:id="22" w:name="_Toc211290214"/>
+      <w:r>
+        <w:lastRenderedPageBreak/>
+        <w:t>REFERENCES</w:t>
+      </w:r>
+      <w:bookmarkEnd w:id="22"/>
+    </w:p>
+    <w:p>
+      <w:pPr>
+        <w:pStyle w:val="NormalWeb"/>
+        <w:spacing w:before="0" w:beforeAutospacing="0" w:after="0" w:afterAutospacing="0" w:line="480" w:lineRule="auto"/>
+        <w:ind w:left="720" w:hanging="720"/>
+        <w:jc w:val="both"/>
+        <w:rPr>
+          <w:rFonts w:ascii="Arial" w:hAnsi="Arial" w:cs="Arial"/>
+        </w:rPr>
+      </w:pPr>
+      <w:r>
+        <w:rPr>
+          <w:rFonts w:ascii="Arial" w:hAnsi="Arial" w:cs="Arial"/>
+        </w:rPr>
+        <w:t xml:space="preserve">Ang, S., Dyne, V., &amp; Rockstuhl, T. (2021). Cultural intelligence: Origins, conceptualization, evolution, and methodological diversity. In </w:t>
+      </w:r>
+      <w:r>
+        <w:rPr>
+          <w:rFonts w:ascii="Arial" w:hAnsi="Arial" w:cs="Arial"/>
+          <w:i/>
+          <w:iCs/>
+        </w:rPr>
+        <w:t>Handbook of advances in culture and psychology, Vol. 5.</w:t>
+      </w:r>
+      <w:r>
+        <w:rPr>
+          <w:rFonts w:ascii="Arial" w:hAnsi="Arial" w:cs="Arial"/>
+        </w:rPr>
+        <w:t xml:space="preserve"> (pp. 23–56.). Oxford University Press. https://doi.org/10.1093/acprof:oso/9780190218966.003.0006</w:t>
+      </w:r>
+    </w:p>
+    <w:p>
+      <w:pPr>
+        <w:pStyle w:val="NormalWeb"/>
+        <w:spacing w:before="0" w:beforeAutospacing="0" w:after="0" w:afterAutospacing="0" w:line="480" w:lineRule="auto"/>
+        <w:ind w:left="720" w:hanging="720"/>
+        <w:jc w:val="both"/>
+        <w:rPr>
+          <w:rFonts w:ascii="Arial" w:hAnsi="Arial" w:cs="Arial"/>
+        </w:rPr>
+      </w:pPr>
+      <w:r>
+        <w:rPr>
+          <w:rFonts w:ascii="Arial" w:hAnsi="Arial" w:cs="Arial"/>
+        </w:rPr>
+        <w:t xml:space="preserve">Arduini, S., Manzo, M., &amp; Beck, T. (2023). Corporate reputation and culture: the link between knowledge management and sustainability. </w:t>
+      </w:r>
+      <w:r>
+        <w:rPr>
+          <w:rFonts w:ascii="Arial" w:hAnsi="Arial" w:cs="Arial"/>
+          <w:i/>
+          <w:iCs/>
+        </w:rPr>
+        <w:t>Journal of Knowledge Management</w:t>
+      </w:r>
+      <w:r>
+        <w:rPr>
+          <w:rFonts w:ascii="Arial" w:hAnsi="Arial" w:cs="Arial"/>
+        </w:rPr>
+        <w:t xml:space="preserve">, </w:t>
+      </w:r>
+      <w:r>
+        <w:rPr>
+          <w:rFonts w:ascii="Arial" w:hAnsi="Arial" w:cs="Arial"/>
+          <w:i/>
+          <w:iCs/>
+        </w:rPr>
+        <w:t>28</w:t>
+      </w:r>
+      <w:r>
+        <w:rPr>
+          <w:rFonts w:ascii="Arial" w:hAnsi="Arial" w:cs="Arial"/>
+        </w:rPr>
+        <w:t>(4), 24–45. https://doi.org/10.1108/jkm-02-2023-0139</w:t>
+      </w:r>
+    </w:p>
+    <w:p>
+      <w:pPr>
+        <w:pStyle w:val="NormalWeb"/>
+        <w:spacing w:before="0" w:beforeAutospacing="0" w:after="0" w:afterAutospacing="0" w:line="480" w:lineRule="auto"/>
+        <w:ind w:left="720" w:hanging="720"/>
+        <w:jc w:val="both"/>
+        <w:rPr>
+          <w:rFonts w:ascii="Arial" w:hAnsi="Arial" w:cs="Arial"/>
+        </w:rPr>
+      </w:pPr>
+      <w:r>
+        <w:rPr>
+          <w:rFonts w:ascii="Arial" w:hAnsi="Arial" w:cs="Arial"/>
+        </w:rPr>
+        <w:t xml:space="preserve">Azevedo, A., &amp; Jugdev, K. (2022). Applying Cultural Intelligence to Develop Adaptive Leadership - ProQuest. </w:t>
+      </w:r>
+      <w:r>
+        <w:rPr>
+          <w:rFonts w:ascii="Arial" w:hAnsi="Arial" w:cs="Arial"/>
+          <w:i/>
+          <w:iCs/>
+        </w:rPr>
+        <w:t xml:space="preserve">Organization Development Journal </w:t>
+      </w:r>
+      <w:r>
+        <w:rPr>
+          <w:rFonts w:ascii="Arial" w:hAnsi="Arial" w:cs="Arial"/>
+        </w:rPr>
+        <w:t xml:space="preserve">, </w:t>
+      </w:r>
+      <w:r>
+        <w:rPr>
+          <w:rFonts w:ascii="Arial" w:hAnsi="Arial" w:cs="Arial"/>
+          <w:i/>
+          <w:iCs/>
+        </w:rPr>
+        <w:t>40</w:t>
+      </w:r>
+      <w:r>
+        <w:rPr>
+          <w:rFonts w:ascii="Arial" w:hAnsi="Arial" w:cs="Arial"/>
+        </w:rPr>
+        <w:t>(4), 56–70. https://search.proquest.com/openview/b012244452845c52832f9e690e70b25d/1?pq-origsite=gscholar&amp;cbl=36482</w:t>
+      </w:r>
+    </w:p>
+    <w:p>
+      <w:pPr>
+        <w:pStyle w:val="NormalWeb"/>
+        <w:spacing w:before="0" w:beforeAutospacing="0" w:after="0" w:afterAutospacing="0" w:line="480" w:lineRule="auto"/>
+        <w:ind w:left="720" w:hanging="720"/>
+        <w:jc w:val="both"/>
+        <w:rPr>
+          <w:rFonts w:ascii="Arial" w:hAnsi="Arial" w:cs="Arial"/>
+        </w:rPr>
+      </w:pPr>
+      <w:r>
+        <w:rPr>
+          <w:rFonts w:ascii="Arial" w:hAnsi="Arial" w:cs="Arial"/>
+        </w:rPr>
+        <w:t xml:space="preserve">Djamali, A., Aziz, F., &amp; Clark, D. (2024). Conflict Management, Negotiations, and the Art of Hearing and Saying No in Academic Medicine. </w:t>
+      </w:r>
+      <w:r>
+        <w:rPr>
+          <w:rFonts w:ascii="Arial" w:hAnsi="Arial" w:cs="Arial"/>
+          <w:i/>
+          <w:iCs/>
+        </w:rPr>
+        <w:t>Emerging Leaders in Academic Medicine</w:t>
+      </w:r>
+      <w:r>
+        <w:rPr>
+          <w:rFonts w:ascii="Arial" w:hAnsi="Arial" w:cs="Arial"/>
+        </w:rPr>
+        <w:t xml:space="preserve">, </w:t>
+      </w:r>
+      <w:r>
+        <w:rPr>
+          <w:rFonts w:ascii="Arial" w:hAnsi="Arial" w:cs="Arial"/>
+          <w:i/>
+          <w:iCs/>
+        </w:rPr>
+        <w:t>8</w:t>
+      </w:r>
+      <w:r>
+        <w:rPr>
+          <w:rFonts w:ascii="Arial" w:hAnsi="Arial" w:cs="Arial"/>
+        </w:rPr>
+        <w:t>(2), 79–96. https://doi.org/10.1007/978-3-031-80358-1_6</w:t>
+      </w:r>
+    </w:p>
+    <w:p>
+      <w:pPr>
+        <w:pStyle w:val="NormalWeb"/>
+        <w:spacing w:before="0" w:beforeAutospacing="0" w:after="0" w:afterAutospacing="0" w:line="480" w:lineRule="auto"/>
+        <w:ind w:left="720" w:hanging="720"/>
+        <w:jc w:val="both"/>
+        <w:rPr>
+          <w:rFonts w:ascii="Arial" w:hAnsi="Arial" w:cs="Arial"/>
+        </w:rPr>
+      </w:pPr>
+      <w:r>
+        <w:rPr>
+          <w:rFonts w:ascii="Arial" w:hAnsi="Arial" w:cs="Arial"/>
+        </w:rPr>
+        <w:t xml:space="preserve">Gill, H., Vreeker-Williamson, E., Hing, L. S., Cassidy, S. A., &amp; Boies, K. (2024). Effects of Cognition-based and Affect-based Trust Attitudes on Trust Intentions. </w:t>
+      </w:r>
+      <w:r>
+        <w:rPr>
+          <w:rFonts w:ascii="Arial" w:hAnsi="Arial" w:cs="Arial"/>
+          <w:i/>
+          <w:iCs/>
+        </w:rPr>
+        <w:t>Journal of Business and Psychology</w:t>
+      </w:r>
+      <w:r>
+        <w:rPr>
+          <w:rFonts w:ascii="Arial" w:hAnsi="Arial" w:cs="Arial"/>
+        </w:rPr>
+        <w:t xml:space="preserve">, </w:t>
+      </w:r>
+      <w:r>
+        <w:rPr>
+          <w:rFonts w:ascii="Arial" w:hAnsi="Arial" w:cs="Arial"/>
+          <w:i/>
+          <w:iCs/>
+        </w:rPr>
+        <w:t>12</w:t>
+      </w:r>
+      <w:r>
+        <w:rPr>
+          <w:rFonts w:ascii="Arial" w:hAnsi="Arial" w:cs="Arial"/>
+        </w:rPr>
+        <w:t>(3), 3. https://doi.org/10.1007/s10869-024-09986-z</w:t>
+      </w:r>
+    </w:p>
+    <w:p>
+      <w:pPr>
+        <w:pStyle w:val="NormalWeb"/>
+        <w:spacing w:before="0" w:beforeAutospacing="0" w:after="0" w:afterAutospacing="0" w:line="480" w:lineRule="auto"/>
+        <w:ind w:left="720" w:hanging="720"/>
+        <w:jc w:val="both"/>
+        <w:rPr>
+          <w:rFonts w:ascii="Arial" w:hAnsi="Arial" w:cs="Arial"/>
+        </w:rPr>
+      </w:pPr>
+      <w:r>
+        <w:rPr>
+          <w:rFonts w:ascii="Arial" w:hAnsi="Arial" w:cs="Arial"/>
+        </w:rPr>
+        <w:t xml:space="preserve">Hall, E. T. (1976). Beyond culture. In </w:t>
+      </w:r>
+      <w:r>
+        <w:rPr>
+          <w:rFonts w:ascii="Arial" w:hAnsi="Arial" w:cs="Arial"/>
+          <w:i/>
+          <w:iCs/>
+        </w:rPr>
+        <w:t>Garden City</w:t>
+      </w:r>
+      <w:r>
+        <w:rPr>
+          <w:rFonts w:ascii="Arial" w:hAnsi="Arial" w:cs="Arial"/>
+        </w:rPr>
+        <w:t>. Anchor Books.</w:t>
+      </w:r>
+    </w:p>
+    <w:p>
+      <w:pPr>
+        <w:pStyle w:val="NormalWeb"/>
+        <w:spacing w:before="0" w:beforeAutospacing="0" w:after="0" w:afterAutospacing="0" w:line="480" w:lineRule="auto"/>
+        <w:ind w:left="720" w:hanging="720"/>
+        <w:jc w:val="both"/>
+        <w:rPr>
+          <w:rFonts w:ascii="Arial" w:hAnsi="Arial" w:cs="Arial"/>
+        </w:rPr>
+      </w:pPr>
+      <w:r>
+        <w:rPr>
+          <w:rFonts w:ascii="Arial" w:hAnsi="Arial" w:cs="Arial"/>
+        </w:rPr>
+        <w:t xml:space="preserve">Hankimaa, A. (2021). </w:t>
+      </w:r>
+      <w:r>
+        <w:rPr>
+          <w:rFonts w:ascii="Arial" w:hAnsi="Arial" w:cs="Arial"/>
+          <w:i/>
+          <w:iCs/>
+        </w:rPr>
+        <w:t>Building trust in cross-cultural relationships: Active trust through culture mobilisation in Finnish-Indian project teams</w:t>
+      </w:r>
+      <w:r>
+        <w:rPr>
+          <w:rFonts w:ascii="Arial" w:hAnsi="Arial" w:cs="Arial"/>
+        </w:rPr>
+        <w:t xml:space="preserve"> (pp. 1–234) [PhD Thesis]. https://westminsterresearch.westminster.ac.uk/item/v3x63/-building-trust-in-</w:t>
+      </w:r>
+      <w:r>
+        <w:rPr>
+          <w:rFonts w:ascii="Arial" w:hAnsi="Arial" w:cs="Arial"/>
+        </w:rPr>
+        <w:lastRenderedPageBreak/>
+        <w:t>cross-cultural-relationships-active-trust-through-culture-mobilisation-in-finnish-indian-project-teams</w:t>
+      </w:r>
+    </w:p>
+    <w:p>
+      <w:pPr>
+        <w:pStyle w:val="NormalWeb"/>
+        <w:spacing w:before="0" w:beforeAutospacing="0" w:after="0" w:afterAutospacing="0" w:line="480" w:lineRule="auto"/>
+        <w:ind w:left="720" w:hanging="720"/>
+        <w:jc w:val="both"/>
+        <w:rPr>
+          <w:rFonts w:ascii="Arial" w:hAnsi="Arial" w:cs="Arial"/>
+        </w:rPr>
+      </w:pPr>
+      <w:r>
+        <w:rPr>
+          <w:rFonts w:ascii="Arial" w:hAnsi="Arial" w:cs="Arial"/>
+        </w:rPr>
+        <w:t xml:space="preserve">Hayati, D., &amp; Sinha, S. (2024). Decoding Silence in Digital Cross-Cultural Communication: Overcoming Misunderstandings in Global Teams. </w:t>
+      </w:r>
+      <w:r>
+        <w:rPr>
+          <w:rFonts w:ascii="Arial" w:hAnsi="Arial" w:cs="Arial"/>
+          <w:i/>
+          <w:iCs/>
+        </w:rPr>
+        <w:t>Language, Technology, and Social Media</w:t>
+      </w:r>
+      <w:r>
+        <w:rPr>
+          <w:rFonts w:ascii="Arial" w:hAnsi="Arial" w:cs="Arial"/>
+        </w:rPr>
+        <w:t xml:space="preserve">, </w:t>
+      </w:r>
+      <w:r>
+        <w:rPr>
+          <w:rFonts w:ascii="Arial" w:hAnsi="Arial" w:cs="Arial"/>
+          <w:i/>
+          <w:iCs/>
+        </w:rPr>
+        <w:t>2</w:t>
+      </w:r>
+      <w:r>
+        <w:rPr>
+          <w:rFonts w:ascii="Arial" w:hAnsi="Arial" w:cs="Arial"/>
+        </w:rPr>
+        <w:t>(2), 128–144. https://doi.org/10.70211/ltsm.v2i2.60</w:t>
+      </w:r>
+    </w:p>
+    <w:p>
+      <w:pPr>
+        <w:pStyle w:val="NormalWeb"/>
+        <w:spacing w:before="0" w:beforeAutospacing="0" w:after="0" w:afterAutospacing="0" w:line="480" w:lineRule="auto"/>
+        <w:ind w:left="720" w:hanging="720"/>
+        <w:jc w:val="both"/>
+        <w:rPr>
+          <w:rFonts w:ascii="Arial" w:hAnsi="Arial" w:cs="Arial"/>
+        </w:rPr>
+      </w:pPr>
+      <w:r>
+        <w:rPr>
+          <w:rFonts w:ascii="Arial" w:hAnsi="Arial" w:cs="Arial"/>
+        </w:rPr>
+        <w:t xml:space="preserve">Hodaya, M., &amp; Berkovich, I. (2021). Participative decision making in schools in individualist and collectivist cultures: The micro-politics behind distributed leadership. </w:t>
+      </w:r>
+      <w:r>
+        <w:rPr>
+          <w:rFonts w:ascii="Arial" w:hAnsi="Arial" w:cs="Arial"/>
+          <w:i/>
+          <w:iCs/>
+        </w:rPr>
+        <w:t>Educational Management Administration &amp; Leadership</w:t>
+      </w:r>
+      <w:r>
+        <w:rPr>
+          <w:rFonts w:ascii="Arial" w:hAnsi="Arial" w:cs="Arial"/>
+        </w:rPr>
+        <w:t xml:space="preserve">, </w:t>
+      </w:r>
+      <w:r>
+        <w:rPr>
+          <w:rFonts w:ascii="Arial" w:hAnsi="Arial" w:cs="Arial"/>
+          <w:i/>
+          <w:iCs/>
+        </w:rPr>
+        <w:t>51</w:t>
+      </w:r>
+      <w:r>
+        <w:rPr>
+          <w:rFonts w:ascii="Arial" w:hAnsi="Arial" w:cs="Arial"/>
+        </w:rPr>
+        <w:t>(3), 174–258. https://doi.org/10.1177/17411432211001364</w:t>
+      </w:r>
+    </w:p>
+    <w:p>
+      <w:pPr>
+        <w:pStyle w:val="NormalWeb"/>
+        <w:spacing w:before="0" w:beforeAutospacing="0" w:after="0" w:afterAutospacing="0" w:line="480" w:lineRule="auto"/>
+        <w:ind w:left="720" w:hanging="720"/>
+        <w:jc w:val="both"/>
+        <w:rPr>
+          <w:rFonts w:ascii="Arial" w:hAnsi="Arial" w:cs="Arial"/>
+        </w:rPr>
+      </w:pPr>
+      <w:r>
+        <w:rPr>
+          <w:rFonts w:ascii="Arial" w:hAnsi="Arial" w:cs="Arial"/>
+        </w:rPr>
+        <w:t xml:space="preserve">Hofstede, G., Hofstede, G., &amp; Minkov, M. (2010). Cultures and organizations: Software of the mind, 3rd McGraw Hill. </w:t>
+      </w:r>
+      <w:r>
+        <w:rPr>
+          <w:rFonts w:ascii="Arial" w:hAnsi="Arial" w:cs="Arial"/>
+          <w:i/>
+          <w:iCs/>
+        </w:rPr>
+        <w:t>New York</w:t>
+      </w:r>
+      <w:r>
+        <w:rPr>
+          <w:rFonts w:ascii="Arial" w:hAnsi="Arial" w:cs="Arial"/>
+        </w:rPr>
+        <w:t>.</w:t>
+      </w:r>
+    </w:p>
+    <w:p>
+      <w:pPr>
+        <w:pStyle w:val="NormalWeb"/>
+        <w:spacing w:before="0" w:beforeAutospacing="0" w:after="0" w:afterAutospacing="0" w:line="480" w:lineRule="auto"/>
+        <w:ind w:left="720" w:hanging="720"/>
+        <w:jc w:val="both"/>
+        <w:rPr>
+          <w:rFonts w:ascii="Arial" w:hAnsi="Arial" w:cs="Arial"/>
+        </w:rPr>
+      </w:pPr>
+      <w:r>
+        <w:rPr>
+          <w:rFonts w:ascii="Arial" w:hAnsi="Arial" w:cs="Arial"/>
+        </w:rPr>
+        <w:t xml:space="preserve">House, R. J., Hanges, P. J., Javidan, M., Dorfman, P. W., &amp; Gupta, V. (2004). </w:t>
+      </w:r>
+      <w:r>
+        <w:rPr>
+          <w:rFonts w:ascii="Arial" w:hAnsi="Arial" w:cs="Arial"/>
+          <w:i/>
+          <w:iCs/>
+        </w:rPr>
+        <w:t>Culture, leadership, and organizations: The GLOBE study of 62 societies</w:t>
+      </w:r>
+      <w:r>
+        <w:rPr>
+          <w:rFonts w:ascii="Arial" w:hAnsi="Arial" w:cs="Arial"/>
+        </w:rPr>
+        <w:t xml:space="preserve"> (2nd ed., p. 53). Sage Publications, Inc.</w:t>
+      </w:r>
+    </w:p>
+    <w:p>
+      <w:pPr>
+        <w:pStyle w:val="NormalWeb"/>
+        <w:spacing w:before="0" w:beforeAutospacing="0" w:after="0" w:afterAutospacing="0" w:line="480" w:lineRule="auto"/>
+        <w:ind w:left="720" w:hanging="720"/>
+        <w:jc w:val="both"/>
+        <w:rPr>
+          <w:rFonts w:ascii="Arial" w:hAnsi="Arial" w:cs="Arial"/>
+        </w:rPr>
+      </w:pPr>
+      <w:r>
+        <w:rPr>
+          <w:rFonts w:ascii="Arial" w:hAnsi="Arial" w:cs="Arial"/>
+        </w:rPr>
+        <w:t xml:space="preserve">Joo, B.-K. (Brian), Yoon, S. K., &amp; Galbraith, D. (2022). The effects of organizational trust and empowering leadership on group conflict: Psychological safety as a mediator. </w:t>
+      </w:r>
+      <w:r>
+        <w:rPr>
+          <w:rFonts w:ascii="Arial" w:hAnsi="Arial" w:cs="Arial"/>
+          <w:i/>
+          <w:iCs/>
+        </w:rPr>
+        <w:t>Organization Management Journal</w:t>
+      </w:r>
+      <w:r>
+        <w:rPr>
+          <w:rFonts w:ascii="Arial" w:hAnsi="Arial" w:cs="Arial"/>
+        </w:rPr>
+        <w:t xml:space="preserve">, </w:t>
+      </w:r>
+      <w:r>
+        <w:rPr>
+          <w:rFonts w:ascii="Arial" w:hAnsi="Arial" w:cs="Arial"/>
+          <w:i/>
+          <w:iCs/>
+        </w:rPr>
+        <w:t>20</w:t>
+      </w:r>
+      <w:r>
+        <w:rPr>
+          <w:rFonts w:ascii="Arial" w:hAnsi="Arial" w:cs="Arial"/>
+        </w:rPr>
+        <w:t>(1), 4–16. https://doi.org/10.1108/omj-07-2021-1308</w:t>
+      </w:r>
+    </w:p>
+    <w:p>
+      <w:pPr>
+        <w:pStyle w:val="NormalWeb"/>
+        <w:spacing w:before="0" w:beforeAutospacing="0" w:after="0" w:afterAutospacing="0" w:line="480" w:lineRule="auto"/>
+        <w:ind w:left="720" w:hanging="720"/>
+        <w:jc w:val="both"/>
+        <w:rPr>
+          <w:rFonts w:ascii="Arial" w:hAnsi="Arial" w:cs="Arial"/>
+        </w:rPr>
+      </w:pPr>
+      <w:r>
+        <w:rPr>
+          <w:rFonts w:ascii="Arial" w:hAnsi="Arial" w:cs="Arial"/>
+        </w:rPr>
+        <w:t xml:space="preserve">Khan, M. H., &amp; Jin, J. (2024). The relationship between ethnocentric behaviour and workforce localisation success: The mediating role of knowledge sharing tendency. </w:t>
+      </w:r>
+      <w:r>
+        <w:rPr>
+          <w:rFonts w:ascii="Arial" w:hAnsi="Arial" w:cs="Arial"/>
+          <w:i/>
+          <w:iCs/>
+        </w:rPr>
+        <w:t>European Research on Management and Business Economics</w:t>
+      </w:r>
+      <w:r>
+        <w:rPr>
+          <w:rFonts w:ascii="Arial" w:hAnsi="Arial" w:cs="Arial"/>
+        </w:rPr>
+        <w:t xml:space="preserve">, </w:t>
+      </w:r>
+      <w:r>
+        <w:rPr>
+          <w:rFonts w:ascii="Arial" w:hAnsi="Arial" w:cs="Arial"/>
+          <w:i/>
+          <w:iCs/>
+        </w:rPr>
+        <w:t>30</w:t>
+      </w:r>
+      <w:r>
+        <w:rPr>
+          <w:rFonts w:ascii="Arial" w:hAnsi="Arial" w:cs="Arial"/>
+        </w:rPr>
+        <w:t>(2), 6–18. https://doi.org/10.1016/j.iedeen.2024.100245</w:t>
+      </w:r>
+    </w:p>
+    <w:p>
+      <w:pPr>
+        <w:pStyle w:val="NormalWeb"/>
+        <w:spacing w:before="0" w:beforeAutospacing="0" w:after="0" w:afterAutospacing="0" w:line="480" w:lineRule="auto"/>
+        <w:ind w:left="720" w:hanging="720"/>
+        <w:jc w:val="both"/>
+        <w:rPr>
+          <w:rFonts w:ascii="Arial" w:hAnsi="Arial" w:cs="Arial"/>
+        </w:rPr>
+      </w:pPr>
+      <w:r>
+        <w:rPr>
+          <w:rFonts w:ascii="Arial" w:hAnsi="Arial" w:cs="Arial"/>
+        </w:rPr>
+        <w:lastRenderedPageBreak/>
+        <w:t xml:space="preserve">Levitt, S. (2022). Intercultural Competence in International Teamwork: Understanding High-and Low-context Communication Styles. </w:t>
+      </w:r>
+      <w:r>
+        <w:rPr>
+          <w:rFonts w:ascii="Arial" w:hAnsi="Arial" w:cs="Arial"/>
+          <w:i/>
+          <w:iCs/>
+        </w:rPr>
+        <w:t>CMAP)</w:t>
+      </w:r>
+      <w:r>
+        <w:rPr>
+          <w:rFonts w:ascii="Arial" w:hAnsi="Arial" w:cs="Arial"/>
+        </w:rPr>
+        <w:t xml:space="preserve">, </w:t>
+      </w:r>
+      <w:r>
+        <w:rPr>
+          <w:rFonts w:ascii="Arial" w:hAnsi="Arial" w:cs="Arial"/>
+          <w:i/>
+          <w:iCs/>
+        </w:rPr>
+        <w:t>2022</w:t>
+      </w:r>
+      <w:r>
+        <w:rPr>
+          <w:rFonts w:ascii="Arial" w:hAnsi="Arial" w:cs="Arial"/>
+        </w:rPr>
+        <w:t>(1), 1–13. https://doi.org/10.14456/cmap.2022.1</w:t>
+      </w:r>
+    </w:p>
+    <w:p>
+      <w:pPr>
+        <w:pStyle w:val="NormalWeb"/>
+        <w:spacing w:before="0" w:beforeAutospacing="0" w:after="0" w:afterAutospacing="0" w:line="480" w:lineRule="auto"/>
+        <w:ind w:left="720" w:hanging="720"/>
+        <w:jc w:val="both"/>
+        <w:rPr>
+          <w:rFonts w:ascii="Arial" w:hAnsi="Arial" w:cs="Arial"/>
+        </w:rPr>
+      </w:pPr>
+      <w:r>
+        <w:rPr>
+          <w:rFonts w:ascii="Arial" w:hAnsi="Arial" w:cs="Arial"/>
+        </w:rPr>
+        <w:t xml:space="preserve">Lhaden, K., Dimas, I. D., Rebelo, T., Lourenço, P. R., &amp; Alves, M. P. (2024). When affective commitment leads to viability: the role of trust as a mediator and virtuality as a moderator. </w:t>
+      </w:r>
+      <w:r>
+        <w:rPr>
+          <w:rFonts w:ascii="Arial" w:hAnsi="Arial" w:cs="Arial"/>
+          <w:i/>
+          <w:iCs/>
+        </w:rPr>
+        <w:t>European Management Journal</w:t>
+      </w:r>
+      <w:r>
+        <w:rPr>
+          <w:rFonts w:ascii="Arial" w:hAnsi="Arial" w:cs="Arial"/>
+        </w:rPr>
+        <w:t>, 7. https://doi.org/10.1016/j.emj.2024.10.005</w:t>
+      </w:r>
+    </w:p>
+    <w:p>
+      <w:pPr>
+        <w:pStyle w:val="NormalWeb"/>
+        <w:spacing w:before="0" w:beforeAutospacing="0" w:after="0" w:afterAutospacing="0" w:line="480" w:lineRule="auto"/>
+        <w:ind w:left="720" w:hanging="720"/>
+        <w:jc w:val="both"/>
+        <w:rPr>
+          <w:rFonts w:ascii="Arial" w:hAnsi="Arial" w:cs="Arial"/>
+        </w:rPr>
+      </w:pPr>
+      <w:r>
+        <w:rPr>
+          <w:rFonts w:ascii="Arial" w:hAnsi="Arial" w:cs="Arial"/>
+        </w:rPr>
+        <w:t xml:space="preserve">Lyubykh, Z., Turner, N., Sandy, H. M., &amp; Deng, C. (2022). A metaanalysis of leadership and workplace safety: Examining relative importance, contextual contingencies, and methodological moderators. </w:t>
+      </w:r>
+      <w:r>
+        <w:rPr>
+          <w:rFonts w:ascii="Arial" w:hAnsi="Arial" w:cs="Arial"/>
+          <w:i/>
+          <w:iCs/>
+        </w:rPr>
+        <w:t>Journal of Applied Psychology</w:t>
+      </w:r>
+      <w:r>
+        <w:rPr>
+          <w:rFonts w:ascii="Arial" w:hAnsi="Arial" w:cs="Arial"/>
+        </w:rPr>
+        <w:t xml:space="preserve">, </w:t>
+      </w:r>
+      <w:r>
+        <w:rPr>
+          <w:rFonts w:ascii="Arial" w:hAnsi="Arial" w:cs="Arial"/>
+          <w:i/>
+          <w:iCs/>
+        </w:rPr>
+        <w:t>107</w:t>
+      </w:r>
+      <w:r>
+        <w:rPr>
+          <w:rFonts w:ascii="Arial" w:hAnsi="Arial" w:cs="Arial"/>
+        </w:rPr>
+        <w:t>(12), 2149–2175. https://doi.org/10.1037/apl0000557</w:t>
+      </w:r>
+    </w:p>
+    <w:p>
+      <w:pPr>
+        <w:pStyle w:val="NormalWeb"/>
+        <w:spacing w:before="0" w:beforeAutospacing="0" w:after="0" w:afterAutospacing="0" w:line="480" w:lineRule="auto"/>
+        <w:ind w:left="720" w:hanging="720"/>
+        <w:jc w:val="both"/>
+        <w:rPr>
+          <w:rFonts w:ascii="Arial" w:hAnsi="Arial" w:cs="Arial"/>
+        </w:rPr>
+      </w:pPr>
+      <w:r>
+        <w:rPr>
+          <w:rFonts w:ascii="Arial" w:hAnsi="Arial" w:cs="Arial"/>
+        </w:rPr>
+        <w:t xml:space="preserve">Meyer, E. (2016). </w:t>
+      </w:r>
+      <w:r>
+        <w:rPr>
+          <w:rFonts w:ascii="Arial" w:hAnsi="Arial" w:cs="Arial"/>
+          <w:i/>
+          <w:iCs/>
+        </w:rPr>
+        <w:t>The culture map: Breaking through the invisible boundaries of global business</w:t>
+      </w:r>
+      <w:r>
+        <w:rPr>
+          <w:rFonts w:ascii="Arial" w:hAnsi="Arial" w:cs="Arial"/>
+        </w:rPr>
+        <w:t>. PublicAffairs.</w:t>
+      </w:r>
+    </w:p>
+    <w:p>
+      <w:pPr>
+        <w:pStyle w:val="NormalWeb"/>
+        <w:spacing w:before="0" w:beforeAutospacing="0" w:after="0" w:afterAutospacing="0" w:line="480" w:lineRule="auto"/>
+        <w:ind w:left="720" w:hanging="720"/>
+        <w:jc w:val="both"/>
+        <w:rPr>
+          <w:rFonts w:ascii="Arial" w:hAnsi="Arial" w:cs="Arial"/>
+        </w:rPr>
+      </w:pPr>
+      <w:r>
+        <w:rPr>
+          <w:rFonts w:ascii="Arial" w:hAnsi="Arial" w:cs="Arial"/>
+        </w:rPr>
+        <w:t xml:space="preserve">Nabintu, D. (2025). Project Team Meetings - Effective or Efficient? [Masters Thesis]. In </w:t>
+      </w:r>
+      <w:r>
+        <w:rPr>
+          <w:rFonts w:ascii="Arial" w:hAnsi="Arial" w:cs="Arial"/>
+          <w:i/>
+          <w:iCs/>
+        </w:rPr>
+        <w:t>Handle.net</w:t>
+      </w:r>
+      <w:r>
+        <w:rPr>
+          <w:rFonts w:ascii="Arial" w:hAnsi="Arial" w:cs="Arial"/>
+        </w:rPr>
+        <w:t>. https://hdl.handle.net/1946/48886</w:t>
+      </w:r>
+    </w:p>
+    <w:p>
+      <w:pPr>
+        <w:pStyle w:val="NormalWeb"/>
+        <w:spacing w:before="0" w:beforeAutospacing="0" w:after="0" w:afterAutospacing="0" w:line="480" w:lineRule="auto"/>
+        <w:ind w:left="720" w:hanging="720"/>
+        <w:jc w:val="both"/>
+        <w:rPr>
+          <w:rFonts w:ascii="Arial" w:hAnsi="Arial" w:cs="Arial"/>
+        </w:rPr>
+      </w:pPr>
+      <w:r>
+        <w:rPr>
+          <w:rFonts w:ascii="Arial" w:hAnsi="Arial" w:cs="Arial"/>
+        </w:rPr>
+        <w:t xml:space="preserve">Ng, K.-Y., Van Dyne, L., &amp; Ang, S. (2019). Speaking out and speaking up in multicultural settings: A two-study examination of cultural intelligence and voice behavior. </w:t>
+      </w:r>
+      <w:r>
+        <w:rPr>
+          <w:rFonts w:ascii="Arial" w:hAnsi="Arial" w:cs="Arial"/>
+          <w:i/>
+          <w:iCs/>
+        </w:rPr>
+        <w:t>Organizational Behavior and Human Decision Processes</w:t>
+      </w:r>
+      <w:r>
+        <w:rPr>
+          <w:rFonts w:ascii="Arial" w:hAnsi="Arial" w:cs="Arial"/>
+        </w:rPr>
+        <w:t xml:space="preserve">, </w:t>
+      </w:r>
+      <w:r>
+        <w:rPr>
+          <w:rFonts w:ascii="Arial" w:hAnsi="Arial" w:cs="Arial"/>
+          <w:i/>
+          <w:iCs/>
+        </w:rPr>
+        <w:t>151</w:t>
+      </w:r>
+      <w:r>
+        <w:rPr>
+          <w:rFonts w:ascii="Arial" w:hAnsi="Arial" w:cs="Arial"/>
+        </w:rPr>
+        <w:t>, 150–159. https://doi.org/10.1016/j.obhdp.2018.10.005</w:t>
+      </w:r>
+    </w:p>
+    <w:p>
+      <w:pPr>
+        <w:pStyle w:val="NormalWeb"/>
+        <w:spacing w:before="0" w:beforeAutospacing="0" w:after="0" w:afterAutospacing="0" w:line="480" w:lineRule="auto"/>
+        <w:ind w:left="720" w:hanging="720"/>
+        <w:jc w:val="both"/>
+        <w:rPr>
+          <w:rFonts w:ascii="Arial" w:hAnsi="Arial" w:cs="Arial"/>
+        </w:rPr>
+      </w:pPr>
+      <w:r>
+        <w:rPr>
+          <w:rFonts w:ascii="Arial" w:hAnsi="Arial" w:cs="Arial"/>
+        </w:rPr>
+        <w:t xml:space="preserve">Nguyen, P. T. M., Mai, K. N., &amp; Nguyen, P. N. D. (2021). Alliance Management Practices for Higher Trust, Commitment and Inter-Organizational Relationship Performance: Evidence from Travel Companies in Vietnam. </w:t>
+      </w:r>
+      <w:r>
+        <w:rPr>
+          <w:rFonts w:ascii="Arial" w:hAnsi="Arial" w:cs="Arial"/>
+          <w:i/>
+          <w:iCs/>
+        </w:rPr>
+        <w:t>Sustainability</w:t>
+      </w:r>
+      <w:r>
+        <w:rPr>
+          <w:rFonts w:ascii="Arial" w:hAnsi="Arial" w:cs="Arial"/>
+        </w:rPr>
+        <w:t xml:space="preserve">, </w:t>
+      </w:r>
+      <w:r>
+        <w:rPr>
+          <w:rFonts w:ascii="Arial" w:hAnsi="Arial" w:cs="Arial"/>
+          <w:i/>
+          <w:iCs/>
+        </w:rPr>
+        <w:t>13</w:t>
+      </w:r>
+      <w:r>
+        <w:rPr>
+          <w:rFonts w:ascii="Arial" w:hAnsi="Arial" w:cs="Arial"/>
+        </w:rPr>
+        <w:t>(16), 9102. https://doi.org/10.3390/su13169102</w:t>
+      </w:r>
+    </w:p>
+    <w:p>
+      <w:pPr>
+        <w:pStyle w:val="NormalWeb"/>
+        <w:spacing w:before="0" w:beforeAutospacing="0" w:after="0" w:afterAutospacing="0" w:line="480" w:lineRule="auto"/>
+        <w:ind w:left="720" w:hanging="720"/>
+        <w:jc w:val="both"/>
+        <w:rPr>
+          <w:rFonts w:ascii="Arial" w:hAnsi="Arial" w:cs="Arial"/>
+        </w:rPr>
+      </w:pPr>
+      <w:r>
+        <w:rPr>
+          <w:rFonts w:ascii="Arial" w:hAnsi="Arial" w:cs="Arial"/>
+        </w:rPr>
+        <w:lastRenderedPageBreak/>
+        <w:t xml:space="preserve">Nguyen, T. C. (2021). </w:t>
+      </w:r>
+      <w:r>
+        <w:rPr>
+          <w:rFonts w:ascii="Arial" w:hAnsi="Arial" w:cs="Arial"/>
+          <w:i/>
+          <w:iCs/>
+        </w:rPr>
+        <w:t>Cultural influences on strategising in a DutchVietnamese shipbuilding international joint venture.</w:t>
+      </w:r>
+      <w:r>
+        <w:rPr>
+          <w:rFonts w:ascii="Arial" w:hAnsi="Arial" w:cs="Arial"/>
+        </w:rPr>
+        <w:t xml:space="preserve"> (pp. 1–321) [PhD Thesis]. https://ir.canterbury.ac.nz/server/api/core/bitstreams/a45a1746-8456-40fd-b482-f49a7836e340/content</w:t>
+      </w:r>
+    </w:p>
+    <w:p>
+      <w:pPr>
+        <w:pStyle w:val="NormalWeb"/>
+        <w:spacing w:before="0" w:beforeAutospacing="0" w:after="0" w:afterAutospacing="0" w:line="480" w:lineRule="auto"/>
+        <w:ind w:left="720" w:hanging="720"/>
+        <w:jc w:val="both"/>
+        <w:rPr>
+          <w:rFonts w:ascii="Arial" w:hAnsi="Arial" w:cs="Arial"/>
+        </w:rPr>
+      </w:pPr>
+      <w:r>
+        <w:rPr>
+          <w:rFonts w:ascii="Arial" w:hAnsi="Arial" w:cs="Arial"/>
+        </w:rPr>
+        <w:t xml:space="preserve">Ouyang, S., Zhang, W., Xue, L., Rashid, A. M., Pyng, H. S., &amp; Hassan, A. B. (2025). The Cultural Compass: A Systematic Review on Cultural Dimensions Theory in Educational Settings. </w:t>
+      </w:r>
+      <w:r>
+        <w:rPr>
+          <w:rFonts w:ascii="Arial" w:hAnsi="Arial" w:cs="Arial"/>
+          <w:i/>
+          <w:iCs/>
+        </w:rPr>
+        <w:t>SAGE Open</w:t>
+      </w:r>
+      <w:r>
+        <w:rPr>
+          <w:rFonts w:ascii="Arial" w:hAnsi="Arial" w:cs="Arial"/>
+        </w:rPr>
+        <w:t xml:space="preserve">, </w:t>
+      </w:r>
+      <w:r>
+        <w:rPr>
+          <w:rFonts w:ascii="Arial" w:hAnsi="Arial" w:cs="Arial"/>
+          <w:i/>
+          <w:iCs/>
+        </w:rPr>
+        <w:t>15</w:t>
+      </w:r>
+      <w:r>
+        <w:rPr>
+          <w:rFonts w:ascii="Arial" w:hAnsi="Arial" w:cs="Arial"/>
+        </w:rPr>
+        <w:t>(2), 8. https://doi.org/10.1177/21582440251342160</w:t>
+      </w:r>
+    </w:p>
+    <w:p>
+      <w:pPr>
+        <w:pStyle w:val="NormalWeb"/>
+        <w:spacing w:before="0" w:beforeAutospacing="0" w:after="0" w:afterAutospacing="0" w:line="480" w:lineRule="auto"/>
+        <w:ind w:left="720" w:hanging="720"/>
+        <w:jc w:val="both"/>
+        <w:rPr>
+          <w:rFonts w:ascii="Arial" w:hAnsi="Arial" w:cs="Arial"/>
+        </w:rPr>
+      </w:pPr>
+      <w:r>
+        <w:rPr>
+          <w:rFonts w:ascii="Arial" w:hAnsi="Arial" w:cs="Arial"/>
+        </w:rPr>
+        <w:t xml:space="preserve">Pang, H. T., Zhou, X., &amp; Chu, M. (2024). Cross-cultural differences in using nonverbal behaviors to identify indirect replies. </w:t>
+      </w:r>
+      <w:r>
+        <w:rPr>
+          <w:rFonts w:ascii="Arial" w:hAnsi="Arial" w:cs="Arial"/>
+          <w:i/>
+          <w:iCs/>
+        </w:rPr>
+        <w:t>Journal of Nonverbal Behavior</w:t>
+      </w:r>
+      <w:r>
+        <w:rPr>
+          <w:rFonts w:ascii="Arial" w:hAnsi="Arial" w:cs="Arial"/>
+        </w:rPr>
+        <w:t xml:space="preserve">, </w:t>
+      </w:r>
+      <w:r>
+        <w:rPr>
+          <w:rFonts w:ascii="Arial" w:hAnsi="Arial" w:cs="Arial"/>
+          <w:i/>
+          <w:iCs/>
+        </w:rPr>
+        <w:t>48</w:t>
+      </w:r>
+      <w:r>
+        <w:rPr>
+          <w:rFonts w:ascii="Arial" w:hAnsi="Arial" w:cs="Arial"/>
+        </w:rPr>
+        <w:t>(2). https://doi.org/10.1007/s10919-024-00454-z</w:t>
+      </w:r>
+    </w:p>
+    <w:p>
+      <w:pPr>
+        <w:pStyle w:val="NormalWeb"/>
+        <w:spacing w:before="0" w:beforeAutospacing="0" w:after="0" w:afterAutospacing="0" w:line="480" w:lineRule="auto"/>
+        <w:ind w:left="720" w:hanging="720"/>
+        <w:jc w:val="both"/>
+        <w:rPr>
+          <w:rFonts w:ascii="Arial" w:hAnsi="Arial" w:cs="Arial"/>
+        </w:rPr>
+      </w:pPr>
+      <w:r>
+        <w:rPr>
+          <w:rFonts w:ascii="Arial" w:hAnsi="Arial" w:cs="Arial"/>
+        </w:rPr>
+        <w:t xml:space="preserve">Park, J. H., &amp; Tran, T. B. H. (2020). From internal marketing to customer- perceived relationship quality: evidence of Vietnamese banking firms. </w:t>
+      </w:r>
+      <w:r>
+        <w:rPr>
+          <w:rFonts w:ascii="Arial" w:hAnsi="Arial" w:cs="Arial"/>
+          <w:i/>
+          <w:iCs/>
+        </w:rPr>
+        <w:t>Total Quality Management &amp; Business Excellence</w:t>
+      </w:r>
+      <w:r>
+        <w:rPr>
+          <w:rFonts w:ascii="Arial" w:hAnsi="Arial" w:cs="Arial"/>
+        </w:rPr>
+        <w:t xml:space="preserve">, </w:t>
+      </w:r>
+      <w:r>
+        <w:rPr>
+          <w:rFonts w:ascii="Arial" w:hAnsi="Arial" w:cs="Arial"/>
+          <w:i/>
+          <w:iCs/>
+        </w:rPr>
+        <w:t>12</w:t>
+      </w:r>
+      <w:r>
+        <w:rPr>
+          <w:rFonts w:ascii="Arial" w:hAnsi="Arial" w:cs="Arial"/>
+        </w:rPr>
+        <w:t>(3), 1–23. https://doi.org/10.1080/14783363.2018.1446754</w:t>
+      </w:r>
+    </w:p>
+    <w:p>
+      <w:pPr>
+        <w:pStyle w:val="NormalWeb"/>
+        <w:spacing w:before="0" w:beforeAutospacing="0" w:after="0" w:afterAutospacing="0" w:line="480" w:lineRule="auto"/>
+        <w:ind w:left="720" w:hanging="720"/>
+        <w:jc w:val="both"/>
+        <w:rPr>
+          <w:rFonts w:ascii="Arial" w:hAnsi="Arial" w:cs="Arial"/>
+        </w:rPr>
+      </w:pPr>
+      <w:r>
+        <w:rPr>
+          <w:rFonts w:ascii="Arial" w:hAnsi="Arial" w:cs="Arial"/>
+        </w:rPr>
+        <w:t xml:space="preserve">Paulus, P. (2023). The Role of Psychological Safety in Team Communication: Implications for Human Resource Practices. </w:t>
+      </w:r>
+      <w:r>
+        <w:rPr>
+          <w:rFonts w:ascii="Arial" w:hAnsi="Arial" w:cs="Arial"/>
+          <w:i/>
+          <w:iCs/>
+        </w:rPr>
+        <w:t>Golden Ratio of Mapping Idea and Literature Format</w:t>
+      </w:r>
+      <w:r>
+        <w:rPr>
+          <w:rFonts w:ascii="Arial" w:hAnsi="Arial" w:cs="Arial"/>
+        </w:rPr>
+        <w:t xml:space="preserve">, </w:t>
+      </w:r>
+      <w:r>
+        <w:rPr>
+          <w:rFonts w:ascii="Arial" w:hAnsi="Arial" w:cs="Arial"/>
+          <w:i/>
+          <w:iCs/>
+        </w:rPr>
+        <w:t>3</w:t>
+      </w:r>
+      <w:r>
+        <w:rPr>
+          <w:rFonts w:ascii="Arial" w:hAnsi="Arial" w:cs="Arial"/>
+        </w:rPr>
+        <w:t>(2), 156–166. https://doi.org/10.52970/grmilf.v3i2.399</w:t>
+      </w:r>
+    </w:p>
+    <w:p>
+      <w:pPr>
+        <w:pStyle w:val="NormalWeb"/>
+        <w:spacing w:before="0" w:beforeAutospacing="0" w:after="0" w:afterAutospacing="0" w:line="480" w:lineRule="auto"/>
+        <w:ind w:left="720" w:hanging="720"/>
+        <w:jc w:val="both"/>
+        <w:rPr>
+          <w:rFonts w:ascii="Arial" w:hAnsi="Arial" w:cs="Arial"/>
+        </w:rPr>
+      </w:pPr>
+      <w:r>
+        <w:rPr>
+          <w:rFonts w:ascii="Arial" w:hAnsi="Arial" w:cs="Arial"/>
+        </w:rPr>
+        <w:t xml:space="preserve">Pratono, A. H. (2019). Cross-cultural collaboration for inclusive global value chain: a case study of rattan industry. </w:t>
+      </w:r>
+      <w:r>
+        <w:rPr>
+          <w:rFonts w:ascii="Arial" w:hAnsi="Arial" w:cs="Arial"/>
+          <w:i/>
+          <w:iCs/>
+        </w:rPr>
+        <w:t>International Journal of Emerging Markets</w:t>
+      </w:r>
+      <w:r>
+        <w:rPr>
+          <w:rFonts w:ascii="Arial" w:hAnsi="Arial" w:cs="Arial"/>
+        </w:rPr>
+        <w:t xml:space="preserve">, </w:t>
+      </w:r>
+      <w:r>
+        <w:rPr>
+          <w:rFonts w:ascii="Arial" w:hAnsi="Arial" w:cs="Arial"/>
+          <w:i/>
+          <w:iCs/>
+        </w:rPr>
+        <w:t>12</w:t>
+      </w:r>
+      <w:r>
+        <w:rPr>
+          <w:rFonts w:ascii="Arial" w:hAnsi="Arial" w:cs="Arial"/>
+        </w:rPr>
+        <w:t>(3). https://doi.org/10.1108/ijoem-01-2017-0028</w:t>
+      </w:r>
+    </w:p>
+    <w:p>
+      <w:pPr>
+        <w:pStyle w:val="NormalWeb"/>
+        <w:spacing w:before="0" w:beforeAutospacing="0" w:after="0" w:afterAutospacing="0" w:line="480" w:lineRule="auto"/>
+        <w:ind w:left="720" w:hanging="720"/>
+        <w:jc w:val="both"/>
+        <w:rPr>
+          <w:rFonts w:ascii="Arial" w:hAnsi="Arial" w:cs="Arial"/>
+        </w:rPr>
+      </w:pPr>
+      <w:r>
+        <w:rPr>
+          <w:rFonts w:ascii="Arial" w:hAnsi="Arial" w:cs="Arial"/>
+        </w:rPr>
+        <w:lastRenderedPageBreak/>
+        <w:t xml:space="preserve">Presbitero, A., &amp; Teng-Calleja, M. (2019). Ethical leadership, team leader’s cultural intelligence and ethical behavior of team members. </w:t>
+      </w:r>
+      <w:r>
+        <w:rPr>
+          <w:rFonts w:ascii="Arial" w:hAnsi="Arial" w:cs="Arial"/>
+          <w:i/>
+          <w:iCs/>
+        </w:rPr>
+        <w:t>Personnel Review</w:t>
+      </w:r>
+      <w:r>
+        <w:rPr>
+          <w:rFonts w:ascii="Arial" w:hAnsi="Arial" w:cs="Arial"/>
+        </w:rPr>
+        <w:t xml:space="preserve">, </w:t>
+      </w:r>
+      <w:r>
+        <w:rPr>
+          <w:rFonts w:ascii="Arial" w:hAnsi="Arial" w:cs="Arial"/>
+          <w:i/>
+          <w:iCs/>
+        </w:rPr>
+        <w:t>48</w:t>
+      </w:r>
+      <w:r>
+        <w:rPr>
+          <w:rFonts w:ascii="Arial" w:hAnsi="Arial" w:cs="Arial"/>
+        </w:rPr>
+        <w:t>(5), 1381–1392. https://doi.org/10.1108/pr-01-2018-0016</w:t>
+      </w:r>
+    </w:p>
+    <w:p>
+      <w:pPr>
+        <w:pStyle w:val="NormalWeb"/>
+        <w:spacing w:before="0" w:beforeAutospacing="0" w:after="0" w:afterAutospacing="0" w:line="480" w:lineRule="auto"/>
+        <w:ind w:left="720" w:hanging="720"/>
+        <w:jc w:val="both"/>
+        <w:rPr>
+          <w:rFonts w:ascii="Arial" w:hAnsi="Arial" w:cs="Arial"/>
+        </w:rPr>
+      </w:pPr>
+      <w:r>
+        <w:rPr>
+          <w:rFonts w:ascii="Arial" w:hAnsi="Arial" w:cs="Arial"/>
+        </w:rPr>
+        <w:t xml:space="preserve">Rickley, M., &amp; Stackhouse, M. (2022). Global Leadership Effectiveness: A Multilevel Review and Exploration of the Construct Domain. </w:t>
+      </w:r>
+      <w:r>
+        <w:rPr>
+          <w:rFonts w:ascii="Arial" w:hAnsi="Arial" w:cs="Arial"/>
+          <w:i/>
+          <w:iCs/>
+        </w:rPr>
+        <w:t>Advances in Global Leadership</w:t>
+      </w:r>
+      <w:r>
+        <w:rPr>
+          <w:rFonts w:ascii="Arial" w:hAnsi="Arial" w:cs="Arial"/>
+        </w:rPr>
+        <w:t xml:space="preserve">, </w:t>
+      </w:r>
+      <w:r>
+        <w:rPr>
+          <w:rFonts w:ascii="Arial" w:hAnsi="Arial" w:cs="Arial"/>
+          <w:i/>
+          <w:iCs/>
+        </w:rPr>
+        <w:t>14</w:t>
+      </w:r>
+      <w:r>
+        <w:rPr>
+          <w:rFonts w:ascii="Arial" w:hAnsi="Arial" w:cs="Arial"/>
+        </w:rPr>
+        <w:t>, 87–123. https://doi.org/10.1108/s1535-120320220000014004</w:t>
+      </w:r>
+    </w:p>
+    <w:p>
+      <w:pPr>
+        <w:pStyle w:val="NormalWeb"/>
+        <w:spacing w:before="0" w:beforeAutospacing="0" w:after="0" w:afterAutospacing="0" w:line="480" w:lineRule="auto"/>
+        <w:ind w:left="720" w:hanging="720"/>
+        <w:jc w:val="both"/>
+        <w:rPr>
+          <w:rFonts w:ascii="Arial" w:hAnsi="Arial" w:cs="Arial"/>
+        </w:rPr>
+      </w:pPr>
+      <w:r>
+        <w:rPr>
+          <w:rFonts w:ascii="Arial" w:hAnsi="Arial" w:cs="Arial"/>
+        </w:rPr>
+        <w:t>Rockstuhl, T., Ng, K. Y., &amp; Ang, S. (2024). Stability and plasticity in personality: A meta</w:t>
+      </w:r>
+      <w:r>
+        <w:rPr>
+          <w:rFonts w:ascii="Cambria Math" w:hAnsi="Cambria Math" w:cs="Cambria Math"/>
+        </w:rPr>
+        <w:t>‐</w:t>
+      </w:r>
+      <w:r>
+        <w:rPr>
+          <w:rFonts w:ascii="Arial" w:hAnsi="Arial" w:cs="Arial"/>
+        </w:rPr>
+        <w:t xml:space="preserve">analytic investigation of their influence on cultural intelligence and five forms of job performance. </w:t>
+      </w:r>
+      <w:r>
+        <w:rPr>
+          <w:rFonts w:ascii="Arial" w:hAnsi="Arial" w:cs="Arial"/>
+          <w:i/>
+          <w:iCs/>
+        </w:rPr>
+        <w:t>Applied Psychology</w:t>
+      </w:r>
+      <w:r>
+        <w:rPr>
+          <w:rFonts w:ascii="Arial" w:hAnsi="Arial" w:cs="Arial"/>
+        </w:rPr>
+        <w:t xml:space="preserve">, </w:t>
+      </w:r>
+      <w:r>
+        <w:rPr>
+          <w:rFonts w:ascii="Arial" w:hAnsi="Arial" w:cs="Arial"/>
+          <w:i/>
+          <w:iCs/>
+        </w:rPr>
+        <w:t>74</w:t>
+      </w:r>
+      <w:r>
+        <w:rPr>
+          <w:rFonts w:ascii="Arial" w:hAnsi="Arial" w:cs="Arial"/>
+        </w:rPr>
+        <w:t>(1), 35–62. https://doi.org/10.1111/apps.12557</w:t>
+      </w:r>
+    </w:p>
+    <w:p>
+      <w:pPr>
+        <w:pStyle w:val="NormalWeb"/>
+        <w:spacing w:before="0" w:beforeAutospacing="0" w:after="0" w:afterAutospacing="0" w:line="480" w:lineRule="auto"/>
+        <w:ind w:left="720" w:hanging="720"/>
+        <w:jc w:val="both"/>
+        <w:rPr>
+          <w:rFonts w:ascii="Arial" w:hAnsi="Arial" w:cs="Arial"/>
+        </w:rPr>
+      </w:pPr>
+      <w:r>
+        <w:rPr>
+          <w:rFonts w:ascii="Arial" w:hAnsi="Arial" w:cs="Arial"/>
+        </w:rPr>
+        <w:t xml:space="preserve">Rutar, T. (2025). Individualist and Collectivist Cultures, and the Welfare State: A Global Cross-national Analysis of Over 120 Societies. </w:t>
+      </w:r>
+      <w:r>
+        <w:rPr>
+          <w:rFonts w:ascii="Arial" w:hAnsi="Arial" w:cs="Arial"/>
+          <w:i/>
+          <w:iCs/>
+        </w:rPr>
+        <w:t>Cross-Cultural Research</w:t>
+      </w:r>
+      <w:r>
+        <w:rPr>
+          <w:rFonts w:ascii="Arial" w:hAnsi="Arial" w:cs="Arial"/>
+        </w:rPr>
+        <w:t xml:space="preserve">, </w:t>
+      </w:r>
+      <w:r>
+        <w:rPr>
+          <w:rFonts w:ascii="Arial" w:hAnsi="Arial" w:cs="Arial"/>
+          <w:i/>
+          <w:iCs/>
+        </w:rPr>
+        <w:t>0</w:t>
+      </w:r>
+      <w:r>
+        <w:rPr>
+          <w:rFonts w:ascii="Arial" w:hAnsi="Arial" w:cs="Arial"/>
+        </w:rPr>
+        <w:t>(0), 1–35. https://doi.org/10.1177/10693971251358103</w:t>
+      </w:r>
+    </w:p>
+    <w:p>
+      <w:pPr>
+        <w:pStyle w:val="NormalWeb"/>
+        <w:spacing w:before="0" w:beforeAutospacing="0" w:after="0" w:afterAutospacing="0" w:line="480" w:lineRule="auto"/>
+        <w:ind w:left="720" w:hanging="720"/>
+        <w:jc w:val="both"/>
+        <w:rPr>
+          <w:rFonts w:ascii="Arial" w:hAnsi="Arial" w:cs="Arial"/>
+        </w:rPr>
+      </w:pPr>
+      <w:r>
+        <w:rPr>
+          <w:rFonts w:ascii="Arial" w:hAnsi="Arial" w:cs="Arial"/>
+        </w:rPr>
+        <w:t xml:space="preserve">Sarwar, H., Ishaq, M. I., Amin, A., &amp; Ahmed, R. (2020). Ethical leadership, work engagement, employees’ well-being, and performance: a cross-cultural comparison. </w:t>
+      </w:r>
+      <w:r>
+        <w:rPr>
+          <w:rFonts w:ascii="Arial" w:hAnsi="Arial" w:cs="Arial"/>
+          <w:i/>
+          <w:iCs/>
+        </w:rPr>
+        <w:t>Journal of Sustainable Tourism</w:t>
+      </w:r>
+      <w:r>
+        <w:rPr>
+          <w:rFonts w:ascii="Arial" w:hAnsi="Arial" w:cs="Arial"/>
+        </w:rPr>
+        <w:t xml:space="preserve">, </w:t>
+      </w:r>
+      <w:r>
+        <w:rPr>
+          <w:rFonts w:ascii="Arial" w:hAnsi="Arial" w:cs="Arial"/>
+          <w:i/>
+          <w:iCs/>
+        </w:rPr>
+        <w:t>28</w:t>
+      </w:r>
+      <w:r>
+        <w:rPr>
+          <w:rFonts w:ascii="Arial" w:hAnsi="Arial" w:cs="Arial"/>
+        </w:rPr>
+        <w:t>(12), 2008–2026. https://doi.org/10.1080/09669582.2020.1788039</w:t>
+      </w:r>
+    </w:p>
+    <w:p>
+      <w:pPr>
+        <w:pStyle w:val="NormalWeb"/>
+        <w:spacing w:before="0" w:beforeAutospacing="0" w:after="0" w:afterAutospacing="0" w:line="480" w:lineRule="auto"/>
+        <w:ind w:left="720" w:hanging="720"/>
+        <w:jc w:val="both"/>
+        <w:rPr>
+          <w:rFonts w:ascii="Arial" w:hAnsi="Arial" w:cs="Arial"/>
+        </w:rPr>
+      </w:pPr>
+      <w:r>
+        <w:rPr>
+          <w:rFonts w:ascii="Arial" w:hAnsi="Arial" w:cs="Arial"/>
+        </w:rPr>
+        <w:t xml:space="preserve">Szkudlarek, B., Romani, L., Caprar, D. V., &amp; Osland, J. S. (2020). </w:t>
+      </w:r>
+      <w:r>
+        <w:rPr>
+          <w:rFonts w:ascii="Arial" w:hAnsi="Arial" w:cs="Arial"/>
+          <w:i/>
+          <w:iCs/>
+        </w:rPr>
+        <w:t>The SAGE Handbook of Contemporary Cross-Cultural Management</w:t>
+      </w:r>
+      <w:r>
+        <w:rPr>
+          <w:rFonts w:ascii="Arial" w:hAnsi="Arial" w:cs="Arial"/>
+        </w:rPr>
+        <w:t>. SAGE.</w:t>
+      </w:r>
+    </w:p>
+    <w:p>
+      <w:pPr>
+        <w:pStyle w:val="NormalWeb"/>
+        <w:spacing w:before="0" w:beforeAutospacing="0" w:after="0" w:afterAutospacing="0" w:line="480" w:lineRule="auto"/>
+        <w:ind w:left="720" w:hanging="720"/>
+        <w:jc w:val="both"/>
+        <w:rPr>
+          <w:rFonts w:ascii="Arial" w:hAnsi="Arial" w:cs="Arial"/>
+        </w:rPr>
+      </w:pPr>
+      <w:r>
+        <w:rPr>
+          <w:rFonts w:ascii="Arial" w:hAnsi="Arial" w:cs="Arial"/>
+        </w:rPr>
+        <w:t xml:space="preserve">Szydlo, J., Szpilko, D., &amp; Samul, J. (2022). Leadership In Multicultural Teams. </w:t>
+      </w:r>
+      <w:r>
+        <w:rPr>
+          <w:rFonts w:ascii="Arial" w:hAnsi="Arial" w:cs="Arial"/>
+          <w:i/>
+          <w:iCs/>
+        </w:rPr>
+        <w:t>Journal of EU Research in Business</w:t>
+      </w:r>
+      <w:r>
+        <w:rPr>
+          <w:rFonts w:ascii="Arial" w:hAnsi="Arial" w:cs="Arial"/>
+        </w:rPr>
+        <w:t xml:space="preserve">, </w:t>
+      </w:r>
+      <w:r>
+        <w:rPr>
+          <w:rFonts w:ascii="Arial" w:hAnsi="Arial" w:cs="Arial"/>
+          <w:i/>
+          <w:iCs/>
+        </w:rPr>
+        <w:t>22</w:t>
+      </w:r>
+      <w:r>
+        <w:rPr>
+          <w:rFonts w:ascii="Arial" w:hAnsi="Arial" w:cs="Arial"/>
+        </w:rPr>
+        <w:t>(12), 1–10. https://doi.org/10.5171/2022.404474</w:t>
+      </w:r>
+    </w:p>
+    <w:p>
+      <w:pPr>
+        <w:pStyle w:val="NormalWeb"/>
+        <w:spacing w:before="0" w:beforeAutospacing="0" w:after="0" w:afterAutospacing="0" w:line="480" w:lineRule="auto"/>
+        <w:ind w:left="720" w:hanging="720"/>
+        <w:jc w:val="both"/>
+        <w:rPr>
+          <w:rFonts w:ascii="Arial" w:hAnsi="Arial" w:cs="Arial"/>
+        </w:rPr>
+      </w:pPr>
+      <w:r>
+        <w:rPr>
+          <w:rFonts w:ascii="Arial" w:hAnsi="Arial" w:cs="Arial"/>
+        </w:rPr>
+        <w:lastRenderedPageBreak/>
+        <w:t xml:space="preserve">Tan, K. T. L., Voon, M. L., &amp; Ngui , K. S. (2022). Global Business and Management Research. </w:t>
+      </w:r>
+      <w:r>
+        <w:rPr>
+          <w:rFonts w:ascii="Arial" w:hAnsi="Arial" w:cs="Arial"/>
+          <w:i/>
+          <w:iCs/>
+        </w:rPr>
+        <w:t>An International Journal</w:t>
+      </w:r>
+      <w:r>
+        <w:rPr>
+          <w:rFonts w:ascii="Arial" w:hAnsi="Arial" w:cs="Arial"/>
+        </w:rPr>
+        <w:t xml:space="preserve">, </w:t>
+      </w:r>
+      <w:r>
+        <w:rPr>
+          <w:rFonts w:ascii="Arial" w:hAnsi="Arial" w:cs="Arial"/>
+          <w:i/>
+          <w:iCs/>
+        </w:rPr>
+        <w:t>14</w:t>
+      </w:r>
+      <w:r>
+        <w:rPr>
+          <w:rFonts w:ascii="Arial" w:hAnsi="Arial" w:cs="Arial"/>
+        </w:rPr>
+        <w:t>(3s), 536–551. http://gbmrjournal.com/pdf/v14n3s/V14N3s-37.pdf</w:t>
+      </w:r>
+    </w:p>
+    <w:p>
+      <w:pPr>
+        <w:pStyle w:val="NormalWeb"/>
+        <w:spacing w:before="0" w:beforeAutospacing="0" w:after="0" w:afterAutospacing="0" w:line="480" w:lineRule="auto"/>
+        <w:ind w:left="720" w:hanging="720"/>
+        <w:jc w:val="both"/>
+        <w:rPr>
+          <w:rFonts w:ascii="Arial" w:hAnsi="Arial" w:cs="Arial"/>
+        </w:rPr>
+      </w:pPr>
+      <w:r>
+        <w:rPr>
+          <w:rFonts w:ascii="Arial" w:hAnsi="Arial" w:cs="Arial"/>
+        </w:rPr>
+        <w:t xml:space="preserve">Tenzer, H., &amp; Pudelko, M. (2020). The Impact of Language Diversity on Multinational Teamwork. </w:t>
+      </w:r>
+      <w:r>
+        <w:rPr>
+          <w:rFonts w:ascii="Arial" w:hAnsi="Arial" w:cs="Arial"/>
+          <w:i/>
+          <w:iCs/>
+        </w:rPr>
+        <w:t>Managing Multilingual Workplaces</w:t>
+      </w:r>
+      <w:r>
+        <w:rPr>
+          <w:rFonts w:ascii="Arial" w:hAnsi="Arial" w:cs="Arial"/>
+        </w:rPr>
+        <w:t xml:space="preserve">, </w:t>
+      </w:r>
+      <w:r>
+        <w:rPr>
+          <w:rFonts w:ascii="Arial" w:hAnsi="Arial" w:cs="Arial"/>
+          <w:i/>
+          <w:iCs/>
+        </w:rPr>
+        <w:t>13</w:t>
+      </w:r>
+      <w:r>
+        <w:rPr>
+          <w:rFonts w:ascii="Arial" w:hAnsi="Arial" w:cs="Arial"/>
+        </w:rPr>
+        <w:t>(12), 946–958. https://doi.org/10.4324/9780429431128-9</w:t>
+      </w:r>
+    </w:p>
+    <w:p>
+      <w:pPr>
+        <w:pStyle w:val="NormalWeb"/>
+        <w:spacing w:before="0" w:beforeAutospacing="0" w:after="0" w:afterAutospacing="0" w:line="480" w:lineRule="auto"/>
+        <w:ind w:left="720" w:hanging="720"/>
+        <w:jc w:val="both"/>
+        <w:rPr>
+          <w:rFonts w:ascii="Arial" w:hAnsi="Arial" w:cs="Arial"/>
+        </w:rPr>
+      </w:pPr>
+      <w:r>
+        <w:rPr>
+          <w:rFonts w:ascii="Arial" w:hAnsi="Arial" w:cs="Arial"/>
+        </w:rPr>
+        <w:t xml:space="preserve">Tran, Q. N., Nguyen, C. T., &amp; Dang, C.-M. (2024). Cultural Change at a Shipbuilding Joint Venture in Vietnam: Hard or Soft Value for Partnership? </w:t>
+      </w:r>
+      <w:r>
+        <w:rPr>
+          <w:rFonts w:ascii="Arial" w:hAnsi="Arial" w:cs="Arial"/>
+          <w:i/>
+          <w:iCs/>
+        </w:rPr>
+        <w:t>Business and Management in Asia</w:t>
+      </w:r>
+      <w:r>
+        <w:rPr>
+          <w:rFonts w:ascii="Arial" w:hAnsi="Arial" w:cs="Arial"/>
+        </w:rPr>
+        <w:t xml:space="preserve">, </w:t>
+      </w:r>
+      <w:r>
+        <w:rPr>
+          <w:rFonts w:ascii="Arial" w:hAnsi="Arial" w:cs="Arial"/>
+          <w:i/>
+          <w:iCs/>
+        </w:rPr>
+        <w:t>12</w:t>
+      </w:r>
+      <w:r>
+        <w:rPr>
+          <w:rFonts w:ascii="Arial" w:hAnsi="Arial" w:cs="Arial"/>
+        </w:rPr>
+        <w:t>(3), 73–89. https://doi.org/10.1007/978-981-99-9371-0_5</w:t>
+      </w:r>
+    </w:p>
+    <w:p>
+      <w:pPr>
+        <w:pStyle w:val="NormalWeb"/>
+        <w:spacing w:before="0" w:beforeAutospacing="0" w:after="0" w:afterAutospacing="0" w:line="480" w:lineRule="auto"/>
+        <w:ind w:left="720" w:hanging="720"/>
+        <w:jc w:val="both"/>
+        <w:rPr>
+          <w:rFonts w:ascii="Arial" w:hAnsi="Arial" w:cs="Arial"/>
+        </w:rPr>
+      </w:pPr>
+      <w:r>
+        <w:rPr>
+          <w:rFonts w:ascii="Arial" w:hAnsi="Arial" w:cs="Arial"/>
+        </w:rPr>
+        <w:t xml:space="preserve">Trompenaars, F. W. P. (2020). </w:t>
+      </w:r>
+      <w:r>
+        <w:rPr>
+          <w:rFonts w:ascii="Arial" w:hAnsi="Arial" w:cs="Arial"/>
+          <w:i/>
+          <w:iCs/>
+        </w:rPr>
+        <w:t>RIDING THE WAVES OF CULTURE, FOURTH EDITION : understanding diversity in global business.</w:t>
+      </w:r>
+      <w:r>
+        <w:rPr>
+          <w:rFonts w:ascii="Arial" w:hAnsi="Arial" w:cs="Arial"/>
+        </w:rPr>
+        <w:t xml:space="preserve"> (4th ed., Vol. 5). Mcgraw-Hill Education.</w:t>
+      </w:r>
+    </w:p>
+    <w:p>
+      <w:pPr>
+        <w:pStyle w:val="NormalWeb"/>
+        <w:spacing w:before="0" w:beforeAutospacing="0" w:after="0" w:afterAutospacing="0" w:line="480" w:lineRule="auto"/>
+        <w:ind w:left="720" w:hanging="720"/>
+        <w:jc w:val="both"/>
+        <w:rPr>
+          <w:rFonts w:ascii="Arial" w:hAnsi="Arial" w:cs="Arial"/>
+        </w:rPr>
+      </w:pPr>
+      <w:r>
+        <w:rPr>
+          <w:rFonts w:ascii="Arial" w:hAnsi="Arial" w:cs="Arial"/>
+        </w:rPr>
+        <w:t xml:space="preserve">Vu, M. C. (2020). How the contextual constraints and tensions of a transitional context influence individuals’ negotiations of meaningful work – the case of Vietnam. </w:t>
+      </w:r>
+      <w:r>
+        <w:rPr>
+          <w:rFonts w:ascii="Arial" w:hAnsi="Arial" w:cs="Arial"/>
+          <w:i/>
+          <w:iCs/>
+        </w:rPr>
+        <w:t>The International Journal of Human Resource Management</w:t>
+      </w:r>
+      <w:r>
+        <w:rPr>
+          <w:rFonts w:ascii="Arial" w:hAnsi="Arial" w:cs="Arial"/>
+        </w:rPr>
+        <w:t>, 1–27. https://doi.org/10.1080/09585192.2020.1745867</w:t>
+      </w:r>
+    </w:p>
+    <w:p>
+      <w:pPr>
+        <w:pStyle w:val="NormalWeb"/>
+        <w:spacing w:before="0" w:beforeAutospacing="0" w:after="0" w:afterAutospacing="0" w:line="480" w:lineRule="auto"/>
+        <w:ind w:left="720" w:hanging="720"/>
+        <w:jc w:val="both"/>
+        <w:rPr>
+          <w:rFonts w:ascii="Arial" w:hAnsi="Arial" w:cs="Arial"/>
+        </w:rPr>
+      </w:pPr>
+      <w:r>
+        <w:rPr>
+          <w:rFonts w:ascii="Arial" w:hAnsi="Arial" w:cs="Arial"/>
+        </w:rPr>
+        <w:t xml:space="preserve">Westjohn, S. A., Magnusson, P., Franke, G. R., &amp; Peng, Y. (2021). Trust Propensity Across Cultures: The Role of Collectivism. </w:t>
+      </w:r>
+      <w:r>
+        <w:rPr>
+          <w:rFonts w:ascii="Arial" w:hAnsi="Arial" w:cs="Arial"/>
+          <w:i/>
+          <w:iCs/>
+        </w:rPr>
+        <w:t>Journal of International Marketing</w:t>
+      </w:r>
+      <w:r>
+        <w:rPr>
+          <w:rFonts w:ascii="Arial" w:hAnsi="Arial" w:cs="Arial"/>
+        </w:rPr>
+        <w:t xml:space="preserve">, </w:t>
+      </w:r>
+      <w:r>
+        <w:rPr>
+          <w:rFonts w:ascii="Arial" w:hAnsi="Arial" w:cs="Arial"/>
+          <w:i/>
+          <w:iCs/>
+        </w:rPr>
+        <w:t>30</w:t>
+      </w:r>
+      <w:r>
+        <w:rPr>
+          <w:rFonts w:ascii="Arial" w:hAnsi="Arial" w:cs="Arial"/>
+        </w:rPr>
+        <w:t>(1), 1069031X2110366. https://doi.org/10.1177/1069031x211036688</w:t>
+      </w:r>
+    </w:p>
+    <w:p>
+      <w:pPr>
+        <w:pStyle w:val="NormalWeb"/>
+        <w:spacing w:before="0" w:beforeAutospacing="0" w:after="0" w:afterAutospacing="0" w:line="480" w:lineRule="auto"/>
+        <w:ind w:left="720" w:hanging="720"/>
+        <w:jc w:val="both"/>
+        <w:rPr>
+          <w:rFonts w:ascii="Arial" w:hAnsi="Arial" w:cs="Arial"/>
+        </w:rPr>
+      </w:pPr>
+      <w:r>
+        <w:rPr>
+          <w:rFonts w:ascii="Arial" w:hAnsi="Arial" w:cs="Arial"/>
+        </w:rPr>
+        <w:t xml:space="preserve">Yari, N., Lankut, E., Alon, I., &amp; Richter, N. F. (2020). Cultural intelligence, global mindset, and cross-cultural competencies: a Systematic Review Using Bibliometric Methods. </w:t>
+      </w:r>
+      <w:r>
+        <w:rPr>
+          <w:rFonts w:ascii="Arial" w:hAnsi="Arial" w:cs="Arial"/>
+          <w:i/>
+          <w:iCs/>
+        </w:rPr>
+        <w:t>European J. Of International Management</w:t>
+      </w:r>
+      <w:r>
+        <w:rPr>
+          <w:rFonts w:ascii="Arial" w:hAnsi="Arial" w:cs="Arial"/>
+        </w:rPr>
+        <w:t xml:space="preserve">, </w:t>
+      </w:r>
+      <w:r>
+        <w:rPr>
+          <w:rFonts w:ascii="Arial" w:hAnsi="Arial" w:cs="Arial"/>
+          <w:i/>
+          <w:iCs/>
+        </w:rPr>
+        <w:t>14</w:t>
+      </w:r>
+      <w:r>
+        <w:rPr>
+          <w:rFonts w:ascii="Arial" w:hAnsi="Arial" w:cs="Arial"/>
+        </w:rPr>
+        <w:t>(2), 210–250. https://doi.org/10.1504/EJIM.2020.105567</w:t>
+      </w:r>
+    </w:p>
     <w:sectPr>
       <w:headerReference w:type="default" r:id="rId8"/>
       <w:footerReference w:type="default" r:id="rId9"/>
@@ -3357,6 +6010,23 @@
       <w:sz w:val="24"/>
     </w:rPr>
   </w:style>
+  <w:style w:type="paragraph" w:styleId="NormalWeb">
+    <w:name w:val="Normal (Web)"/>
+    <w:basedOn w:val="Normal"/>
+    <w:uiPriority w:val="99"/>
+    <w:unhideWhenUsed/>
+    <w:rsid w:val="009B41FB"/>
+    <w:pPr>
+      <w:spacing w:before="100" w:beforeAutospacing="1" w:after="100" w:afterAutospacing="1" w:line="240" w:lineRule="auto"/>
+      <w:jc w:val="left"/>
+    </w:pPr>
+    <w:rPr>
+      <w:rFonts w:ascii="Times New Roman" w:eastAsia="Times New Roman" w:hAnsi="Times New Roman" w:cs="Times New Roman"/>
+      <w:szCs w:val="24"/>
+      <w:lang w:eastAsia="en-GB"/>
+      <w14:ligatures w14:val="none"/>
+    </w:rPr>
+  </w:style>
 </w:styles>
 </file>
 

</xml_diff>

<commit_message>
humanisation done - ready for submission
</commit_message>
<xml_diff>
--- a/Submission/BM7703_001_studentnumber.docx
+++ b/Submission/BM7703_001_studentnumber.docx
@@ -161,7 +161,7 @@
           <w:r>
             <w:fldChar w:fldCharType="separate"/>
           </w:r>
-          <w:hyperlink w:anchor="_Toc211290192" w:history="1">
+          <w:hyperlink w:anchor="_Toc211320972" w:history="1">
             <w:r>
               <w:rPr>
                 <w:rStyle w:val="Hyperlink"/>
@@ -188,7 +188,7 @@
                 <w:noProof/>
                 <w:webHidden/>
               </w:rPr>
-              <w:instrText xml:space="preserve"> PAGEREF _Toc211290192 \h </w:instrText>
+              <w:instrText xml:space="preserve"> PAGEREF _Toc211320972 \h </w:instrText>
             </w:r>
             <w:r>
               <w:rPr>
@@ -233,7 +233,7 @@
               <w:lang w:eastAsia="en-GB"/>
             </w:rPr>
           </w:pPr>
-          <w:hyperlink w:anchor="_Toc211290193" w:history="1">
+          <w:hyperlink w:anchor="_Toc211320973" w:history="1">
             <w:r>
               <w:rPr>
                 <w:rStyle w:val="Hyperlink"/>
@@ -260,7 +260,7 @@
                 <w:noProof/>
                 <w:webHidden/>
               </w:rPr>
-              <w:instrText xml:space="preserve"> PAGEREF _Toc211290193 \h </w:instrText>
+              <w:instrText xml:space="preserve"> PAGEREF _Toc211320973 \h </w:instrText>
             </w:r>
             <w:r>
               <w:rPr>
@@ -305,7 +305,7 @@
               <w:lang w:eastAsia="en-GB"/>
             </w:rPr>
           </w:pPr>
-          <w:hyperlink w:anchor="_Toc211290194" w:history="1">
+          <w:hyperlink w:anchor="_Toc211320974" w:history="1">
             <w:r>
               <w:rPr>
                 <w:rStyle w:val="Hyperlink"/>
@@ -332,7 +332,7 @@
                 <w:noProof/>
                 <w:webHidden/>
               </w:rPr>
-              <w:instrText xml:space="preserve"> PAGEREF _Toc211290194 \h </w:instrText>
+              <w:instrText xml:space="preserve"> PAGEREF _Toc211320974 \h </w:instrText>
             </w:r>
             <w:r>
               <w:rPr>
@@ -377,7 +377,7 @@
               <w:lang w:eastAsia="en-GB"/>
             </w:rPr>
           </w:pPr>
-          <w:hyperlink w:anchor="_Toc211290195" w:history="1">
+          <w:hyperlink w:anchor="_Toc211320975" w:history="1">
             <w:r>
               <w:rPr>
                 <w:rStyle w:val="Hyperlink"/>
@@ -404,7 +404,7 @@
                 <w:noProof/>
                 <w:webHidden/>
               </w:rPr>
-              <w:instrText xml:space="preserve"> PAGEREF _Toc211290195 \h </w:instrText>
+              <w:instrText xml:space="preserve"> PAGEREF _Toc211320975 \h </w:instrText>
             </w:r>
             <w:r>
               <w:rPr>
@@ -449,7 +449,7 @@
               <w:lang w:eastAsia="en-GB"/>
             </w:rPr>
           </w:pPr>
-          <w:hyperlink w:anchor="_Toc211290196" w:history="1">
+          <w:hyperlink w:anchor="_Toc211320976" w:history="1">
             <w:r>
               <w:rPr>
                 <w:rStyle w:val="Hyperlink"/>
@@ -476,7 +476,7 @@
                 <w:noProof/>
                 <w:webHidden/>
               </w:rPr>
-              <w:instrText xml:space="preserve"> PAGEREF _Toc211290196 \h </w:instrText>
+              <w:instrText xml:space="preserve"> PAGEREF _Toc211320976 \h </w:instrText>
             </w:r>
             <w:r>
               <w:rPr>
@@ -521,7 +521,7 @@
               <w:lang w:eastAsia="en-GB"/>
             </w:rPr>
           </w:pPr>
-          <w:hyperlink w:anchor="_Toc211290197" w:history="1">
+          <w:hyperlink w:anchor="_Toc211320977" w:history="1">
             <w:r>
               <w:rPr>
                 <w:rStyle w:val="Hyperlink"/>
@@ -548,7 +548,7 @@
                 <w:noProof/>
                 <w:webHidden/>
               </w:rPr>
-              <w:instrText xml:space="preserve"> PAGEREF _Toc211290197 \h </w:instrText>
+              <w:instrText xml:space="preserve"> PAGEREF _Toc211320977 \h </w:instrText>
             </w:r>
             <w:r>
               <w:rPr>
@@ -593,7 +593,7 @@
               <w:lang w:eastAsia="en-GB"/>
             </w:rPr>
           </w:pPr>
-          <w:hyperlink w:anchor="_Toc211290198" w:history="1">
+          <w:hyperlink w:anchor="_Toc211320978" w:history="1">
             <w:r>
               <w:rPr>
                 <w:rStyle w:val="Hyperlink"/>
@@ -620,7 +620,7 @@
                 <w:noProof/>
                 <w:webHidden/>
               </w:rPr>
-              <w:instrText xml:space="preserve"> PAGEREF _Toc211290198 \h </w:instrText>
+              <w:instrText xml:space="preserve"> PAGEREF _Toc211320978 \h </w:instrText>
             </w:r>
             <w:r>
               <w:rPr>
@@ -640,7 +640,7 @@
                 <w:noProof/>
                 <w:webHidden/>
               </w:rPr>
-              <w:t>3</w:t>
+              <w:t>4</w:t>
             </w:r>
             <w:r>
               <w:rPr>
@@ -665,7 +665,7 @@
               <w:lang w:eastAsia="en-GB"/>
             </w:rPr>
           </w:pPr>
-          <w:hyperlink w:anchor="_Toc211290199" w:history="1">
+          <w:hyperlink w:anchor="_Toc211320979" w:history="1">
             <w:r>
               <w:rPr>
                 <w:rStyle w:val="Hyperlink"/>
@@ -692,7 +692,7 @@
                 <w:noProof/>
                 <w:webHidden/>
               </w:rPr>
-              <w:instrText xml:space="preserve"> PAGEREF _Toc211290199 \h </w:instrText>
+              <w:instrText xml:space="preserve"> PAGEREF _Toc211320979 \h </w:instrText>
             </w:r>
             <w:r>
               <w:rPr>
@@ -737,7 +737,7 @@
               <w:lang w:eastAsia="en-GB"/>
             </w:rPr>
           </w:pPr>
-          <w:hyperlink w:anchor="_Toc211290200" w:history="1">
+          <w:hyperlink w:anchor="_Toc211320980" w:history="1">
             <w:r>
               <w:rPr>
                 <w:rStyle w:val="Hyperlink"/>
@@ -764,7 +764,7 @@
                 <w:noProof/>
                 <w:webHidden/>
               </w:rPr>
-              <w:instrText xml:space="preserve"> PAGEREF _Toc211290200 \h </w:instrText>
+              <w:instrText xml:space="preserve"> PAGEREF _Toc211320980 \h </w:instrText>
             </w:r>
             <w:r>
               <w:rPr>
@@ -809,7 +809,7 @@
               <w:lang w:eastAsia="en-GB"/>
             </w:rPr>
           </w:pPr>
-          <w:hyperlink w:anchor="_Toc211290201" w:history="1">
+          <w:hyperlink w:anchor="_Toc211320981" w:history="1">
             <w:r>
               <w:rPr>
                 <w:rStyle w:val="Hyperlink"/>
@@ -836,7 +836,7 @@
                 <w:noProof/>
                 <w:webHidden/>
               </w:rPr>
-              <w:instrText xml:space="preserve"> PAGEREF _Toc211290201 \h </w:instrText>
+              <w:instrText xml:space="preserve"> PAGEREF _Toc211320981 \h </w:instrText>
             </w:r>
             <w:r>
               <w:rPr>
@@ -881,7 +881,7 @@
               <w:lang w:eastAsia="en-GB"/>
             </w:rPr>
           </w:pPr>
-          <w:hyperlink w:anchor="_Toc211290202" w:history="1">
+          <w:hyperlink w:anchor="_Toc211320982" w:history="1">
             <w:r>
               <w:rPr>
                 <w:rStyle w:val="Hyperlink"/>
@@ -908,7 +908,7 @@
                 <w:noProof/>
                 <w:webHidden/>
               </w:rPr>
-              <w:instrText xml:space="preserve"> PAGEREF _Toc211290202 \h </w:instrText>
+              <w:instrText xml:space="preserve"> PAGEREF _Toc211320982 \h </w:instrText>
             </w:r>
             <w:r>
               <w:rPr>
@@ -953,7 +953,7 @@
               <w:lang w:eastAsia="en-GB"/>
             </w:rPr>
           </w:pPr>
-          <w:hyperlink w:anchor="_Toc211290203" w:history="1">
+          <w:hyperlink w:anchor="_Toc211320983" w:history="1">
             <w:r>
               <w:rPr>
                 <w:rStyle w:val="Hyperlink"/>
@@ -980,7 +980,7 @@
                 <w:noProof/>
                 <w:webHidden/>
               </w:rPr>
-              <w:instrText xml:space="preserve"> PAGEREF _Toc211290203 \h </w:instrText>
+              <w:instrText xml:space="preserve"> PAGEREF _Toc211320983 \h </w:instrText>
             </w:r>
             <w:r>
               <w:rPr>
@@ -1025,7 +1025,7 @@
               <w:lang w:eastAsia="en-GB"/>
             </w:rPr>
           </w:pPr>
-          <w:hyperlink w:anchor="_Toc211290204" w:history="1">
+          <w:hyperlink w:anchor="_Toc211320984" w:history="1">
             <w:r>
               <w:rPr>
                 <w:rStyle w:val="Hyperlink"/>
@@ -1052,7 +1052,7 @@
                 <w:noProof/>
                 <w:webHidden/>
               </w:rPr>
-              <w:instrText xml:space="preserve"> PAGEREF _Toc211290204 \h </w:instrText>
+              <w:instrText xml:space="preserve"> PAGEREF _Toc211320984 \h </w:instrText>
             </w:r>
             <w:r>
               <w:rPr>
@@ -1097,7 +1097,7 @@
               <w:lang w:eastAsia="en-GB"/>
             </w:rPr>
           </w:pPr>
-          <w:hyperlink w:anchor="_Toc211290205" w:history="1">
+          <w:hyperlink w:anchor="_Toc211320985" w:history="1">
             <w:r>
               <w:rPr>
                 <w:rStyle w:val="Hyperlink"/>
@@ -1124,7 +1124,7 @@
                 <w:noProof/>
                 <w:webHidden/>
               </w:rPr>
-              <w:instrText xml:space="preserve"> PAGEREF _Toc211290205 \h </w:instrText>
+              <w:instrText xml:space="preserve"> PAGEREF _Toc211320985 \h </w:instrText>
             </w:r>
             <w:r>
               <w:rPr>
@@ -1169,7 +1169,7 @@
               <w:lang w:eastAsia="en-GB"/>
             </w:rPr>
           </w:pPr>
-          <w:hyperlink w:anchor="_Toc211290206" w:history="1">
+          <w:hyperlink w:anchor="_Toc211320986" w:history="1">
             <w:r>
               <w:rPr>
                 <w:rStyle w:val="Hyperlink"/>
@@ -1196,7 +1196,7 @@
                 <w:noProof/>
                 <w:webHidden/>
               </w:rPr>
-              <w:instrText xml:space="preserve"> PAGEREF _Toc211290206 \h </w:instrText>
+              <w:instrText xml:space="preserve"> PAGEREF _Toc211320986 \h </w:instrText>
             </w:r>
             <w:r>
               <w:rPr>
@@ -1241,7 +1241,7 @@
               <w:lang w:eastAsia="en-GB"/>
             </w:rPr>
           </w:pPr>
-          <w:hyperlink w:anchor="_Toc211290207" w:history="1">
+          <w:hyperlink w:anchor="_Toc211320987" w:history="1">
             <w:r>
               <w:rPr>
                 <w:rStyle w:val="Hyperlink"/>
@@ -1268,7 +1268,7 @@
                 <w:noProof/>
                 <w:webHidden/>
               </w:rPr>
-              <w:instrText xml:space="preserve"> PAGEREF _Toc211290207 \h </w:instrText>
+              <w:instrText xml:space="preserve"> PAGEREF _Toc211320987 \h </w:instrText>
             </w:r>
             <w:r>
               <w:rPr>
@@ -1313,7 +1313,7 @@
               <w:lang w:eastAsia="en-GB"/>
             </w:rPr>
           </w:pPr>
-          <w:hyperlink w:anchor="_Toc211290208" w:history="1">
+          <w:hyperlink w:anchor="_Toc211320988" w:history="1">
             <w:r>
               <w:rPr>
                 <w:rStyle w:val="Hyperlink"/>
@@ -1340,7 +1340,7 @@
                 <w:noProof/>
                 <w:webHidden/>
               </w:rPr>
-              <w:instrText xml:space="preserve"> PAGEREF _Toc211290208 \h </w:instrText>
+              <w:instrText xml:space="preserve"> PAGEREF _Toc211320988 \h </w:instrText>
             </w:r>
             <w:r>
               <w:rPr>
@@ -1385,7 +1385,7 @@
               <w:lang w:eastAsia="en-GB"/>
             </w:rPr>
           </w:pPr>
-          <w:hyperlink w:anchor="_Toc211290209" w:history="1">
+          <w:hyperlink w:anchor="_Toc211320989" w:history="1">
             <w:r>
               <w:rPr>
                 <w:rStyle w:val="Hyperlink"/>
@@ -1412,7 +1412,7 @@
                 <w:noProof/>
                 <w:webHidden/>
               </w:rPr>
-              <w:instrText xml:space="preserve"> PAGEREF _Toc211290209 \h </w:instrText>
+              <w:instrText xml:space="preserve"> PAGEREF _Toc211320989 \h </w:instrText>
             </w:r>
             <w:r>
               <w:rPr>
@@ -1457,7 +1457,7 @@
               <w:lang w:eastAsia="en-GB"/>
             </w:rPr>
           </w:pPr>
-          <w:hyperlink w:anchor="_Toc211290210" w:history="1">
+          <w:hyperlink w:anchor="_Toc211320990" w:history="1">
             <w:r>
               <w:rPr>
                 <w:rStyle w:val="Hyperlink"/>
@@ -1484,7 +1484,7 @@
                 <w:noProof/>
                 <w:webHidden/>
               </w:rPr>
-              <w:instrText xml:space="preserve"> PAGEREF _Toc211290210 \h </w:instrText>
+              <w:instrText xml:space="preserve"> PAGEREF _Toc211320990 \h </w:instrText>
             </w:r>
             <w:r>
               <w:rPr>
@@ -1529,7 +1529,7 @@
               <w:lang w:eastAsia="en-GB"/>
             </w:rPr>
           </w:pPr>
-          <w:hyperlink w:anchor="_Toc211290211" w:history="1">
+          <w:hyperlink w:anchor="_Toc211320991" w:history="1">
             <w:r>
               <w:rPr>
                 <w:rStyle w:val="Hyperlink"/>
@@ -1556,7 +1556,7 @@
                 <w:noProof/>
                 <w:webHidden/>
               </w:rPr>
-              <w:instrText xml:space="preserve"> PAGEREF _Toc211290211 \h </w:instrText>
+              <w:instrText xml:space="preserve"> PAGEREF _Toc211320991 \h </w:instrText>
             </w:r>
             <w:r>
               <w:rPr>
@@ -1601,7 +1601,7 @@
               <w:lang w:eastAsia="en-GB"/>
             </w:rPr>
           </w:pPr>
-          <w:hyperlink w:anchor="_Toc211290212" w:history="1">
+          <w:hyperlink w:anchor="_Toc211320992" w:history="1">
             <w:r>
               <w:rPr>
                 <w:rStyle w:val="Hyperlink"/>
@@ -1628,7 +1628,7 @@
                 <w:noProof/>
                 <w:webHidden/>
               </w:rPr>
-              <w:instrText xml:space="preserve"> PAGEREF _Toc211290212 \h </w:instrText>
+              <w:instrText xml:space="preserve"> PAGEREF _Toc211320992 \h </w:instrText>
             </w:r>
             <w:r>
               <w:rPr>
@@ -1673,7 +1673,7 @@
               <w:lang w:eastAsia="en-GB"/>
             </w:rPr>
           </w:pPr>
-          <w:hyperlink w:anchor="_Toc211290213" w:history="1">
+          <w:hyperlink w:anchor="_Toc211320993" w:history="1">
             <w:r>
               <w:rPr>
                 <w:rStyle w:val="Hyperlink"/>
@@ -1700,7 +1700,7 @@
                 <w:noProof/>
                 <w:webHidden/>
               </w:rPr>
-              <w:instrText xml:space="preserve"> PAGEREF _Toc211290213 \h </w:instrText>
+              <w:instrText xml:space="preserve"> PAGEREF _Toc211320993 \h </w:instrText>
             </w:r>
             <w:r>
               <w:rPr>
@@ -1745,7 +1745,7 @@
               <w:lang w:eastAsia="en-GB"/>
             </w:rPr>
           </w:pPr>
-          <w:hyperlink w:anchor="_Toc211290214" w:history="1">
+          <w:hyperlink w:anchor="_Toc211320994" w:history="1">
             <w:r>
               <w:rPr>
                 <w:rStyle w:val="Hyperlink"/>
@@ -1772,7 +1772,7 @@
                 <w:noProof/>
                 <w:webHidden/>
               </w:rPr>
-              <w:instrText xml:space="preserve"> PAGEREF _Toc211290214 \h </w:instrText>
+              <w:instrText xml:space="preserve"> PAGEREF _Toc211320994 \h </w:instrText>
             </w:r>
             <w:r>
               <w:rPr>
@@ -1828,7 +1828,7 @@
       <w:pPr>
         <w:pStyle w:val="Heading1"/>
       </w:pPr>
-      <w:bookmarkStart w:id="0" w:name="_Toc211290192"/>
+      <w:bookmarkStart w:id="0" w:name="_Toc211320972"/>
       <w:r>
         <w:lastRenderedPageBreak/>
         <w:t>PART 1: COMMUNICATION AND TRUST IN MULTICULTURAL TEAMS</w:t>
@@ -1839,7 +1839,7 @@
       <w:pPr>
         <w:pStyle w:val="Heading2"/>
       </w:pPr>
-      <w:bookmarkStart w:id="1" w:name="_Toc211290193"/>
+      <w:bookmarkStart w:id="1" w:name="_Toc211320973"/>
       <w:r>
         <w:t>1.1 Introduction</w:t>
       </w:r>
@@ -1901,7 +1901,7 @@
       <w:pPr>
         <w:pStyle w:val="Heading2"/>
       </w:pPr>
-      <w:bookmarkStart w:id="2" w:name="_Toc211290194"/>
+      <w:bookmarkStart w:id="2" w:name="_Toc211320974"/>
       <w:r>
         <w:t>1.2 Understanding Multicultural Communication</w:t>
       </w:r>
@@ -1926,7 +1926,7 @@
       <w:pPr>
         <w:pStyle w:val="Heading2"/>
       </w:pPr>
-      <w:bookmarkStart w:id="3" w:name="_Toc211290195"/>
+      <w:bookmarkStart w:id="3" w:name="_Toc211320975"/>
       <w:r>
         <w:t xml:space="preserve">1.3 </w:t>
       </w:r>
@@ -2103,7 +2103,7 @@
       <w:pPr>
         <w:pStyle w:val="Heading2"/>
       </w:pPr>
-      <w:bookmarkStart w:id="4" w:name="_Toc211290196"/>
+      <w:bookmarkStart w:id="4" w:name="_Toc211320976"/>
       <w:r>
         <w:t>1.4 Barriers to Effective Team Interaction</w:t>
       </w:r>
@@ -2178,105 +2178,32 @@
       <w:pPr>
         <w:pStyle w:val="Heading2"/>
       </w:pPr>
-      <w:bookmarkStart w:id="5" w:name="_Toc211290197"/>
+      <w:bookmarkStart w:id="5" w:name="_Toc211320977"/>
       <w:r>
         <w:t>1.5 Recommendations for GlosTech</w:t>
       </w:r>
       <w:bookmarkEnd w:id="5"/>
     </w:p>
     <w:p>
-      <w:r>
-        <w:t xml:space="preserve">In order to improve </w:t>
-      </w:r>
-      <w:r>
-        <w:t xml:space="preserve">cooperation and reduce </w:t>
-      </w:r>
-      <w:r>
-        <w:t xml:space="preserve">barriers to communication, GlosTech is recommended to introduce </w:t>
-      </w:r>
-      <w:r>
-        <w:t>organised</w:t>
-      </w:r>
-      <w:r>
-        <w:t xml:space="preserve"> training in cross-cultural awareness that will help form cultural intelligence and empathy in the employees (Ang et al., 202</w:t>
-      </w:r>
-      <w:r>
-        <w:t>0</w:t>
-      </w:r>
-      <w:r>
-        <w:t>, p. 2</w:t>
-      </w:r>
-      <w:r>
-        <w:t>5</w:t>
-      </w:r>
-      <w:r>
-        <w:t xml:space="preserve">). Ambiguity can be </w:t>
-      </w:r>
-      <w:r>
-        <w:t>minimi</w:t>
-      </w:r>
-      <w:r>
-        <w:t>s</w:t>
-      </w:r>
-      <w:r>
-        <w:t xml:space="preserve">ed by establishing effective communication guidelines through online applications like Microsoft Teams or Slack, which facilitate a consistent interpretation of a message despite </w:t>
-      </w:r>
-      <w:r>
-        <w:t>time zone differences (Tenzer and Pudelko, 2020, p. 9</w:t>
-      </w:r>
-      <w:r>
-        <w:t>5</w:t>
-      </w:r>
-      <w:r>
-        <w:t xml:space="preserve">3). They should also hold regular team check-ins to build more trust and enable </w:t>
-      </w:r>
-      <w:r>
-        <w:t>members to address misunderstandings in a timely manner</w:t>
-      </w:r>
-      <w:r>
-        <w:t xml:space="preserve">. </w:t>
-      </w:r>
-      <w:r>
-        <w:t>Additionally, organising informal communication, such as virtual coffee or cross-cultural mentoring, will help establish affect-based trust</w:t>
-      </w:r>
-      <w:r>
-        <w:t xml:space="preserve">, </w:t>
-      </w:r>
-      <w:r>
-        <w:t xml:space="preserve">a crucial element of long-term collaboration </w:t>
-      </w:r>
-      <w:r>
-        <w:t>(Hankimaa, 2021</w:t>
-      </w:r>
-      <w:r>
-        <w:t>, p.108</w:t>
-      </w:r>
-      <w:r>
-        <w:t>)</w:t>
-      </w:r>
-      <w:r>
-        <w:t xml:space="preserve">. Such practices </w:t>
-      </w:r>
-      <w:r>
-        <w:t xml:space="preserve">align with GlosTech's </w:t>
-      </w:r>
-      <w:r>
-        <w:t>goal</w:t>
-      </w:r>
-      <w:r>
-        <w:t xml:space="preserve"> to create a highly functioning, integrated, multicultural workforce that can efficiently handle different viewpoints</w:t>
-      </w:r>
-      <w:r>
-        <w:t>.</w:t>
+      <w:pPr>
+        <w:rPr>
+          <w:b/>
+        </w:rPr>
+      </w:pPr>
+      <w:r>
+        <w:t xml:space="preserve">To enhance collaboration and minimise cultural obstacles to communication, it is suggested that GlosTech should implement organised cross-cultural awareness training that will assist in establishing cultural intelligence and empathy among the employees (Ang et al., 2020, p. 25). One way to reduce ambiguity is to ensure that there are proper communication rules in place with the help of online tools, such as Microsoft Teams or Slack, which allows to interpret a message in a similar manner irrespective of the time zone differences (Tenzer and Pudelko, 2020, p. 953). They also are to conduct regular team check-ins in order to develop more trust and allow the members to resolve misunderstandings in a time-sensitive manner. Further, the structuring of informal communication, virtual coffee or cross-cultural mentoring, will also assist in building the aspect of affect-based trust which is an essential aspect of long-term cooperation (Hankimaa, 2021, p.108). These practices are consistent with the objectives of GlosTech, </w:t>
+      </w:r>
+      <w:r>
+        <w:lastRenderedPageBreak/>
+        <w:t>which are to have a workforce that is highly functioning, integrated, and multicultural and is capable of effectively managing various perspectives.</w:t>
       </w:r>
     </w:p>
     <w:p>
       <w:pPr>
         <w:pStyle w:val="Heading2"/>
       </w:pPr>
-      <w:bookmarkStart w:id="6" w:name="_Toc211290198"/>
-      <w:r>
-        <w:lastRenderedPageBreak/>
+      <w:bookmarkStart w:id="6" w:name="_Toc211320978"/>
+      <w:r>
         <w:t>1.6 Conclusion</w:t>
       </w:r>
       <w:bookmarkEnd w:id="6"/>
@@ -2305,7 +2232,7 @@
       <w:pPr>
         <w:pStyle w:val="Heading1"/>
       </w:pPr>
-      <w:bookmarkStart w:id="7" w:name="_Toc211290199"/>
+      <w:bookmarkStart w:id="7" w:name="_Toc211320979"/>
       <w:r>
         <w:lastRenderedPageBreak/>
         <w:t>PART 2</w:t>
@@ -2325,7 +2252,7 @@
       <w:pPr>
         <w:pStyle w:val="Heading2"/>
       </w:pPr>
-      <w:bookmarkStart w:id="8" w:name="_Toc211290200"/>
+      <w:bookmarkStart w:id="8" w:name="_Toc211320980"/>
       <w:r>
         <w:t>2.1 Introduction</w:t>
       </w:r>
@@ -2394,7 +2321,7 @@
       <w:pPr>
         <w:pStyle w:val="Heading2"/>
       </w:pPr>
-      <w:bookmarkStart w:id="9" w:name="_Toc211290201"/>
+      <w:bookmarkStart w:id="9" w:name="_Toc211320981"/>
       <w:r>
         <w:t>2.2 Leadership Theories and Cultural Adaptation</w:t>
       </w:r>
@@ -2469,216 +2396,140 @@
       </w:r>
     </w:p>
     <w:p>
-      <w:r>
-        <w:t xml:space="preserve">Cultural adaptability </w:t>
-      </w:r>
-      <w:r>
-        <w:t xml:space="preserve">also encompasses </w:t>
-      </w:r>
-      <w:r>
-        <w:t>understanding how societal norms influence</w:t>
-      </w:r>
-      <w:r>
-        <w:t xml:space="preserve"> </w:t>
-      </w:r>
-      <w:r>
-        <w:t xml:space="preserve">team </w:t>
-      </w:r>
-      <w:r>
-        <w:t>dynamics and interactions</w:t>
-      </w:r>
-      <w:r>
-        <w:t>. Trompenaars' (2021, p. 88) dimension</w:t>
-      </w:r>
-      <w:r>
-        <w:t xml:space="preserve">s, </w:t>
-      </w:r>
-      <w:r>
-        <w:t xml:space="preserve">such as </w:t>
+      <w:pPr>
+        <w:rPr>
+          <w:b/>
+        </w:rPr>
+      </w:pPr>
+      <w:r>
+        <w:t xml:space="preserve">Cultural adaptability also includes the knowledge of the effect of societal norms on team dynamics and interactions. Trompenaars' (2021, p. 88) dimensions, including </w:t>
       </w:r>
       <w:r>
         <w:lastRenderedPageBreak/>
-        <w:t xml:space="preserve">universalism/particularism and neutral/emotional orientations, in particular, the </w:t>
-      </w:r>
-      <w:r>
-        <w:t xml:space="preserve">issue of </w:t>
-      </w:r>
-      <w:r>
-        <w:t>leaders being misinterpreted by others</w:t>
+        <w:t>universalism/particularism and neutral/emotional orientations, specificly, the problem of whether or not leaders are misunderstood by others, is the question that needs to be answered by the leaders to ensure that their relational style is not misconstrued. Connectedness in cultures that are emotionally expressive is the result of openness, and restraint in cultures that are neutral is perceived as a feature of professionalism (Azevedo and Jugdev, 2022, p. 64). Rockstuhl et al. (2024, p. 43) indicate that culturally intelligent leadership which entails an aptitude to peruse and fit in cross-cultural cues promotes innovation, confidence, and job satisfaction in multinational ventures. In the case study of GlosTech, an integrative and dynamic style of leadership, which incorporates transformational inspiration and transactional visibility, would assist in unifying members with different cultures, and would be more probable to promote mutual respect and group accountability in cross-national initiatives.</w:t>
+      </w:r>
+    </w:p>
+    <w:p>
+      <w:pPr>
+        <w:pStyle w:val="Heading2"/>
+      </w:pPr>
+      <w:bookmarkStart w:id="10" w:name="_Toc211320982"/>
+      <w:r>
+        <w:t>2.3 Decision-Making Across Cultures</w:t>
+      </w:r>
+      <w:bookmarkEnd w:id="10"/>
+    </w:p>
+    <w:p>
+      <w:r>
+        <w:t xml:space="preserve">According to </w:t>
+      </w:r>
+      <w:r>
+        <w:t>Hodaya and Berkovich (2021</w:t>
+      </w:r>
+      <w:r>
+        <w:t>, p.183</w:t>
+      </w:r>
+      <w:r>
+        <w:t>)</w:t>
+      </w:r>
+      <w:r>
+        <w:t>, i</w:t>
+      </w:r>
+      <w:r>
+        <w:t>ndividualistic cultures in decision-making have a high value on autonomy, personal choice and direct responsibility</w:t>
+      </w:r>
+      <w:r>
+        <w:t>; thus, team members might have expected to make decisions on their own and promptly. In contrast, collectivist societies value group peace and unanimity</w:t>
+      </w:r>
+      <w:r>
+        <w:t xml:space="preserve">; decisions can be slow to take as they are arrived at through a process of negotiation to ensure social cohesion </w:t>
+      </w:r>
+      <w:r>
+        <w:t>(Rutar, 2025</w:t>
+      </w:r>
+      <w:r>
+        <w:t>, p. 26</w:t>
+      </w:r>
+      <w:r>
+        <w:t>)</w:t>
+      </w:r>
+      <w:r>
+        <w:t xml:space="preserve">. In a multicultural team </w:t>
+      </w:r>
+      <w:r>
+        <w:t xml:space="preserve">at GlosTech, a member from the United Kingdom would want a quick vote, while Vietnamese members would prefer a longer discussion </w:t>
+      </w:r>
+      <w:r>
+        <w:t>so that no one lose</w:t>
+      </w:r>
+      <w:r>
+        <w:t>s face.</w:t>
+      </w:r>
+    </w:p>
+    <w:p>
+      <w:r>
+        <w:t xml:space="preserve">Hierarchical (high power distance) cultures are more likely to centralise </w:t>
+      </w:r>
+      <w:r>
+        <w:t>decision-making</w:t>
+      </w:r>
+      <w:r>
+        <w:t xml:space="preserve"> control, and therefore, the lower-status members are not encouraged to make their contributions (Ouyang et al., 2025, p. 8). </w:t>
+      </w:r>
+      <w:r>
+        <w:t>In</w:t>
+      </w:r>
+      <w:r>
+        <w:t xml:space="preserve"> egalitarian societies, </w:t>
+      </w:r>
+      <w:r>
+        <w:t>Yari et al. (2020</w:t>
+      </w:r>
+      <w:r>
+        <w:t>, p. 214</w:t>
+      </w:r>
+      <w:r>
+        <w:t>)</w:t>
+      </w:r>
+      <w:r>
+        <w:t xml:space="preserve"> found increased</w:t>
+      </w:r>
+      <w:r>
+        <w:t xml:space="preserve"> participation and openness. The exercise of authority by the manager of GlosTech in the UK</w:t>
       </w:r>
       <w:r>
         <w:t xml:space="preserve">, </w:t>
       </w:r>
       <w:r>
-        <w:t xml:space="preserve">is the problem that has to be addressed by leaders to make sure their relational style is not misunderstood. Openness leads to connectedness in emotionally expressive cultures, whereas in neutral cultures, restraint is </w:t>
-      </w:r>
-      <w:r>
-        <w:t>often seen as a sign</w:t>
-      </w:r>
-      <w:r>
-        <w:t xml:space="preserve"> of professionalism</w:t>
-      </w:r>
-      <w:r>
-        <w:t xml:space="preserve"> </w:t>
-      </w:r>
-      <w:r>
-        <w:t>(Azevedo &amp; Jugdev, 2022</w:t>
-      </w:r>
-      <w:r>
-        <w:t>, p. 64</w:t>
-      </w:r>
-      <w:r>
-        <w:t>)</w:t>
-      </w:r>
-      <w:r>
-        <w:t xml:space="preserve">. </w:t>
-      </w:r>
-      <w:r>
-        <w:t>Rockstuhl et al. (2024</w:t>
-      </w:r>
-      <w:r>
-        <w:t>, p. 43</w:t>
-      </w:r>
-      <w:r>
-        <w:t>)</w:t>
-      </w:r>
-      <w:r>
-        <w:t xml:space="preserve"> </w:t>
-      </w:r>
-      <w:r>
-        <w:t>suggest that culturally intelligent leadership, which involves the ability to read and adapt to cross-cultural signals, fosters innovation, trust, and team satisfaction</w:t>
-      </w:r>
-      <w:r>
-        <w:t xml:space="preserve"> in multinational projects. In the case of GlosTech, a dynamic and integrative leadership approach that combines both transformational inspiration and transactional clarity helps </w:t>
-      </w:r>
-      <w:r>
-        <w:t>align</w:t>
-      </w:r>
-      <w:r>
-        <w:t xml:space="preserve"> culturally diverse members and is more likely to enhance mutual respect and collective responsibility in global projects.</w:t>
+        <w:t>without adjustment, will cause the Vietnamese colleagues to either remain silent or refrain from participating, thereby slowing</w:t>
+      </w:r>
+      <w:r>
+        <w:t xml:space="preserve"> down </w:t>
+      </w:r>
+      <w:r>
+        <w:t xml:space="preserve">the </w:t>
+      </w:r>
+      <w:r>
+        <w:t xml:space="preserve">consensus. In this way, the quality and speed of </w:t>
+      </w:r>
+      <w:r>
+        <w:t>decision-making are</w:t>
+      </w:r>
+      <w:r>
+        <w:t xml:space="preserve"> determined by its correspondence to the cultural </w:t>
+      </w:r>
+      <w:r>
+        <w:t>expectations</w:t>
+      </w:r>
+      <w:r>
+        <w:t>.</w:t>
       </w:r>
     </w:p>
     <w:p>
       <w:pPr>
         <w:pStyle w:val="Heading2"/>
       </w:pPr>
-      <w:bookmarkStart w:id="10" w:name="_Toc211290202"/>
-      <w:r>
-        <w:t>2.3 Decision-Making Across Cultures</w:t>
-      </w:r>
-      <w:bookmarkEnd w:id="10"/>
-    </w:p>
-    <w:p>
-      <w:r>
-        <w:t xml:space="preserve">According to </w:t>
-      </w:r>
-      <w:r>
-        <w:t>Hodaya and Berkovich (2021</w:t>
-      </w:r>
-      <w:r>
-        <w:t>, p.183</w:t>
-      </w:r>
-      <w:r>
-        <w:t>)</w:t>
-      </w:r>
-      <w:r>
-        <w:t>, i</w:t>
-      </w:r>
-      <w:r>
-        <w:t>ndividualistic cultures in decision-making have a high value on autonomy, personal choice and direct responsibility</w:t>
-      </w:r>
-      <w:r>
-        <w:t>; thus, team members might have expected to make decisions on their own and promptly. In contrast, collectivist societies value group peace and unanimity</w:t>
-      </w:r>
-      <w:r>
-        <w:t xml:space="preserve">; decisions can be slow to take as they are arrived at through a process of negotiation to ensure social cohesion </w:t>
-      </w:r>
-      <w:r>
-        <w:t>(Rutar, 2025</w:t>
-      </w:r>
-      <w:r>
-        <w:t>, p. 26</w:t>
-      </w:r>
-      <w:r>
-        <w:t>)</w:t>
-      </w:r>
-      <w:r>
-        <w:t xml:space="preserve">. In a multicultural team </w:t>
-      </w:r>
-      <w:r>
-        <w:t xml:space="preserve">at GlosTech, a member from the United Kingdom would want a quick vote, while Vietnamese members would prefer a longer discussion </w:t>
-      </w:r>
-      <w:r>
-        <w:t>so that no one lose</w:t>
-      </w:r>
-      <w:r>
-        <w:t>s face.</w:t>
-      </w:r>
-    </w:p>
-    <w:p>
-      <w:r>
-        <w:t xml:space="preserve">Hierarchical (high power distance) cultures are more likely to centralise </w:t>
-      </w:r>
-      <w:r>
-        <w:t>decision-making</w:t>
-      </w:r>
-      <w:r>
-        <w:t xml:space="preserve"> control, and therefore, the lower-status members are not encouraged to make their contributions (Ouyang et al., 2025, p. 8). </w:t>
-      </w:r>
-      <w:r>
-        <w:t>In</w:t>
-      </w:r>
-      <w:r>
-        <w:t xml:space="preserve"> egalitarian societies, </w:t>
-      </w:r>
-      <w:r>
-        <w:t>Yari et al. (2020</w:t>
-      </w:r>
-      <w:r>
-        <w:t>, p. 214</w:t>
-      </w:r>
-      <w:r>
-        <w:t>)</w:t>
-      </w:r>
-      <w:r>
-        <w:t xml:space="preserve"> found increased</w:t>
-      </w:r>
-      <w:r>
-        <w:t xml:space="preserve"> participation and openness. The exercise of authority by the manager of GlosTech in the UK</w:t>
-      </w:r>
-      <w:r>
-        <w:t xml:space="preserve">, </w:t>
-      </w:r>
-      <w:r>
-        <w:t>without adjustment, will cause the Vietnamese colleagues to either remain silent or refrain from participating, thereby slowing</w:t>
-      </w:r>
-      <w:r>
-        <w:t xml:space="preserve"> down </w:t>
-      </w:r>
-      <w:r>
-        <w:t xml:space="preserve">the </w:t>
-      </w:r>
-      <w:r>
-        <w:t xml:space="preserve">consensus. In this way, the quality and speed of </w:t>
-      </w:r>
-      <w:r>
-        <w:t>decision-making are</w:t>
-      </w:r>
-      <w:r>
-        <w:t xml:space="preserve"> determined by its correspondence to the cultural </w:t>
-      </w:r>
-      <w:r>
-        <w:t>expectations</w:t>
-      </w:r>
-      <w:r>
-        <w:t>.</w:t>
-      </w:r>
-    </w:p>
-    <w:p>
-      <w:pPr>
-        <w:pStyle w:val="Heading2"/>
-      </w:pPr>
-      <w:bookmarkStart w:id="11" w:name="_Toc211290203"/>
+      <w:bookmarkStart w:id="11" w:name="_Toc211320983"/>
       <w:r>
         <w:lastRenderedPageBreak/>
         <w:t>2.4 Potential Challenges for GlosTech’s Team</w:t>
@@ -2748,7 +2599,7 @@
       <w:pPr>
         <w:pStyle w:val="Heading2"/>
       </w:pPr>
-      <w:bookmarkStart w:id="12" w:name="_Toc211290204"/>
+      <w:bookmarkStart w:id="12" w:name="_Toc211320984"/>
       <w:r>
         <w:t>2.5 Recommended Leadership Approach for GlosTech</w:t>
       </w:r>
@@ -2793,7 +2644,7 @@
       <w:pPr>
         <w:pStyle w:val="Heading2"/>
       </w:pPr>
-      <w:bookmarkStart w:id="13" w:name="_Toc211290205"/>
+      <w:bookmarkStart w:id="13" w:name="_Toc211320985"/>
       <w:r>
         <w:lastRenderedPageBreak/>
         <w:t>2.6 Conclusion</w:t>
@@ -2802,14 +2653,8 @@
     </w:p>
     <w:p>
       <w:r>
-        <w:t>By developing a multicultural project team and employing effective cross-cultural leadership and adaptive decision making, the diverse project team at GlosTech will be able to work harmoniously, mediate their cultural differences, and meet organisational goals by incorporating inclusion, mutual respect, and culturally sensitive communication practices.</w:t>
-      </w:r>
-    </w:p>
-    <w:p>
-      <w:pPr>
-        <w:spacing w:line="259" w:lineRule="auto"/>
-        <w:jc w:val="left"/>
-      </w:pPr>
+        <w:t>Through the process of building a multicultural project team, effective cross-cultural leadership, and adaptive decision making, the diverse project team at GlosTech will manage to work together, negotiate their cultural diversities and achieve organisational objectives through the inclusion techniques, mutual respect and cultural sensitive communication practices.</w:t>
+      </w:r>
       <w:r>
         <w:br w:type="page"/>
       </w:r>
@@ -2818,7 +2663,7 @@
       <w:pPr>
         <w:pStyle w:val="Heading1"/>
       </w:pPr>
-      <w:bookmarkStart w:id="14" w:name="_Toc211290206"/>
+      <w:bookmarkStart w:id="14" w:name="_Toc211320986"/>
       <w:r>
         <w:lastRenderedPageBreak/>
         <w:t>PART 3</w:t>
@@ -2838,46 +2683,27 @@
       <w:pPr>
         <w:pStyle w:val="Heading2"/>
       </w:pPr>
-      <w:bookmarkStart w:id="15" w:name="_Toc211290207"/>
+      <w:bookmarkStart w:id="15" w:name="_Toc211320987"/>
       <w:r>
         <w:t>3.1 Introduction</w:t>
       </w:r>
       <w:bookmarkEnd w:id="15"/>
     </w:p>
     <w:p>
-      <w:r>
-        <w:t>The cultural values, style of communication</w:t>
-      </w:r>
-      <w:r>
-        <w:t>,</w:t>
-      </w:r>
-      <w:r>
-        <w:t xml:space="preserve"> and norms of relationship influence negotiation in international business. In the case of GlosTech, successful negotiation with a Vietnamese supplier will entail </w:t>
-      </w:r>
-      <w:r>
-        <w:t>being aware that Vietnamese culture is more inclined towards relationship-based and high-context communication, where indirect expression and harmony are favoured</w:t>
-      </w:r>
-      <w:r>
-        <w:t xml:space="preserve"> (Vu, 2020</w:t>
-      </w:r>
-      <w:r>
-        <w:t>, p. 14</w:t>
-      </w:r>
-      <w:r>
-        <w:t>). These cultural subtleties can assist GlosTech in gaining trust and avoiding misunderstanding</w:t>
-      </w:r>
-      <w:r>
-        <w:t>,</w:t>
-      </w:r>
-      <w:r>
-        <w:t xml:space="preserve"> and developing a long-term cooperation that will benefit both companies.</w:t>
+      <w:pPr>
+        <w:rPr>
+          <w:b/>
+        </w:rPr>
+      </w:pPr>
+      <w:r>
+        <w:t>Negotiation in the international business depends on the cultural values, communication style, and relationship norms. The process of negotiating successfully with a Vietnamese supplier in the case of GlosTech will include the realization that a Vietnamese culture is more relationship-oriented and high-contextual, with indirect expression and harmony being preferred (Vu, 2020, p. 14). These cultural nuances may help GlosTech to win confidence and prevent misunderstanding, and establish a long-term cooperation which will only help both companies.</w:t>
       </w:r>
     </w:p>
     <w:p>
       <w:pPr>
         <w:pStyle w:val="Heading2"/>
       </w:pPr>
-      <w:bookmarkStart w:id="16" w:name="_Toc211290208"/>
+      <w:bookmarkStart w:id="16" w:name="_Toc211320988"/>
       <w:r>
         <w:t>3.2 Understanding Vietnamese Business Culture</w:t>
       </w:r>
@@ -2994,7 +2820,7 @@
       <w:pPr>
         <w:pStyle w:val="Heading2"/>
       </w:pPr>
-      <w:bookmarkStart w:id="17" w:name="_Toc211290209"/>
+      <w:bookmarkStart w:id="17" w:name="_Toc211320989"/>
       <w:r>
         <w:lastRenderedPageBreak/>
         <w:t>3.3 Choosing the Right Negotiation Leader</w:t>
@@ -3007,7 +2833,6 @@
           <w:b/>
         </w:rPr>
       </w:pPr>
-      <w:bookmarkStart w:id="18" w:name="_Toc211290210"/>
       <w:r>
         <w:t xml:space="preserve">In order to negotiate successfully with its Vietnamese supplier, selecting the right leader who would lead the </w:t>
       </w:r>
@@ -3022,6 +2847,7 @@
       <w:pPr>
         <w:pStyle w:val="Heading2"/>
       </w:pPr>
+      <w:bookmarkStart w:id="18" w:name="_Toc211320990"/>
       <w:r>
         <w:t>3.4 Negotiation Strategy and Preparation</w:t>
       </w:r>
@@ -3070,7 +2896,7 @@
       <w:pPr>
         <w:pStyle w:val="Heading2"/>
       </w:pPr>
-      <w:bookmarkStart w:id="19" w:name="_Toc211290211"/>
+      <w:bookmarkStart w:id="19" w:name="_Toc211320991"/>
       <w:r>
         <w:t>3.5 Ethical and Long-Term Considerations</w:t>
       </w:r>
@@ -3121,7 +2947,7 @@
       <w:pPr>
         <w:pStyle w:val="Heading2"/>
       </w:pPr>
-      <w:bookmarkStart w:id="20" w:name="_Toc211290212"/>
+      <w:bookmarkStart w:id="20" w:name="_Toc211320992"/>
       <w:r>
         <w:t>3.6 Recommendations for GlosTech</w:t>
       </w:r>
@@ -3154,7 +2980,7 @@
       <w:pPr>
         <w:pStyle w:val="Heading2"/>
       </w:pPr>
-      <w:bookmarkStart w:id="21" w:name="_Toc211290213"/>
+      <w:bookmarkStart w:id="21" w:name="_Toc211320993"/>
       <w:r>
         <w:t>3.7 Conclusion</w:t>
       </w:r>
@@ -3162,7 +2988,7 @@
     </w:p>
     <w:p>
       <w:r>
-        <w:t>The culturally intelligent leadership will allow the GlosTech to manage diversity in a flexible, understanding, and respectful way. By means of culturally sensitive communication, emotional sensitivity and ethical decision making, GlosTech will be able to build trust, reduce misunderstanding, and ensure that international working relationships are fruitful. This would be a certain means of attracting success in the long run and harmonious living in multicultural associations.</w:t>
+        <w:t xml:space="preserve">The culturally intelligent leadership will allow the GlosTech to manage diversity in a flexible, understanding, and respectful way. By means of culturally sensitive communication, emotional sensitivity and ethical decision making, GlosTech will be able to build trust, reduce misunderstanding, and ensure that international working relationships are fruitful. </w:t>
       </w:r>
       <w:r>
         <w:br w:type="page"/>
@@ -3172,7 +2998,7 @@
       <w:pPr>
         <w:pStyle w:val="Heading1"/>
       </w:pPr>
-      <w:bookmarkStart w:id="22" w:name="_Toc211290214"/>
+      <w:bookmarkStart w:id="22" w:name="_Toc211320994"/>
       <w:r>
         <w:lastRenderedPageBreak/>
         <w:t>REFERENCES</w:t>

</xml_diff>

<commit_message>
completed the revaping with inclusion of the three chosen countries
</commit_message>
<xml_diff>
--- a/Submission/BM7703_001_studentnumber.docx
+++ b/Submission/BM7703_001_studentnumber.docx
@@ -84,7 +84,7 @@
         <w:t xml:space="preserve">: </w:t>
       </w:r>
       <w:r>
-        <w:t>2,956</w:t>
+        <w:t>2,998</w:t>
       </w:r>
     </w:p>
     <w:p>
@@ -98,6 +98,14 @@
     </w:p>
     <w:sdt>
       <w:sdtPr>
+        <w:rPr>
+          <w:rFonts w:ascii="Arial" w:eastAsiaTheme="minorHAnsi" w:hAnsi="Arial" w:cstheme="minorBidi"/>
+          <w:color w:val="auto"/>
+          <w:sz w:val="24"/>
+          <w:szCs w:val="22"/>
+          <w:lang w:val="en-GB"/>
+          <w14:ligatures w14:val="standardContextual"/>
+        </w:rPr>
         <w:id w:val="772369914"/>
         <w:docPartObj>
           <w:docPartGallery w:val="Table of Contents"/>
@@ -106,15 +114,9 @@
       </w:sdtPr>
       <w:sdtEndPr>
         <w:rPr>
-          <w:rFonts w:ascii="Arial" w:eastAsiaTheme="minorHAnsi" w:hAnsi="Arial" w:cstheme="minorBidi"/>
           <w:b/>
           <w:bCs/>
           <w:noProof/>
-          <w:color w:val="auto"/>
-          <w:sz w:val="24"/>
-          <w:szCs w:val="22"/>
-          <w:lang w:val="en-GB"/>
-          <w14:ligatures w14:val="standardContextual"/>
         </w:rPr>
       </w:sdtEndPr>
       <w:sdtContent>
@@ -161,7 +163,7 @@
           <w:r>
             <w:fldChar w:fldCharType="separate"/>
           </w:r>
-          <w:hyperlink w:anchor="_Toc211320972" w:history="1">
+          <w:hyperlink w:anchor="_Toc211689134" w:history="1">
             <w:r>
               <w:rPr>
                 <w:rStyle w:val="Hyperlink"/>
@@ -188,7 +190,7 @@
                 <w:noProof/>
                 <w:webHidden/>
               </w:rPr>
-              <w:instrText xml:space="preserve"> PAGEREF _Toc211320972 \h </w:instrText>
+              <w:instrText xml:space="preserve"> PAGEREF _Toc211689134 \h </w:instrText>
             </w:r>
             <w:r>
               <w:rPr>
@@ -233,7 +235,7 @@
               <w:lang w:eastAsia="en-GB"/>
             </w:rPr>
           </w:pPr>
-          <w:hyperlink w:anchor="_Toc211320973" w:history="1">
+          <w:hyperlink w:anchor="_Toc211689135" w:history="1">
             <w:r>
               <w:rPr>
                 <w:rStyle w:val="Hyperlink"/>
@@ -260,7 +262,7 @@
                 <w:noProof/>
                 <w:webHidden/>
               </w:rPr>
-              <w:instrText xml:space="preserve"> PAGEREF _Toc211320973 \h </w:instrText>
+              <w:instrText xml:space="preserve"> PAGEREF _Toc211689135 \h </w:instrText>
             </w:r>
             <w:r>
               <w:rPr>
@@ -305,7 +307,7 @@
               <w:lang w:eastAsia="en-GB"/>
             </w:rPr>
           </w:pPr>
-          <w:hyperlink w:anchor="_Toc211320974" w:history="1">
+          <w:hyperlink w:anchor="_Toc211689136" w:history="1">
             <w:r>
               <w:rPr>
                 <w:rStyle w:val="Hyperlink"/>
@@ -332,7 +334,7 @@
                 <w:noProof/>
                 <w:webHidden/>
               </w:rPr>
-              <w:instrText xml:space="preserve"> PAGEREF _Toc211320974 \h </w:instrText>
+              <w:instrText xml:space="preserve"> PAGEREF _Toc211689136 \h </w:instrText>
             </w:r>
             <w:r>
               <w:rPr>
@@ -377,7 +379,7 @@
               <w:lang w:eastAsia="en-GB"/>
             </w:rPr>
           </w:pPr>
-          <w:hyperlink w:anchor="_Toc211320975" w:history="1">
+          <w:hyperlink w:anchor="_Toc211689137" w:history="1">
             <w:r>
               <w:rPr>
                 <w:rStyle w:val="Hyperlink"/>
@@ -404,7 +406,7 @@
                 <w:noProof/>
                 <w:webHidden/>
               </w:rPr>
-              <w:instrText xml:space="preserve"> PAGEREF _Toc211320975 \h </w:instrText>
+              <w:instrText xml:space="preserve"> PAGEREF _Toc211689137 \h </w:instrText>
             </w:r>
             <w:r>
               <w:rPr>
@@ -449,7 +451,7 @@
               <w:lang w:eastAsia="en-GB"/>
             </w:rPr>
           </w:pPr>
-          <w:hyperlink w:anchor="_Toc211320976" w:history="1">
+          <w:hyperlink w:anchor="_Toc211689138" w:history="1">
             <w:r>
               <w:rPr>
                 <w:rStyle w:val="Hyperlink"/>
@@ -476,7 +478,7 @@
                 <w:noProof/>
                 <w:webHidden/>
               </w:rPr>
-              <w:instrText xml:space="preserve"> PAGEREF _Toc211320976 \h </w:instrText>
+              <w:instrText xml:space="preserve"> PAGEREF _Toc211689138 \h </w:instrText>
             </w:r>
             <w:r>
               <w:rPr>
@@ -521,7 +523,7 @@
               <w:lang w:eastAsia="en-GB"/>
             </w:rPr>
           </w:pPr>
-          <w:hyperlink w:anchor="_Toc211320977" w:history="1">
+          <w:hyperlink w:anchor="_Toc211689139" w:history="1">
             <w:r>
               <w:rPr>
                 <w:rStyle w:val="Hyperlink"/>
@@ -548,7 +550,7 @@
                 <w:noProof/>
                 <w:webHidden/>
               </w:rPr>
-              <w:instrText xml:space="preserve"> PAGEREF _Toc211320977 \h </w:instrText>
+              <w:instrText xml:space="preserve"> PAGEREF _Toc211689139 \h </w:instrText>
             </w:r>
             <w:r>
               <w:rPr>
@@ -593,7 +595,7 @@
               <w:lang w:eastAsia="en-GB"/>
             </w:rPr>
           </w:pPr>
-          <w:hyperlink w:anchor="_Toc211320978" w:history="1">
+          <w:hyperlink w:anchor="_Toc211689140" w:history="1">
             <w:r>
               <w:rPr>
                 <w:rStyle w:val="Hyperlink"/>
@@ -620,7 +622,7 @@
                 <w:noProof/>
                 <w:webHidden/>
               </w:rPr>
-              <w:instrText xml:space="preserve"> PAGEREF _Toc211320978 \h </w:instrText>
+              <w:instrText xml:space="preserve"> PAGEREF _Toc211689140 \h </w:instrText>
             </w:r>
             <w:r>
               <w:rPr>
@@ -665,7 +667,7 @@
               <w:lang w:eastAsia="en-GB"/>
             </w:rPr>
           </w:pPr>
-          <w:hyperlink w:anchor="_Toc211320979" w:history="1">
+          <w:hyperlink w:anchor="_Toc211689141" w:history="1">
             <w:r>
               <w:rPr>
                 <w:rStyle w:val="Hyperlink"/>
@@ -692,7 +694,7 @@
                 <w:noProof/>
                 <w:webHidden/>
               </w:rPr>
-              <w:instrText xml:space="preserve"> PAGEREF _Toc211320979 \h </w:instrText>
+              <w:instrText xml:space="preserve"> PAGEREF _Toc211689141 \h </w:instrText>
             </w:r>
             <w:r>
               <w:rPr>
@@ -737,7 +739,7 @@
               <w:lang w:eastAsia="en-GB"/>
             </w:rPr>
           </w:pPr>
-          <w:hyperlink w:anchor="_Toc211320980" w:history="1">
+          <w:hyperlink w:anchor="_Toc211689142" w:history="1">
             <w:r>
               <w:rPr>
                 <w:rStyle w:val="Hyperlink"/>
@@ -764,7 +766,7 @@
                 <w:noProof/>
                 <w:webHidden/>
               </w:rPr>
-              <w:instrText xml:space="preserve"> PAGEREF _Toc211320980 \h </w:instrText>
+              <w:instrText xml:space="preserve"> PAGEREF _Toc211689142 \h </w:instrText>
             </w:r>
             <w:r>
               <w:rPr>
@@ -809,7 +811,7 @@
               <w:lang w:eastAsia="en-GB"/>
             </w:rPr>
           </w:pPr>
-          <w:hyperlink w:anchor="_Toc211320981" w:history="1">
+          <w:hyperlink w:anchor="_Toc211689143" w:history="1">
             <w:r>
               <w:rPr>
                 <w:rStyle w:val="Hyperlink"/>
@@ -836,7 +838,7 @@
                 <w:noProof/>
                 <w:webHidden/>
               </w:rPr>
-              <w:instrText xml:space="preserve"> PAGEREF _Toc211320981 \h </w:instrText>
+              <w:instrText xml:space="preserve"> PAGEREF _Toc211689143 \h </w:instrText>
             </w:r>
             <w:r>
               <w:rPr>
@@ -881,7 +883,7 @@
               <w:lang w:eastAsia="en-GB"/>
             </w:rPr>
           </w:pPr>
-          <w:hyperlink w:anchor="_Toc211320982" w:history="1">
+          <w:hyperlink w:anchor="_Toc211689144" w:history="1">
             <w:r>
               <w:rPr>
                 <w:rStyle w:val="Hyperlink"/>
@@ -908,7 +910,7 @@
                 <w:noProof/>
                 <w:webHidden/>
               </w:rPr>
-              <w:instrText xml:space="preserve"> PAGEREF _Toc211320982 \h </w:instrText>
+              <w:instrText xml:space="preserve"> PAGEREF _Toc211689144 \h </w:instrText>
             </w:r>
             <w:r>
               <w:rPr>
@@ -953,13 +955,13 @@
               <w:lang w:eastAsia="en-GB"/>
             </w:rPr>
           </w:pPr>
-          <w:hyperlink w:anchor="_Toc211320983" w:history="1">
+          <w:hyperlink w:anchor="_Toc211689145" w:history="1">
             <w:r>
               <w:rPr>
                 <w:rStyle w:val="Hyperlink"/>
                 <w:noProof/>
               </w:rPr>
-              <w:t>2.4 Potential Challenges for GlosTech’s Team</w:t>
+              <w:t>2.4 Potential Challenges for GlosTech's Team</w:t>
             </w:r>
             <w:r>
               <w:rPr>
@@ -980,7 +982,7 @@
                 <w:noProof/>
                 <w:webHidden/>
               </w:rPr>
-              <w:instrText xml:space="preserve"> PAGEREF _Toc211320983 \h </w:instrText>
+              <w:instrText xml:space="preserve"> PAGEREF _Toc211689145 \h </w:instrText>
             </w:r>
             <w:r>
               <w:rPr>
@@ -1025,7 +1027,7 @@
               <w:lang w:eastAsia="en-GB"/>
             </w:rPr>
           </w:pPr>
-          <w:hyperlink w:anchor="_Toc211320984" w:history="1">
+          <w:hyperlink w:anchor="_Toc211689146" w:history="1">
             <w:r>
               <w:rPr>
                 <w:rStyle w:val="Hyperlink"/>
@@ -1052,7 +1054,7 @@
                 <w:noProof/>
                 <w:webHidden/>
               </w:rPr>
-              <w:instrText xml:space="preserve"> PAGEREF _Toc211320984 \h </w:instrText>
+              <w:instrText xml:space="preserve"> PAGEREF _Toc211689146 \h </w:instrText>
             </w:r>
             <w:r>
               <w:rPr>
@@ -1097,7 +1099,7 @@
               <w:lang w:eastAsia="en-GB"/>
             </w:rPr>
           </w:pPr>
-          <w:hyperlink w:anchor="_Toc211320985" w:history="1">
+          <w:hyperlink w:anchor="_Toc211689147" w:history="1">
             <w:r>
               <w:rPr>
                 <w:rStyle w:val="Hyperlink"/>
@@ -1124,7 +1126,7 @@
                 <w:noProof/>
                 <w:webHidden/>
               </w:rPr>
-              <w:instrText xml:space="preserve"> PAGEREF _Toc211320985 \h </w:instrText>
+              <w:instrText xml:space="preserve"> PAGEREF _Toc211689147 \h </w:instrText>
             </w:r>
             <w:r>
               <w:rPr>
@@ -1169,7 +1171,7 @@
               <w:lang w:eastAsia="en-GB"/>
             </w:rPr>
           </w:pPr>
-          <w:hyperlink w:anchor="_Toc211320986" w:history="1">
+          <w:hyperlink w:anchor="_Toc211689148" w:history="1">
             <w:r>
               <w:rPr>
                 <w:rStyle w:val="Hyperlink"/>
@@ -1196,7 +1198,7 @@
                 <w:noProof/>
                 <w:webHidden/>
               </w:rPr>
-              <w:instrText xml:space="preserve"> PAGEREF _Toc211320986 \h </w:instrText>
+              <w:instrText xml:space="preserve"> PAGEREF _Toc211689148 \h </w:instrText>
             </w:r>
             <w:r>
               <w:rPr>
@@ -1241,7 +1243,7 @@
               <w:lang w:eastAsia="en-GB"/>
             </w:rPr>
           </w:pPr>
-          <w:hyperlink w:anchor="_Toc211320987" w:history="1">
+          <w:hyperlink w:anchor="_Toc211689149" w:history="1">
             <w:r>
               <w:rPr>
                 <w:rStyle w:val="Hyperlink"/>
@@ -1268,7 +1270,7 @@
                 <w:noProof/>
                 <w:webHidden/>
               </w:rPr>
-              <w:instrText xml:space="preserve"> PAGEREF _Toc211320987 \h </w:instrText>
+              <w:instrText xml:space="preserve"> PAGEREF _Toc211689149 \h </w:instrText>
             </w:r>
             <w:r>
               <w:rPr>
@@ -1313,7 +1315,7 @@
               <w:lang w:eastAsia="en-GB"/>
             </w:rPr>
           </w:pPr>
-          <w:hyperlink w:anchor="_Toc211320988" w:history="1">
+          <w:hyperlink w:anchor="_Toc211689150" w:history="1">
             <w:r>
               <w:rPr>
                 <w:rStyle w:val="Hyperlink"/>
@@ -1340,7 +1342,7 @@
                 <w:noProof/>
                 <w:webHidden/>
               </w:rPr>
-              <w:instrText xml:space="preserve"> PAGEREF _Toc211320988 \h </w:instrText>
+              <w:instrText xml:space="preserve"> PAGEREF _Toc211689150 \h </w:instrText>
             </w:r>
             <w:r>
               <w:rPr>
@@ -1385,7 +1387,7 @@
               <w:lang w:eastAsia="en-GB"/>
             </w:rPr>
           </w:pPr>
-          <w:hyperlink w:anchor="_Toc211320989" w:history="1">
+          <w:hyperlink w:anchor="_Toc211689151" w:history="1">
             <w:r>
               <w:rPr>
                 <w:rStyle w:val="Hyperlink"/>
@@ -1412,7 +1414,7 @@
                 <w:noProof/>
                 <w:webHidden/>
               </w:rPr>
-              <w:instrText xml:space="preserve"> PAGEREF _Toc211320989 \h </w:instrText>
+              <w:instrText xml:space="preserve"> PAGEREF _Toc211689151 \h </w:instrText>
             </w:r>
             <w:r>
               <w:rPr>
@@ -1457,7 +1459,7 @@
               <w:lang w:eastAsia="en-GB"/>
             </w:rPr>
           </w:pPr>
-          <w:hyperlink w:anchor="_Toc211320990" w:history="1">
+          <w:hyperlink w:anchor="_Toc211689152" w:history="1">
             <w:r>
               <w:rPr>
                 <w:rStyle w:val="Hyperlink"/>
@@ -1484,7 +1486,7 @@
                 <w:noProof/>
                 <w:webHidden/>
               </w:rPr>
-              <w:instrText xml:space="preserve"> PAGEREF _Toc211320990 \h </w:instrText>
+              <w:instrText xml:space="preserve"> PAGEREF _Toc211689152 \h </w:instrText>
             </w:r>
             <w:r>
               <w:rPr>
@@ -1529,7 +1531,7 @@
               <w:lang w:eastAsia="en-GB"/>
             </w:rPr>
           </w:pPr>
-          <w:hyperlink w:anchor="_Toc211320991" w:history="1">
+          <w:hyperlink w:anchor="_Toc211689153" w:history="1">
             <w:r>
               <w:rPr>
                 <w:rStyle w:val="Hyperlink"/>
@@ -1556,7 +1558,7 @@
                 <w:noProof/>
                 <w:webHidden/>
               </w:rPr>
-              <w:instrText xml:space="preserve"> PAGEREF _Toc211320991 \h </w:instrText>
+              <w:instrText xml:space="preserve"> PAGEREF _Toc211689153 \h </w:instrText>
             </w:r>
             <w:r>
               <w:rPr>
@@ -1601,7 +1603,7 @@
               <w:lang w:eastAsia="en-GB"/>
             </w:rPr>
           </w:pPr>
-          <w:hyperlink w:anchor="_Toc211320992" w:history="1">
+          <w:hyperlink w:anchor="_Toc211689154" w:history="1">
             <w:r>
               <w:rPr>
                 <w:rStyle w:val="Hyperlink"/>
@@ -1628,7 +1630,7 @@
                 <w:noProof/>
                 <w:webHidden/>
               </w:rPr>
-              <w:instrText xml:space="preserve"> PAGEREF _Toc211320992 \h </w:instrText>
+              <w:instrText xml:space="preserve"> PAGEREF _Toc211689154 \h </w:instrText>
             </w:r>
             <w:r>
               <w:rPr>
@@ -1673,7 +1675,7 @@
               <w:lang w:eastAsia="en-GB"/>
             </w:rPr>
           </w:pPr>
-          <w:hyperlink w:anchor="_Toc211320993" w:history="1">
+          <w:hyperlink w:anchor="_Toc211689155" w:history="1">
             <w:r>
               <w:rPr>
                 <w:rStyle w:val="Hyperlink"/>
@@ -1700,7 +1702,7 @@
                 <w:noProof/>
                 <w:webHidden/>
               </w:rPr>
-              <w:instrText xml:space="preserve"> PAGEREF _Toc211320993 \h </w:instrText>
+              <w:instrText xml:space="preserve"> PAGEREF _Toc211689155 \h </w:instrText>
             </w:r>
             <w:r>
               <w:rPr>
@@ -1745,7 +1747,7 @@
               <w:lang w:eastAsia="en-GB"/>
             </w:rPr>
           </w:pPr>
-          <w:hyperlink w:anchor="_Toc211320994" w:history="1">
+          <w:hyperlink w:anchor="_Toc211689156" w:history="1">
             <w:r>
               <w:rPr>
                 <w:rStyle w:val="Hyperlink"/>
@@ -1772,7 +1774,7 @@
                 <w:noProof/>
                 <w:webHidden/>
               </w:rPr>
-              <w:instrText xml:space="preserve"> PAGEREF _Toc211320994 \h </w:instrText>
+              <w:instrText xml:space="preserve"> PAGEREF _Toc211689156 \h </w:instrText>
             </w:r>
             <w:r>
               <w:rPr>
@@ -1792,7 +1794,7 @@
                 <w:noProof/>
                 <w:webHidden/>
               </w:rPr>
-              <w:t>12</w:t>
+              <w:t>13</w:t>
             </w:r>
             <w:r>
               <w:rPr>
@@ -1827,8 +1829,9 @@
     <w:p>
       <w:pPr>
         <w:pStyle w:val="Heading1"/>
-      </w:pPr>
-      <w:bookmarkStart w:id="0" w:name="_Toc211320972"/>
+        <w:spacing w:before="0" w:after="0"/>
+      </w:pPr>
+      <w:bookmarkStart w:id="0" w:name="_Toc211689134"/>
       <w:r>
         <w:lastRenderedPageBreak/>
         <w:t>PART 1: COMMUNICATION AND TRUST IN MULTICULTURAL TEAMS</w:t>
@@ -1839,7 +1842,7 @@
       <w:pPr>
         <w:pStyle w:val="Heading2"/>
       </w:pPr>
-      <w:bookmarkStart w:id="1" w:name="_Toc211320973"/>
+      <w:bookmarkStart w:id="1" w:name="_Toc211689135"/>
       <w:r>
         <w:t>1.1 Introduction</w:t>
       </w:r>
@@ -1858,13 +1861,7 @@
         <w:t>that currently has a workforce with a</w:t>
       </w:r>
       <w:r>
-        <w:t xml:space="preserve"> diversity of cultural backgrounds. The development of new projects associated with the new product is cross-border. </w:t>
-      </w:r>
-      <w:r>
-        <w:t>T</w:t>
-      </w:r>
-      <w:r>
-        <w:t xml:space="preserve">rust is a key element in such a diverse team, as well as productive and cohesive communication. Disagreement or tension may result because of the difference in cultural norms, preferences in communication, </w:t>
+        <w:t xml:space="preserve"> diversity of cultural backgrounds. The development of new projects associated with the new product is cross-border. Disagreement or tension may result because of the difference in cultural norms, preferences in communication, </w:t>
       </w:r>
       <w:r>
         <w:t xml:space="preserve">and </w:t>
@@ -1901,7 +1898,7 @@
       <w:pPr>
         <w:pStyle w:val="Heading2"/>
       </w:pPr>
-      <w:bookmarkStart w:id="2" w:name="_Toc211320974"/>
+      <w:bookmarkStart w:id="2" w:name="_Toc211689136"/>
       <w:r>
         <w:t>1.2 Understanding Multicultural Communication</w:t>
       </w:r>
@@ -1909,24 +1906,659 @@
     </w:p>
     <w:p>
       <w:r>
-        <w:t>Intercultural communication in multicultural work</w:t>
-      </w:r>
-      <w:r>
-        <w:t>places, as is the case with GlosTech, involves individuals exchanging ideas with others whose norms and values are different, thus affecting the meaning-making process. According to Hall (1976, p. 91), high-context cultures, where understanding, high tones, and cues are assumed, such as in Vietnam, are more likely to understand one another than a low-context culture, such as in the UK, where individuals are supposed to be frank and talk about issues openly and explicitly. In collective projects, such differences can be misunderstood easily. Hofstede (2011, p. 90-92) goes on to further explain this by making the distinction between Individualism and Collectivism, and Power Distance. Collectivist and individualistic work teams encourage group and individual honesty, respectively, and indirectness and openness. Even the non-verbal communication words, like eye contact, silence, or gestures, can be culturally peculiar and convey things in the wrong direction. As Meyer (2016, p. 59) emphasised, cross-cultural communication must be effective; thus, there is a</w:t>
-      </w:r>
-      <w:r>
-        <w:t xml:space="preserve"> need to make the delivery of the message fit within the expectations of the audience. Here, in the situation of GlosTech, the cultural sensitivity, compassion, and direct clarification behaviour will be </w:t>
+        <w:t xml:space="preserve">The intercultural communication in the multicultural project team of GlosTech implies the sharing of ideas of people who have different norms and values, and </w:t>
+      </w:r>
+      <w:r>
+        <w:t>determines</w:t>
+      </w:r>
+      <w:r>
+        <w:t xml:space="preserve"> how meaning is constructed and interpreted. Hall (1976, p. 91) differentiated high-context and low-context communication: in high-context countries such as China and Vietnam, communication depends a lot on shared significance, tonality</w:t>
+      </w:r>
+      <w:r>
+        <w:t>, and nonverbal communication, whereas in low-context countries such as the UK and the Netherlands, the meaning is presented clearly through direct communication. This means that when the Dutch team member is too direct, his or her colleagues from China or Nigeria may interpret his or her behaviour as rudeness, as these cultures value the importance of relationships. These cultural differences, as Hofstede (2011, pp. 90-92) indicates, are Individualism-Collectivism and Power Distance; Chinese and Nigerian members are characterised more as collectivists and conscious of hierarchy, whereas Dutch members are more individualistic and egalitarian. Furthermore, the meaning of gestures, silence,</w:t>
+      </w:r>
+      <w:r>
+        <w:t xml:space="preserve"> and eye contact can have a divergent meaning in these situations. A</w:t>
+      </w:r>
+      <w:r>
+        <w:t xml:space="preserve">ccording to </w:t>
+      </w:r>
+      <w:r>
+        <w:t xml:space="preserve">Meyer (2016, p. 59), cross-cultural communication necessitates modification of </w:t>
+      </w:r>
+      <w:r>
+        <w:t xml:space="preserve">the </w:t>
+      </w:r>
+      <w:r>
+        <w:t xml:space="preserve">delivery of messages to accommodate the expectations of the audience. Thus, GlosTech needs to </w:t>
       </w:r>
       <w:r>
         <w:lastRenderedPageBreak/>
-        <w:t>trained to foster the understanding and increase the level of trust among the internationally diverse project group.</w:t>
-      </w:r>
-    </w:p>
+        <w:t>encourage empathy</w:t>
+      </w:r>
+      <w:r>
+        <w:t xml:space="preserve"> and</w:t>
+      </w:r>
+      <w:r>
+        <w:t xml:space="preserve"> training in cultural intelligence to facilitate knowledge and attachment among its global employees.</w:t>
+      </w:r>
+      <w:r>
+        <w:t xml:space="preserve"> Table 1.0 </w:t>
+      </w:r>
+      <w:r>
+        <w:t>illustrates how communication context, power distance, and trust differ across GlosTech team cultures.</w:t>
+      </w:r>
+    </w:p>
+    <w:p>
+      <w:pPr>
+        <w:jc w:val="left"/>
+        <w:rPr>
+          <w:b/>
+          <w:bCs/>
+        </w:rPr>
+      </w:pPr>
+      <w:r>
+        <w:rPr>
+          <w:b/>
+          <w:bCs/>
+        </w:rPr>
+        <w:t>Table 1.0</w:t>
+      </w:r>
+      <w:r>
+        <w:rPr>
+          <w:b/>
+          <w:bCs/>
+        </w:rPr>
+        <w:br/>
+      </w:r>
+      <w:r>
+        <w:rPr>
+          <w:i/>
+          <w:iCs/>
+        </w:rPr>
+        <w:t>Cross-Cultural Comparison of Communication and Trust Dimensions in GlosTech Team</w:t>
+      </w:r>
+    </w:p>
+    <w:tbl>
+      <w:tblPr>
+        <w:tblStyle w:val="TableGrid"/>
+        <w:tblW w:w="9379" w:type="dxa"/>
+        <w:tblLook w:val="04A0" w:firstRow="1" w:lastRow="0" w:firstColumn="1" w:lastColumn="0" w:noHBand="0" w:noVBand="1"/>
+      </w:tblPr>
+      <w:tblGrid>
+        <w:gridCol w:w="1403"/>
+        <w:gridCol w:w="1498"/>
+        <w:gridCol w:w="1628"/>
+        <w:gridCol w:w="2282"/>
+        <w:gridCol w:w="2568"/>
+      </w:tblGrid>
+      <w:tr>
+        <w:trPr>
+          <w:trHeight w:val="811"/>
+        </w:trPr>
+        <w:tc>
+          <w:tcPr>
+            <w:tcW w:w="0" w:type="auto"/>
+            <w:hideMark/>
+          </w:tcPr>
+          <w:p>
+            <w:pPr>
+              <w:jc w:val="center"/>
+              <w:rPr>
+                <w:rFonts w:eastAsia="Times New Roman" w:cs="Arial"/>
+                <w:b/>
+                <w:bCs/>
+                <w:sz w:val="22"/>
+                <w:lang w:eastAsia="en-GB"/>
+                <w14:ligatures w14:val="none"/>
+              </w:rPr>
+            </w:pPr>
+            <w:r>
+              <w:rPr>
+                <w:rFonts w:eastAsia="Times New Roman" w:cs="Arial"/>
+                <w:b/>
+                <w:bCs/>
+                <w:sz w:val="22"/>
+                <w:lang w:eastAsia="en-GB"/>
+                <w14:ligatures w14:val="none"/>
+              </w:rPr>
+              <w:t>Culture</w:t>
+            </w:r>
+          </w:p>
+        </w:tc>
+        <w:tc>
+          <w:tcPr>
+            <w:tcW w:w="0" w:type="auto"/>
+            <w:hideMark/>
+          </w:tcPr>
+          <w:p>
+            <w:pPr>
+              <w:jc w:val="center"/>
+              <w:rPr>
+                <w:rFonts w:eastAsia="Times New Roman" w:cs="Arial"/>
+                <w:b/>
+                <w:bCs/>
+                <w:sz w:val="22"/>
+                <w:lang w:eastAsia="en-GB"/>
+                <w14:ligatures w14:val="none"/>
+              </w:rPr>
+            </w:pPr>
+            <w:r>
+              <w:rPr>
+                <w:rFonts w:eastAsia="Times New Roman" w:cs="Arial"/>
+                <w:b/>
+                <w:bCs/>
+                <w:sz w:val="22"/>
+                <w:lang w:eastAsia="en-GB"/>
+                <w14:ligatures w14:val="none"/>
+              </w:rPr>
+              <w:t>Context Level</w:t>
+            </w:r>
+          </w:p>
+        </w:tc>
+        <w:tc>
+          <w:tcPr>
+            <w:tcW w:w="0" w:type="auto"/>
+            <w:hideMark/>
+          </w:tcPr>
+          <w:p>
+            <w:pPr>
+              <w:jc w:val="center"/>
+              <w:rPr>
+                <w:rFonts w:eastAsia="Times New Roman" w:cs="Arial"/>
+                <w:b/>
+                <w:bCs/>
+                <w:sz w:val="22"/>
+                <w:lang w:eastAsia="en-GB"/>
+                <w14:ligatures w14:val="none"/>
+              </w:rPr>
+            </w:pPr>
+            <w:r>
+              <w:rPr>
+                <w:rFonts w:eastAsia="Times New Roman" w:cs="Arial"/>
+                <w:b/>
+                <w:bCs/>
+                <w:sz w:val="22"/>
+                <w:lang w:eastAsia="en-GB"/>
+                <w14:ligatures w14:val="none"/>
+              </w:rPr>
+              <w:t>Power Distance</w:t>
+            </w:r>
+          </w:p>
+        </w:tc>
+        <w:tc>
+          <w:tcPr>
+            <w:tcW w:w="0" w:type="auto"/>
+            <w:hideMark/>
+          </w:tcPr>
+          <w:p>
+            <w:pPr>
+              <w:jc w:val="center"/>
+              <w:rPr>
+                <w:rFonts w:eastAsia="Times New Roman" w:cs="Arial"/>
+                <w:b/>
+                <w:bCs/>
+                <w:sz w:val="22"/>
+                <w:lang w:eastAsia="en-GB"/>
+                <w14:ligatures w14:val="none"/>
+              </w:rPr>
+            </w:pPr>
+            <w:r>
+              <w:rPr>
+                <w:rFonts w:eastAsia="Times New Roman" w:cs="Arial"/>
+                <w:b/>
+                <w:bCs/>
+                <w:sz w:val="22"/>
+                <w:lang w:eastAsia="en-GB"/>
+                <w14:ligatures w14:val="none"/>
+              </w:rPr>
+              <w:t>Communication Style</w:t>
+            </w:r>
+          </w:p>
+        </w:tc>
+        <w:tc>
+          <w:tcPr>
+            <w:tcW w:w="0" w:type="auto"/>
+            <w:hideMark/>
+          </w:tcPr>
+          <w:p>
+            <w:pPr>
+              <w:jc w:val="center"/>
+              <w:rPr>
+                <w:rFonts w:eastAsia="Times New Roman" w:cs="Arial"/>
+                <w:b/>
+                <w:bCs/>
+                <w:sz w:val="22"/>
+                <w:lang w:eastAsia="en-GB"/>
+                <w14:ligatures w14:val="none"/>
+              </w:rPr>
+            </w:pPr>
+            <w:r>
+              <w:rPr>
+                <w:rFonts w:eastAsia="Times New Roman" w:cs="Arial"/>
+                <w:b/>
+                <w:bCs/>
+                <w:sz w:val="22"/>
+                <w:lang w:eastAsia="en-GB"/>
+                <w14:ligatures w14:val="none"/>
+              </w:rPr>
+              <w:t>Trust Formation</w:t>
+            </w:r>
+          </w:p>
+        </w:tc>
+      </w:tr>
+      <w:tr>
+        <w:trPr>
+          <w:trHeight w:val="419"/>
+        </w:trPr>
+        <w:tc>
+          <w:tcPr>
+            <w:tcW w:w="0" w:type="auto"/>
+            <w:hideMark/>
+          </w:tcPr>
+          <w:p>
+            <w:pPr>
+              <w:jc w:val="left"/>
+              <w:rPr>
+                <w:rFonts w:eastAsia="Times New Roman" w:cs="Arial"/>
+                <w:sz w:val="22"/>
+                <w:lang w:eastAsia="en-GB"/>
+                <w14:ligatures w14:val="none"/>
+              </w:rPr>
+            </w:pPr>
+            <w:r>
+              <w:rPr>
+                <w:rFonts w:eastAsia="Times New Roman" w:cs="Arial"/>
+                <w:sz w:val="22"/>
+                <w:lang w:eastAsia="en-GB"/>
+                <w14:ligatures w14:val="none"/>
+              </w:rPr>
+              <w:t>China</w:t>
+            </w:r>
+          </w:p>
+        </w:tc>
+        <w:tc>
+          <w:tcPr>
+            <w:tcW w:w="0" w:type="auto"/>
+            <w:hideMark/>
+          </w:tcPr>
+          <w:p>
+            <w:pPr>
+              <w:jc w:val="left"/>
+              <w:rPr>
+                <w:rFonts w:eastAsia="Times New Roman" w:cs="Arial"/>
+                <w:sz w:val="22"/>
+                <w:lang w:eastAsia="en-GB"/>
+                <w14:ligatures w14:val="none"/>
+              </w:rPr>
+            </w:pPr>
+            <w:r>
+              <w:rPr>
+                <w:rFonts w:eastAsia="Times New Roman" w:cs="Arial"/>
+                <w:sz w:val="22"/>
+                <w:lang w:eastAsia="en-GB"/>
+                <w14:ligatures w14:val="none"/>
+              </w:rPr>
+              <w:t>High</w:t>
+            </w:r>
+          </w:p>
+        </w:tc>
+        <w:tc>
+          <w:tcPr>
+            <w:tcW w:w="0" w:type="auto"/>
+            <w:hideMark/>
+          </w:tcPr>
+          <w:p>
+            <w:pPr>
+              <w:jc w:val="left"/>
+              <w:rPr>
+                <w:rFonts w:eastAsia="Times New Roman" w:cs="Arial"/>
+                <w:sz w:val="22"/>
+                <w:lang w:eastAsia="en-GB"/>
+                <w14:ligatures w14:val="none"/>
+              </w:rPr>
+            </w:pPr>
+            <w:r>
+              <w:rPr>
+                <w:rFonts w:eastAsia="Times New Roman" w:cs="Arial"/>
+                <w:sz w:val="22"/>
+                <w:lang w:eastAsia="en-GB"/>
+                <w14:ligatures w14:val="none"/>
+              </w:rPr>
+              <w:t>High</w:t>
+            </w:r>
+          </w:p>
+        </w:tc>
+        <w:tc>
+          <w:tcPr>
+            <w:tcW w:w="0" w:type="auto"/>
+            <w:hideMark/>
+          </w:tcPr>
+          <w:p>
+            <w:pPr>
+              <w:jc w:val="left"/>
+              <w:rPr>
+                <w:rFonts w:eastAsia="Times New Roman" w:cs="Arial"/>
+                <w:sz w:val="22"/>
+                <w:lang w:eastAsia="en-GB"/>
+                <w14:ligatures w14:val="none"/>
+              </w:rPr>
+            </w:pPr>
+            <w:r>
+              <w:rPr>
+                <w:rFonts w:eastAsia="Times New Roman" w:cs="Arial"/>
+                <w:sz w:val="22"/>
+                <w:lang w:eastAsia="en-GB"/>
+                <w14:ligatures w14:val="none"/>
+              </w:rPr>
+              <w:t>Indirect</w:t>
+            </w:r>
+          </w:p>
+        </w:tc>
+        <w:tc>
+          <w:tcPr>
+            <w:tcW w:w="0" w:type="auto"/>
+            <w:hideMark/>
+          </w:tcPr>
+          <w:p>
+            <w:pPr>
+              <w:jc w:val="left"/>
+              <w:rPr>
+                <w:rFonts w:eastAsia="Times New Roman" w:cs="Arial"/>
+                <w:sz w:val="22"/>
+                <w:lang w:eastAsia="en-GB"/>
+                <w14:ligatures w14:val="none"/>
+              </w:rPr>
+            </w:pPr>
+            <w:r>
+              <w:rPr>
+                <w:rFonts w:eastAsia="Times New Roman" w:cs="Arial"/>
+                <w:sz w:val="22"/>
+                <w:lang w:eastAsia="en-GB"/>
+                <w14:ligatures w14:val="none"/>
+              </w:rPr>
+              <w:t>Guanxi-based</w:t>
+            </w:r>
+          </w:p>
+        </w:tc>
+      </w:tr>
+      <w:tr>
+        <w:trPr>
+          <w:trHeight w:val="811"/>
+        </w:trPr>
+        <w:tc>
+          <w:tcPr>
+            <w:tcW w:w="0" w:type="auto"/>
+            <w:hideMark/>
+          </w:tcPr>
+          <w:p>
+            <w:pPr>
+              <w:jc w:val="left"/>
+              <w:rPr>
+                <w:rFonts w:eastAsia="Times New Roman" w:cs="Arial"/>
+                <w:sz w:val="22"/>
+                <w:lang w:eastAsia="en-GB"/>
+                <w14:ligatures w14:val="none"/>
+              </w:rPr>
+            </w:pPr>
+            <w:r>
+              <w:rPr>
+                <w:rFonts w:eastAsia="Times New Roman" w:cs="Arial"/>
+                <w:sz w:val="22"/>
+                <w:lang w:eastAsia="en-GB"/>
+                <w14:ligatures w14:val="none"/>
+              </w:rPr>
+              <w:t>Nigeria</w:t>
+            </w:r>
+          </w:p>
+        </w:tc>
+        <w:tc>
+          <w:tcPr>
+            <w:tcW w:w="0" w:type="auto"/>
+            <w:hideMark/>
+          </w:tcPr>
+          <w:p>
+            <w:pPr>
+              <w:jc w:val="left"/>
+              <w:rPr>
+                <w:rFonts w:eastAsia="Times New Roman" w:cs="Arial"/>
+                <w:sz w:val="22"/>
+                <w:lang w:eastAsia="en-GB"/>
+                <w14:ligatures w14:val="none"/>
+              </w:rPr>
+            </w:pPr>
+            <w:r>
+              <w:rPr>
+                <w:rFonts w:eastAsia="Times New Roman" w:cs="Arial"/>
+                <w:sz w:val="22"/>
+                <w:lang w:eastAsia="en-GB"/>
+                <w14:ligatures w14:val="none"/>
+              </w:rPr>
+              <w:t>Moderate</w:t>
+            </w:r>
+          </w:p>
+        </w:tc>
+        <w:tc>
+          <w:tcPr>
+            <w:tcW w:w="0" w:type="auto"/>
+            <w:hideMark/>
+          </w:tcPr>
+          <w:p>
+            <w:pPr>
+              <w:jc w:val="left"/>
+              <w:rPr>
+                <w:rFonts w:eastAsia="Times New Roman" w:cs="Arial"/>
+                <w:sz w:val="22"/>
+                <w:lang w:eastAsia="en-GB"/>
+                <w14:ligatures w14:val="none"/>
+              </w:rPr>
+            </w:pPr>
+            <w:r>
+              <w:rPr>
+                <w:rFonts w:eastAsia="Times New Roman" w:cs="Arial"/>
+                <w:sz w:val="22"/>
+                <w:lang w:eastAsia="en-GB"/>
+                <w14:ligatures w14:val="none"/>
+              </w:rPr>
+              <w:t>High</w:t>
+            </w:r>
+          </w:p>
+        </w:tc>
+        <w:tc>
+          <w:tcPr>
+            <w:tcW w:w="0" w:type="auto"/>
+            <w:hideMark/>
+          </w:tcPr>
+          <w:p>
+            <w:pPr>
+              <w:jc w:val="left"/>
+              <w:rPr>
+                <w:rFonts w:eastAsia="Times New Roman" w:cs="Arial"/>
+                <w:sz w:val="22"/>
+                <w:lang w:eastAsia="en-GB"/>
+                <w14:ligatures w14:val="none"/>
+              </w:rPr>
+            </w:pPr>
+            <w:r>
+              <w:rPr>
+                <w:rFonts w:eastAsia="Times New Roman" w:cs="Arial"/>
+                <w:sz w:val="22"/>
+                <w:lang w:eastAsia="en-GB"/>
+                <w14:ligatures w14:val="none"/>
+              </w:rPr>
+              <w:t>Relational &amp; respectful</w:t>
+            </w:r>
+          </w:p>
+        </w:tc>
+        <w:tc>
+          <w:tcPr>
+            <w:tcW w:w="0" w:type="auto"/>
+            <w:hideMark/>
+          </w:tcPr>
+          <w:p>
+            <w:pPr>
+              <w:jc w:val="left"/>
+              <w:rPr>
+                <w:rFonts w:eastAsia="Times New Roman" w:cs="Arial"/>
+                <w:sz w:val="22"/>
+                <w:lang w:eastAsia="en-GB"/>
+                <w14:ligatures w14:val="none"/>
+              </w:rPr>
+            </w:pPr>
+            <w:r>
+              <w:rPr>
+                <w:rFonts w:eastAsia="Times New Roman" w:cs="Arial"/>
+                <w:sz w:val="22"/>
+                <w:lang w:eastAsia="en-GB"/>
+                <w14:ligatures w14:val="none"/>
+              </w:rPr>
+              <w:t>Warmth &amp; loyalty</w:t>
+            </w:r>
+          </w:p>
+        </w:tc>
+      </w:tr>
+      <w:tr>
+        <w:trPr>
+          <w:trHeight w:val="811"/>
+        </w:trPr>
+        <w:tc>
+          <w:tcPr>
+            <w:tcW w:w="0" w:type="auto"/>
+            <w:hideMark/>
+          </w:tcPr>
+          <w:p>
+            <w:pPr>
+              <w:jc w:val="left"/>
+              <w:rPr>
+                <w:rFonts w:eastAsia="Times New Roman" w:cs="Arial"/>
+                <w:sz w:val="22"/>
+                <w:lang w:eastAsia="en-GB"/>
+                <w14:ligatures w14:val="none"/>
+              </w:rPr>
+            </w:pPr>
+            <w:r>
+              <w:rPr>
+                <w:rFonts w:eastAsia="Times New Roman" w:cs="Arial"/>
+                <w:sz w:val="22"/>
+                <w:lang w:eastAsia="en-GB"/>
+                <w14:ligatures w14:val="none"/>
+              </w:rPr>
+              <w:t>Netherlands</w:t>
+            </w:r>
+          </w:p>
+        </w:tc>
+        <w:tc>
+          <w:tcPr>
+            <w:tcW w:w="0" w:type="auto"/>
+            <w:hideMark/>
+          </w:tcPr>
+          <w:p>
+            <w:pPr>
+              <w:jc w:val="left"/>
+              <w:rPr>
+                <w:rFonts w:eastAsia="Times New Roman" w:cs="Arial"/>
+                <w:sz w:val="22"/>
+                <w:lang w:eastAsia="en-GB"/>
+                <w14:ligatures w14:val="none"/>
+              </w:rPr>
+            </w:pPr>
+            <w:r>
+              <w:rPr>
+                <w:rFonts w:eastAsia="Times New Roman" w:cs="Arial"/>
+                <w:sz w:val="22"/>
+                <w:lang w:eastAsia="en-GB"/>
+                <w14:ligatures w14:val="none"/>
+              </w:rPr>
+              <w:t>Low</w:t>
+            </w:r>
+          </w:p>
+        </w:tc>
+        <w:tc>
+          <w:tcPr>
+            <w:tcW w:w="0" w:type="auto"/>
+            <w:hideMark/>
+          </w:tcPr>
+          <w:p>
+            <w:pPr>
+              <w:jc w:val="left"/>
+              <w:rPr>
+                <w:rFonts w:eastAsia="Times New Roman" w:cs="Arial"/>
+                <w:sz w:val="22"/>
+                <w:lang w:eastAsia="en-GB"/>
+                <w14:ligatures w14:val="none"/>
+              </w:rPr>
+            </w:pPr>
+            <w:r>
+              <w:rPr>
+                <w:rFonts w:eastAsia="Times New Roman" w:cs="Arial"/>
+                <w:sz w:val="22"/>
+                <w:lang w:eastAsia="en-GB"/>
+                <w14:ligatures w14:val="none"/>
+              </w:rPr>
+              <w:t>Low</w:t>
+            </w:r>
+          </w:p>
+        </w:tc>
+        <w:tc>
+          <w:tcPr>
+            <w:tcW w:w="0" w:type="auto"/>
+            <w:hideMark/>
+          </w:tcPr>
+          <w:p>
+            <w:pPr>
+              <w:jc w:val="left"/>
+              <w:rPr>
+                <w:rFonts w:eastAsia="Times New Roman" w:cs="Arial"/>
+                <w:sz w:val="22"/>
+                <w:lang w:eastAsia="en-GB"/>
+                <w14:ligatures w14:val="none"/>
+              </w:rPr>
+            </w:pPr>
+            <w:r>
+              <w:rPr>
+                <w:rFonts w:eastAsia="Times New Roman" w:cs="Arial"/>
+                <w:sz w:val="22"/>
+                <w:lang w:eastAsia="en-GB"/>
+                <w14:ligatures w14:val="none"/>
+              </w:rPr>
+              <w:t>Direct</w:t>
+            </w:r>
+          </w:p>
+        </w:tc>
+        <w:tc>
+          <w:tcPr>
+            <w:tcW w:w="0" w:type="auto"/>
+            <w:hideMark/>
+          </w:tcPr>
+          <w:p>
+            <w:pPr>
+              <w:jc w:val="left"/>
+              <w:rPr>
+                <w:rFonts w:eastAsia="Times New Roman" w:cs="Arial"/>
+                <w:sz w:val="22"/>
+                <w:lang w:eastAsia="en-GB"/>
+                <w14:ligatures w14:val="none"/>
+              </w:rPr>
+            </w:pPr>
+            <w:r>
+              <w:rPr>
+                <w:rFonts w:eastAsia="Times New Roman" w:cs="Arial"/>
+                <w:sz w:val="22"/>
+                <w:lang w:eastAsia="en-GB"/>
+                <w14:ligatures w14:val="none"/>
+              </w:rPr>
+              <w:t>Transparency &amp; competence</w:t>
+            </w:r>
+          </w:p>
+        </w:tc>
+      </w:tr>
+    </w:tbl>
+    <w:p/>
     <w:p>
       <w:pPr>
         <w:pStyle w:val="Heading2"/>
       </w:pPr>
-      <w:bookmarkStart w:id="3" w:name="_Toc211320975"/>
+      <w:bookmarkStart w:id="3" w:name="_Toc211689137"/>
       <w:r>
         <w:t xml:space="preserve">1.3 </w:t>
       </w:r>
@@ -1937,293 +2569,173 @@
     </w:p>
     <w:p>
       <w:r>
-        <w:t xml:space="preserve">Multicultural teams require trust to be present in order to co-exist, perform, and share knowledge. In </w:t>
-      </w:r>
-      <w:r>
-        <w:t xml:space="preserve">recent studies, cognition-based trust, which is formed on the premises of perceived competence, reliability, and </w:t>
-      </w:r>
-      <w:r>
-        <w:t xml:space="preserve">predictability, is contrasted with affect-based trust, which is established due to emotional connection, empathy, and interpersonal proximity (Gill et al., 2024, p. 3). </w:t>
-      </w:r>
-      <w:r>
-        <w:t>Szkudlarek et al. (2020</w:t>
-      </w:r>
-      <w:r>
-        <w:t>, p. 8</w:t>
+        <w:t xml:space="preserve">Trust is a necessary component in multicultural teams that ought to enable them to collaborate, share knowledge and perform their tasks. </w:t>
+      </w:r>
+      <w:r>
+        <w:t>Gill et al. (2024, p. 3) identify two types of trust: cognition-based trust, which is established by perceived competence, reliability, and predictability, and affect-based trust, which is established by an emotional connection and interpersonal warmth. Szkudlarek et al. (2020, p. 8) observe that members of international teams tend to use either of the forms based on the cultural norms. At GlosTech, trust building will vary extensively among the members. As an illustration, employees from China will focus on guanxi, a system of mutual, long-term relationships based on loyalty and respect, and it is a collectivist and high-context culture, so affective trust comes first and collaboration comes second (Joo et al., 2022, p. 5). Nigerian members are also collectivists but more expressive and might place more emphasis on interpersonal warmth, respect for</w:t>
+      </w:r>
+      <w:r>
+        <w:t xml:space="preserve"> hierarchy and common goals as a sign of trust. On the contrary, Dutch members, who represent a low power-distance, individualistic culture, are likely to attach importance to openness, competence, and transparency as the basis of cognitive trust (Westjohn et al., 2021, p. 6).</w:t>
+      </w:r>
+    </w:p>
+    <w:p>
+      <w:r>
+        <w:lastRenderedPageBreak/>
+        <w:t xml:space="preserve">Values of the culture thus determine the way trust is built and preserved. According to Westjohn et al. (2021, p. 116), collectivist, high-context cultures perceive trust as a relational and emotional concept, and individualist, low-context cultures associate it with reliability and performance. Joo et al. (2022, p. 7) also discovered that trust relations in organisations also greatly improve the psychological safety that opens the way to open dialogue and </w:t>
+      </w:r>
+      <w:r>
+        <w:t>not</w:t>
+      </w:r>
+      <w:r>
+        <w:t xml:space="preserve"> the fear of reprimand.</w:t>
+      </w:r>
+    </w:p>
+    <w:p>
+      <w:pPr>
+        <w:pStyle w:val="Heading2"/>
+      </w:pPr>
+      <w:bookmarkStart w:id="4" w:name="_Toc211689138"/>
+      <w:r>
+        <w:t>1.4 Barriers to Effective Team Interaction</w:t>
+      </w:r>
+      <w:bookmarkEnd w:id="4"/>
+    </w:p>
+    <w:p>
+      <w:r>
+        <w:t>The problem of nonverbal misinterpretation is also quite typical of multicultural teams</w:t>
+      </w:r>
+      <w:r>
+        <w:t>, as certain gestures or pauses can be interpreted differently across</w:t>
+      </w:r>
+      <w:r>
+        <w:t xml:space="preserve"> different cultures</w:t>
+      </w:r>
+      <w:r>
+        <w:t>. Cross-cultural</w:t>
+      </w:r>
+      <w:r>
+        <w:t xml:space="preserve"> research </w:t>
+      </w:r>
+      <w:r>
+        <w:t>indicates that indirect messages are often misinterpreted when team members use nonverbal communication that differs from their own cultural norms</w:t>
+      </w:r>
+      <w:r>
+        <w:t xml:space="preserve"> </w:t>
+      </w:r>
+      <w:r>
+        <w:t>(Pang et al., 2024</w:t>
+      </w:r>
+      <w:r>
+        <w:t>, pp. 5 - 6</w:t>
       </w:r>
       <w:r>
         <w:t>)</w:t>
       </w:r>
       <w:r>
-        <w:t xml:space="preserve"> explained that i</w:t>
-      </w:r>
-      <w:r>
-        <w:t xml:space="preserve">n a cross-cultural environment, </w:t>
-      </w:r>
-      <w:r>
-        <w:t>team members might lean</w:t>
-      </w:r>
-      <w:r>
-        <w:t xml:space="preserve"> more towards either form in accordance </w:t>
-      </w:r>
-      <w:r>
-        <w:t>with the cultural norms. Indicatively, in the Western world, task performance and competence (cognitive trust) are usually focused upon as the foundation of trusting relations</w:t>
-      </w:r>
-      <w:r>
-        <w:t xml:space="preserve"> </w:t>
-      </w:r>
-      <w:r>
-        <w:t>(Westjohn et al., 2021</w:t>
-      </w:r>
-      <w:r>
-        <w:t>, p. 6</w:t>
-      </w:r>
-      <w:r>
-        <w:t>)</w:t>
-      </w:r>
-      <w:r>
-        <w:t>. Conversely, in collectivist societies (e.g., most Asian cultures), interpersonal rapport, social bonding, and relational harmony may precede the development of trust (affective trust)</w:t>
-      </w:r>
-      <w:r>
-        <w:t xml:space="preserve"> </w:t>
-      </w:r>
-      <w:r>
-        <w:t>(Joo et al., 2022)</w:t>
-      </w:r>
-      <w:r>
-        <w:t>. In Lhaden et al’s</w:t>
-      </w:r>
-      <w:r>
-        <w:t xml:space="preserve"> </w:t>
-      </w:r>
-      <w:r>
-        <w:t>(</w:t>
-      </w:r>
-      <w:r>
-        <w:t>2024, p. 7)</w:t>
-      </w:r>
-      <w:r>
-        <w:t xml:space="preserve"> research about trust in teams in heterogeneous environments, the affective trust was identified as a better mediator of the link between trust consensus and team viability in culturally high-context environments</w:t>
-      </w:r>
-      <w:r>
-        <w:t>.</w:t>
-      </w:r>
-    </w:p>
-    <w:p>
-      <w:r>
-        <w:t xml:space="preserve">The culture also defines the way trust is developed and maintained. </w:t>
-      </w:r>
-      <w:r>
-        <w:t xml:space="preserve">According to </w:t>
-      </w:r>
-      <w:r>
-        <w:t>Westjohn et al. (2021</w:t>
-      </w:r>
-      <w:r>
-        <w:t>, p. 116</w:t>
-      </w:r>
-      <w:r>
-        <w:t>)</w:t>
-      </w:r>
-      <w:r>
-        <w:t>, the</w:t>
-      </w:r>
-      <w:r>
-        <w:t xml:space="preserve"> cultural differences in cultural values</w:t>
-      </w:r>
-      <w:r>
-        <w:t>, such as power distance and individualism/collectivism,</w:t>
-      </w:r>
-      <w:r>
-        <w:t xml:space="preserve"> have an impact on the pathways of preferred trust. Low power distance cultures may </w:t>
-      </w:r>
-      <w:r>
-        <w:t>begin with trust based on horizontal relationships between peers, whereas high power distance cultures may start with trust rooted in</w:t>
-      </w:r>
-      <w:r>
-        <w:t xml:space="preserve"> hierarchies and symbolic gestures</w:t>
-      </w:r>
-      <w:r>
-        <w:t xml:space="preserve"> </w:t>
-      </w:r>
-      <w:r>
-        <w:t>(Lhaden et al., 2024</w:t>
-      </w:r>
-      <w:r>
-        <w:t>, p. 4</w:t>
-      </w:r>
-      <w:r>
-        <w:t>)</w:t>
-      </w:r>
-      <w:r>
-        <w:t xml:space="preserve">. </w:t>
-      </w:r>
-      <w:r>
-        <w:t>Empirical e</w:t>
-      </w:r>
-      <w:r>
-        <w:t>vidence</w:t>
-      </w:r>
-      <w:r>
-        <w:t xml:space="preserve"> from </w:t>
-      </w:r>
-      <w:r>
-        <w:t>Joo et al. (2022</w:t>
-      </w:r>
-      <w:r>
-        <w:t xml:space="preserve">, p. </w:t>
-      </w:r>
-      <w:r>
-        <w:t>7</w:t>
-      </w:r>
-      <w:r>
-        <w:t xml:space="preserve">) suggests that psychological safety is strongly influenced by organisational trust, which serves as a precursor to open and </w:t>
-      </w:r>
-      <w:r>
-        <w:t>trusting relationships. Psychological safety</w:t>
-      </w:r>
-      <w:r>
-        <w:t>, in turn, strengthens trust by making the interpersonal risk-taking</w:t>
-      </w:r>
-      <w:r>
-        <w:t xml:space="preserve"> fearful of negative aftermaths (Paulus, 2023, p. 156). Leaders working in a global team such as GlosTech ought to develop interventions which acknowledge both the cognition and affect trust pathways</w:t>
-      </w:r>
-      <w:r>
-        <w:t xml:space="preserve">, such as proving reliable in deliverables, as well as ensuring </w:t>
+        <w:t xml:space="preserve">. In addition, ethnocentric behaviour, which is the idea that cultural norms of a person are the best, has been demonstrated to decrease the willingness of employees to share knowledge with their colleagues of other origins </w:t>
+      </w:r>
+      <w:r>
+        <w:t>(Khan &amp; Jin, 2024</w:t>
+      </w:r>
+      <w:r>
+        <w:t xml:space="preserve">, p. 5). </w:t>
+      </w:r>
+      <w:r>
+        <w:t>Nonverbal cues even compound these risks</w:t>
+      </w:r>
+      <w:r>
+        <w:t xml:space="preserve">: without them or with delayed reactions, a little response might be misunderstood even more, particularly by team members in a low-context culture </w:t>
+      </w:r>
+      <w:r>
+        <w:t>(Hayati &amp; Sinha, 2024</w:t>
+      </w:r>
+      <w:r>
+        <w:t xml:space="preserve">, para. 3). </w:t>
+      </w:r>
+    </w:p>
+    <w:p>
+      <w:pPr>
+        <w:pStyle w:val="Heading2"/>
+      </w:pPr>
+      <w:bookmarkStart w:id="5" w:name="_Toc211689139"/>
+      <w:r>
+        <w:t>1.5 Recommendations for GlosTech</w:t>
+      </w:r>
+      <w:bookmarkEnd w:id="5"/>
+    </w:p>
+    <w:p>
+      <w:pPr>
+        <w:rPr>
+          <w:b/>
+        </w:rPr>
+      </w:pPr>
+      <w:r>
+        <w:t xml:space="preserve">To enhance collaboration and minimise cultural obstacles to communication, it is suggested that GlosTech </w:t>
+      </w:r>
+      <w:r>
+        <w:t xml:space="preserve">implement organised cross-cultural awareness training to assist in establishing cultural intelligence and empathy among </w:t>
+      </w:r>
+      <w:r>
+        <w:t xml:space="preserve">employees (Ang et al., 2020, p. 25). One way to reduce ambiguity is to ensure that there are proper communication rules in place with the help of online tools, such as Microsoft Teams or Slack, which </w:t>
+      </w:r>
+      <w:r>
+        <w:t xml:space="preserve">allow for the interpretation of </w:t>
+      </w:r>
+      <w:r>
+        <w:t xml:space="preserve">a message in a similar manner irrespective of the time zone differences (Tenzer and Pudelko, 2020, p. 953). They </w:t>
+      </w:r>
+      <w:r>
+        <w:t>are also</w:t>
+      </w:r>
+      <w:r>
+        <w:t xml:space="preserve"> to conduct regular team check-ins in order to develop more trust and allow the members to resolve misunderstandings in a time-sensitive manner. Further, the structuring of informal communication, virtual coffee or cross-cultural mentoring</w:t>
+      </w:r>
+      <w:r>
+        <w:t xml:space="preserve"> will also assist in building the </w:t>
       </w:r>
       <w:r>
         <w:lastRenderedPageBreak/>
-        <w:t>investment in informal bonding across cultures,</w:t>
-      </w:r>
-      <w:r>
-        <w:t xml:space="preserve"> in order to establish a balanced trust base.</w:t>
+        <w:t>aspect of affect-based trust,</w:t>
+      </w:r>
+      <w:r>
+        <w:t xml:space="preserve"> which is an essential aspect of long-term cooperation (Hankimaa, 2021, p.108). </w:t>
       </w:r>
     </w:p>
     <w:p>
       <w:pPr>
         <w:pStyle w:val="Heading2"/>
       </w:pPr>
-      <w:bookmarkStart w:id="4" w:name="_Toc211320976"/>
-      <w:r>
-        <w:t>1.4 Barriers to Effective Team Interaction</w:t>
-      </w:r>
-      <w:bookmarkEnd w:id="4"/>
-    </w:p>
-    <w:p>
-      <w:r>
-        <w:t>The problem of nonverbal misinterpretation is also quite typical of multicultural teams</w:t>
-      </w:r>
-      <w:r>
-        <w:t>, as certain gestures or pauses can be interpreted differently across</w:t>
-      </w:r>
-      <w:r>
-        <w:t xml:space="preserve"> different cultures</w:t>
-      </w:r>
-      <w:r>
-        <w:t>. Cross-cultural</w:t>
-      </w:r>
-      <w:r>
-        <w:t xml:space="preserve"> research </w:t>
-      </w:r>
-      <w:r>
-        <w:t>indicates that indirect messages are often misinterpreted when team members use nonverbal communication that differs from their own cultural norms</w:t>
-      </w:r>
-      <w:r>
-        <w:t xml:space="preserve"> </w:t>
-      </w:r>
-      <w:r>
-        <w:t>(Pang et al., 2024</w:t>
-      </w:r>
-      <w:r>
-        <w:t>, pp. 5 - 6</w:t>
-      </w:r>
-      <w:r>
-        <w:t>)</w:t>
-      </w:r>
-      <w:r>
-        <w:t xml:space="preserve">. In addition, ethnocentric </w:t>
-      </w:r>
-      <w:r>
-        <w:t>behaviour</w:t>
-      </w:r>
-      <w:r>
-        <w:t xml:space="preserve">, which is the idea that cultural norms of a person are the best, has been demonstrated to decrease the willingness of employees to share knowledge with their colleagues of other origins </w:t>
-      </w:r>
-      <w:r>
-        <w:t>(Khan &amp; Jin, 2024</w:t>
-      </w:r>
-      <w:r>
-        <w:t xml:space="preserve">, p. 5). </w:t>
-      </w:r>
-      <w:r>
-        <w:t>Nonverbal cues even compound these risks</w:t>
-      </w:r>
-      <w:r>
-        <w:t xml:space="preserve">: without them or with delayed reactions, a little response might be misunderstood even more, particularly by team members in a low-context culture </w:t>
-      </w:r>
-      <w:r>
-        <w:t>(Hayati &amp; Sinha, 2024</w:t>
-      </w:r>
-      <w:r>
-        <w:t>, para. 3). All these impediments reduce trust, the ability to have open dialogue</w:t>
+      <w:bookmarkStart w:id="6" w:name="_Toc211689140"/>
+      <w:r>
+        <w:t>1.6 Conclusion</w:t>
+      </w:r>
+      <w:bookmarkEnd w:id="6"/>
+    </w:p>
+    <w:p>
+      <w:r>
+        <w:t>Individual</w:t>
+      </w:r>
+      <w:r>
+        <w:t xml:space="preserve"> members of the multicultural workforce of GlosTech can face certain challenges</w:t>
+      </w:r>
+      <w:r>
+        <w:t>, such as</w:t>
+      </w:r>
+      <w:r>
+        <w:t xml:space="preserve"> misunderstanding of the intonation, indirect communication</w:t>
       </w:r>
       <w:r>
         <w:t>,</w:t>
       </w:r>
       <w:r>
-        <w:t xml:space="preserve"> and the speed of decision-making in global teams unless controlled.</w:t>
-      </w:r>
-    </w:p>
-    <w:p>
-      <w:pPr>
-        <w:pStyle w:val="Heading2"/>
-      </w:pPr>
-      <w:bookmarkStart w:id="5" w:name="_Toc211320977"/>
-      <w:r>
-        <w:t>1.5 Recommendations for GlosTech</w:t>
-      </w:r>
-      <w:bookmarkEnd w:id="5"/>
-    </w:p>
-    <w:p>
-      <w:pPr>
-        <w:rPr>
-          <w:b/>
-        </w:rPr>
-      </w:pPr>
-      <w:r>
-        <w:t xml:space="preserve">To enhance collaboration and minimise cultural obstacles to communication, it is suggested that GlosTech should implement organised cross-cultural awareness training that will assist in establishing cultural intelligence and empathy among the employees (Ang et al., 2020, p. 25). One way to reduce ambiguity is to ensure that there are proper communication rules in place with the help of online tools, such as Microsoft Teams or Slack, which allows to interpret a message in a similar manner irrespective of the time zone differences (Tenzer and Pudelko, 2020, p. 953). They also are to conduct regular team check-ins in order to develop more trust and allow the members to resolve misunderstandings in a time-sensitive manner. Further, the structuring of informal communication, virtual coffee or cross-cultural mentoring, will also assist in building the aspect of affect-based trust which is an essential aspect of long-term cooperation (Hankimaa, 2021, p.108). These practices are consistent with the objectives of GlosTech, </w:t>
-      </w:r>
-      <w:r>
-        <w:lastRenderedPageBreak/>
-        <w:t>which are to have a workforce that is highly functioning, integrated, and multicultural and is capable of effectively managing various perspectives.</w:t>
-      </w:r>
-    </w:p>
-    <w:p>
-      <w:pPr>
-        <w:pStyle w:val="Heading2"/>
-      </w:pPr>
-      <w:bookmarkStart w:id="6" w:name="_Toc211320978"/>
-      <w:r>
-        <w:t>1.6 Conclusion</w:t>
-      </w:r>
-      <w:bookmarkEnd w:id="6"/>
-    </w:p>
-    <w:p>
-      <w:r>
-        <w:t xml:space="preserve">Solving the communication and trust problem in the multi-cultural team of GlosTech will improve the understanding between the members, </w:t>
-      </w:r>
-      <w:r>
-        <w:t>minimise</w:t>
-      </w:r>
-      <w:r>
-        <w:t xml:space="preserve"> the misunderstanding, and increase the efficiency of collaboration. The organisation brings together members of different backgrounds through the promotion of cultural intelligence, empathy, and formal communication, which facilitates cohesion and psychological safety and helps members of the organisation to work together towards a shared objective and enhance overall project effectiveness.</w:t>
-      </w:r>
-    </w:p>
-    <w:p>
-      <w:pPr>
-        <w:spacing w:line="259" w:lineRule="auto"/>
-        <w:jc w:val="left"/>
-      </w:pPr>
+        <w:t xml:space="preserve"> and dissimilarity in trust building based on different cultural expectations. To illustrate, unlike the Dutch and the UK members, who highly appreciate directness and task-oriented trust, Chinese, Nigerian</w:t>
+      </w:r>
+      <w:r>
+        <w:t>,</w:t>
+      </w:r>
+      <w:r>
+        <w:t xml:space="preserve"> and Vietnamese team members emphasise relational harmony and emotional attachment. Such divergences have the potential of entailing confusion and reluctance to cooperate. </w:t>
+      </w:r>
       <w:r>
         <w:br w:type="page"/>
       </w:r>
@@ -2232,7 +2744,7 @@
       <w:pPr>
         <w:pStyle w:val="Heading1"/>
       </w:pPr>
-      <w:bookmarkStart w:id="7" w:name="_Toc211320979"/>
+      <w:bookmarkStart w:id="7" w:name="_Toc211689141"/>
       <w:r>
         <w:lastRenderedPageBreak/>
         <w:t>PART 2</w:t>
@@ -2241,410 +2753,332 @@
         <w:t>:</w:t>
       </w:r>
       <w:r>
+        <w:t xml:space="preserve"> LEADERSHIP AND DECISION-MAKING ACROSS CULTURES</w:t>
+      </w:r>
+      <w:bookmarkEnd w:id="7"/>
+    </w:p>
+    <w:p>
+      <w:pPr>
+        <w:pStyle w:val="Heading2"/>
+      </w:pPr>
+      <w:bookmarkStart w:id="8" w:name="_Toc211689142"/>
+      <w:r>
+        <w:t>2.1 Introduction</w:t>
+      </w:r>
+      <w:bookmarkEnd w:id="8"/>
+    </w:p>
+    <w:p>
+      <w:r>
+        <w:t>The multicultural project team at GlosTech must be</w:t>
+      </w:r>
+      <w:r>
         <w:t xml:space="preserve"> </w:t>
       </w:r>
       <w:r>
-        <w:t>LEADERSHIP AND DECISION-MAKING ACROSS CULTURES</w:t>
-      </w:r>
-      <w:bookmarkEnd w:id="7"/>
+        <w:t>led by a strong leader, as different cultural values can impact communication, motivation, and decision-making</w:t>
+      </w:r>
+      <w:r>
+        <w:t xml:space="preserve">. To adjust their behaviours and expectations to </w:t>
+      </w:r>
+      <w:r>
+        <w:t xml:space="preserve">the </w:t>
+      </w:r>
+      <w:r>
+        <w:t xml:space="preserve">values of team members, leaders have to display cultural intelligence (CQ) </w:t>
+      </w:r>
+      <w:r>
+        <w:t>(Yari et al., 2020</w:t>
+      </w:r>
+      <w:r>
+        <w:t>, p. 228</w:t>
+      </w:r>
+      <w:r>
+        <w:t>)</w:t>
+      </w:r>
+      <w:r>
+        <w:t xml:space="preserve">. </w:t>
+      </w:r>
+      <w:r>
+        <w:t>Presbitero and Teng-Calleja (2019</w:t>
+      </w:r>
+      <w:r>
+        <w:t>, p. 1385</w:t>
+      </w:r>
+      <w:r>
+        <w:t>)</w:t>
+      </w:r>
+      <w:r>
+        <w:t xml:space="preserve"> </w:t>
+      </w:r>
+      <w:r>
+        <w:t xml:space="preserve">noted that culturally intelligent leaders can cultivate trust, inclusivity, and team performance, as well as increase </w:t>
+      </w:r>
+      <w:r>
+        <w:t>them</w:t>
+      </w:r>
+      <w:r>
+        <w:t xml:space="preserve"> in the international context. This part examines strategies that can be employed by the manager in GlosTech to successfully </w:t>
+      </w:r>
+      <w:r>
+        <w:t xml:space="preserve">organise the culturally diverse workforce and make wise decisions that balance global efficiency with </w:t>
+      </w:r>
+      <w:r>
+        <w:t>local sensitivity.</w:t>
+      </w:r>
     </w:p>
     <w:p>
       <w:pPr>
         <w:pStyle w:val="Heading2"/>
       </w:pPr>
-      <w:bookmarkStart w:id="8" w:name="_Toc211320980"/>
-      <w:r>
-        <w:t>2.1 Introduction</w:t>
-      </w:r>
-      <w:bookmarkEnd w:id="8"/>
-    </w:p>
-    <w:p>
-      <w:r>
-        <w:t>The multicultural project team at GlosTech must be</w:t>
-      </w:r>
-      <w:r>
-        <w:t xml:space="preserve"> </w:t>
-      </w:r>
-      <w:r>
-        <w:t>led by a strong leader, as different cultural values can impact communication, motivation, and decision-making</w:t>
-      </w:r>
-      <w:r>
-        <w:t xml:space="preserve">. To adjust their behaviours and expectations to </w:t>
+      <w:bookmarkStart w:id="9" w:name="_Toc211689143"/>
+      <w:r>
+        <w:t>2.2 Leadership Theories and Cultural Adaptation</w:t>
+      </w:r>
+      <w:bookmarkEnd w:id="9"/>
+    </w:p>
+    <w:p>
+      <w:r>
+        <w:t xml:space="preserve">Multicultural leadership requires flexibility in communication, power, and value orientation. </w:t>
+      </w:r>
+      <w:r>
+        <w:t xml:space="preserve">According to </w:t>
+      </w:r>
+      <w:r>
+        <w:t>Rickley and Stackhouse (2022</w:t>
+      </w:r>
+      <w:r>
+        <w:t>, p. 92</w:t>
+      </w:r>
+      <w:r>
+        <w:t>)</w:t>
+      </w:r>
+      <w:r>
+        <w:t>,</w:t>
+      </w:r>
+      <w:r>
+        <w:t xml:space="preserve"> transformational leadership</w:t>
+      </w:r>
+      <w:r>
+        <w:t>,</w:t>
+      </w:r>
+      <w:r>
+        <w:t xml:space="preserve"> where authority is not needed but </w:t>
+      </w:r>
+      <w:r>
+        <w:t>a shared vision is encouraged, remains especially effective in diversified cultures since it does not obey the hierarchy of the structure. Its influence, however, is dependent on the national context. Transactional leadership, where members have clear direction, well-organised processes, and clear rewards to ensure respect towards hierarchy,</w:t>
+      </w:r>
+      <w:r>
+        <w:t xml:space="preserve"> can be more preferred by team members in high power-distance countries, including China and Nigeria (Lyubykh et al., 2022, p. 2152). Conversely, the employees of the Netherlands with low power distance and egalitarianism appreciate participative and democratic leadership in which autonomy and open discussion are promoted (Rockstuhl et al., 2024, p. 44).</w:t>
+      </w:r>
+    </w:p>
+    <w:p>
+      <w:pPr>
+        <w:rPr>
+          <w:b/>
+        </w:rPr>
+      </w:pPr>
+      <w:r>
+        <w:t xml:space="preserve">According to the culturally approved leadership theory in the GLOBE project, integrity, vision, and decisiveness </w:t>
+      </w:r>
+      <w:r>
+        <w:t>are</w:t>
+      </w:r>
+      <w:r>
+        <w:t xml:space="preserve"> universal qualities that are required of effective global leadership (House et al., 20</w:t>
+      </w:r>
+      <w:r>
+        <w:t>13</w:t>
+      </w:r>
+      <w:r>
+        <w:t xml:space="preserve">, p. 53). Similarly, Trompenaars (2021, p. 88) points out that the leaders should be aware of the relational variations between universalist and </w:t>
+      </w:r>
+      <w:r>
+        <w:lastRenderedPageBreak/>
+        <w:t>particularist cultures as well as neutral and emotional orientations. As an example, restraint can be viewed as distance by Nigerian and Chinese members and as a sign of professionalism by Dutch colleagues (Azevedo and Jugdev, 2022, p. 64). The concept of culturally intelligent leadership (CQ), which is an aptitude to recogni</w:t>
+      </w:r>
+      <w:r>
+        <w:t>s</w:t>
+      </w:r>
+      <w:r>
+        <w:t xml:space="preserve">e and react to cross-cultural signals, helps foster trust, innovativeness, and collaborative unity within the scope of a multinational </w:t>
+      </w:r>
+      <w:r>
+        <w:t>organisation</w:t>
+      </w:r>
+      <w:r>
+        <w:t xml:space="preserve"> (Rockstuhl et al., 2024, p. 43). </w:t>
+      </w:r>
+    </w:p>
+    <w:p>
+      <w:pPr>
+        <w:pStyle w:val="Heading2"/>
+      </w:pPr>
+      <w:bookmarkStart w:id="10" w:name="_Toc211689144"/>
+      <w:r>
+        <w:t>2.3 Decision-Making Across Cultures</w:t>
+      </w:r>
+      <w:bookmarkEnd w:id="10"/>
+    </w:p>
+    <w:p>
+      <w:r>
+        <w:t xml:space="preserve">The cultural diversity in decision-making styles varies greatly depending on the cultural context, which will impact the process of communication and agreement of the multicultural team of GlosTech. According to Hodaya and Berkovich (2021, p. 183), individualistic societies, including the UK or the Netherlands, appreciate individualism, personal responsibility, and efficiency, which leads to faster, more autonomous decision-making. In comparison, the collectivist culture, such as China, Nigeria, and Vietnam, prioritizes group harmony and agreement; a decision is made after a long consultation in order to preserve peace and prevent conflict (Rutar, 2025, p. 26). As an example, a Dutch engineer might look forward to an open discussion and fact-based argument, whereas Chinese or Vietnamese members would rather keep such matters secret and be the </w:t>
+      </w:r>
+      <w:r>
+        <w:t>ones</w:t>
+      </w:r>
+      <w:r>
+        <w:t xml:space="preserve"> to save face.</w:t>
+      </w:r>
+    </w:p>
+    <w:p>
+      <w:r>
+        <w:t>The power distance dimension by Hofstede influences the levels of participation</w:t>
+      </w:r>
+      <w:r>
+        <w:t>,</w:t>
+      </w:r>
+      <w:r>
+        <w:t xml:space="preserve"> too. Hierarchical cultures (China and Nigeria) perceive their hierarchies in that the top-level members are supposed to make the decisions, and the members of lower status will tend to submit to the higher-status members (Ouyang et al., 2025, p. 8). On the other hand, egalitarian communities such as the Netherlands promote an extensive involvement and disputed discussion (Yari et al., 2020, p. 214). The UK is placed between these two extremes as it is a balance between directive leadership and consultation. When the manager of GlosTech implements a totally Western style of </w:t>
+      </w:r>
+      <w:r>
+        <w:t>decision-making</w:t>
+      </w:r>
+      <w:r>
+        <w:t xml:space="preserve">, Asian and African team members might be quiet and </w:t>
+      </w:r>
+      <w:r>
+        <w:t>postpone the decision-making</w:t>
+      </w:r>
+      <w:r>
+        <w:t xml:space="preserve">. </w:t>
+      </w:r>
+    </w:p>
+    <w:p>
+      <w:pPr>
+        <w:pStyle w:val="Heading2"/>
+      </w:pPr>
+      <w:bookmarkStart w:id="11" w:name="_Toc211689145"/>
+      <w:r>
+        <w:lastRenderedPageBreak/>
+        <w:t xml:space="preserve">2.4 Potential Challenges for </w:t>
+      </w:r>
+      <w:r>
+        <w:t>GlosTech's</w:t>
+      </w:r>
+      <w:r>
+        <w:t xml:space="preserve"> Team</w:t>
+      </w:r>
+      <w:bookmarkEnd w:id="11"/>
+    </w:p>
+    <w:p>
+      <w:r>
+        <w:t xml:space="preserve">The cultural misalignment between the leadership and the team expectations is one of the crucial problems in the multicultural staff at GlosTech. In a situation involving a UK manager and a Vietnamese or an Asian counterpart, this would be seen as a defiance of </w:t>
       </w:r>
       <w:r>
         <w:t xml:space="preserve">the </w:t>
       </w:r>
       <w:r>
-        <w:t xml:space="preserve">values of team members, leaders have to display cultural intelligence (CQ) </w:t>
-      </w:r>
-      <w:r>
-        <w:t>(Yari et al., 2020</w:t>
-      </w:r>
-      <w:r>
-        <w:t>, p. 228</w:t>
+        <w:t>authority of the leader, and the manager would be likely to feel a lack of respect and might not open up to express his or her opinion once the manager takes up direct and low power distance assumptions. Ng et al. (2019</w:t>
+      </w:r>
+      <w:r>
+        <w:t>, p. 154</w:t>
       </w:r>
       <w:r>
         <w:t>)</w:t>
       </w:r>
       <w:r>
-        <w:t xml:space="preserve">. </w:t>
-      </w:r>
-      <w:r>
-        <w:t>Presbitero and Teng-Calleja (2019</w:t>
-      </w:r>
-      <w:r>
-        <w:t>, p. 1385</w:t>
+        <w:t xml:space="preserve"> demonstrated that </w:t>
+      </w:r>
+      <w:r>
+        <w:t xml:space="preserve">Cross-cultural participative leadership </w:t>
+      </w:r>
+      <w:r>
+        <w:t>enhances</w:t>
+      </w:r>
+      <w:r>
+        <w:t xml:space="preserve"> the speaking-up behaviour and knowledge sharing in employees, particularly in situations when leaders adapt their style to the culture. The other problem is with misunderstanding authority: in high power distance societies, the subordinate might be afraid to question or ask clarification on the orders and commits mistakes without telling anybody about it. </w:t>
+      </w:r>
+      <w:r>
+        <w:t xml:space="preserve">Additionally, the feedback styles (direct and indirect) may be sources of tension between parties. In the view of </w:t>
+      </w:r>
+      <w:r>
+        <w:t>Sarwar et al. (2020</w:t>
+      </w:r>
+      <w:r>
+        <w:t>, p. 2012</w:t>
       </w:r>
       <w:r>
         <w:t>)</w:t>
       </w:r>
       <w:r>
-        <w:t xml:space="preserve"> </w:t>
-      </w:r>
-      <w:r>
-        <w:t xml:space="preserve">noted that culturally intelligent leaders can cultivate trust, inclusivity, and team performance, as well as increase </w:t>
-      </w:r>
-      <w:r>
-        <w:t>them</w:t>
-      </w:r>
-      <w:r>
-        <w:t xml:space="preserve"> in the international context. This part examines strategies that can be employed by the manager in GlosTech to successfully </w:t>
-      </w:r>
-      <w:r>
-        <w:t xml:space="preserve">organise the culturally diverse workforce and make wise decisions that balance global efficiency with </w:t>
-      </w:r>
-      <w:r>
-        <w:t>local sensitivity.</w:t>
+        <w:t xml:space="preserve">, direct feedback can be perceived as rude, while </w:t>
+      </w:r>
+      <w:r>
+        <w:t xml:space="preserve">indirect feedback can be perceived as ambiguous. A combination of these barriers will diminish </w:t>
+      </w:r>
+      <w:r>
+        <w:t xml:space="preserve">clarity, deter engagement, and slow the decision-making process </w:t>
+      </w:r>
+      <w:r>
+        <w:t>unless they are handled consciously.</w:t>
       </w:r>
     </w:p>
     <w:p>
       <w:pPr>
         <w:pStyle w:val="Heading2"/>
       </w:pPr>
-      <w:bookmarkStart w:id="9" w:name="_Toc211320981"/>
-      <w:r>
-        <w:t>2.2 Leadership Theories and Cultural Adaptation</w:t>
-      </w:r>
-      <w:bookmarkEnd w:id="9"/>
-    </w:p>
-    <w:p>
-      <w:r>
-        <w:t xml:space="preserve">According to recent studies, the key to successful leadership in </w:t>
-      </w:r>
-      <w:r>
-        <w:t xml:space="preserve">a </w:t>
-      </w:r>
-      <w:r>
-        <w:t xml:space="preserve">multicultural setting is flexibility in values, styles of communication and power. </w:t>
-      </w:r>
-      <w:r>
-        <w:t xml:space="preserve">Per </w:t>
-      </w:r>
-      <w:r>
-        <w:t>Rickley and Stackhouse (2022</w:t>
-      </w:r>
-      <w:r>
-        <w:t>, p. 92</w:t>
+      <w:bookmarkStart w:id="12" w:name="_Toc211689146"/>
+      <w:r>
+        <w:t>2.5 Recommended Leadership Approach for GlosTech</w:t>
+      </w:r>
+      <w:bookmarkEnd w:id="12"/>
+    </w:p>
+    <w:p>
+      <w:r>
+        <w:t xml:space="preserve">A good leadership style </w:t>
+      </w:r>
+      <w:r>
+        <w:t xml:space="preserve">for GlosTech must be an </w:t>
+      </w:r>
+      <w:r>
+        <w:t>adaptive participative leadership style that is neither too authoritative nor too exclusive to include the cultural differences. When leaders practise cultural intelligence (CQ), they will be able to learn how to adapt to the differences in communication, hierarchy, and motivation among members of the team (Rockstuhl et al., 2024</w:t>
+      </w:r>
+      <w:r>
+        <w:t>, p. 40</w:t>
+      </w:r>
+      <w:r>
+        <w:t>). With trust and openness, participative leadership promotes shared decision-making and cultural psychological safety (Azevedo &amp; Jugdev, 2022</w:t>
+      </w:r>
+      <w:r>
+        <w:t>, p. 53</w:t>
+      </w:r>
+      <w:r>
+        <w:t xml:space="preserve">). Emotional intelligence is also important when it comes to dealing with cultural tensions and interpreting non-verbal communication correctly </w:t>
+      </w:r>
+      <w:r>
+        <w:t>(Tan et al., 2022</w:t>
+      </w:r>
+      <w:r>
+        <w:t>, p. 547</w:t>
       </w:r>
       <w:r>
         <w:t>)</w:t>
       </w:r>
       <w:r>
-        <w:t>, findings, transformational</w:t>
-      </w:r>
-      <w:r>
-        <w:t xml:space="preserve"> leadership that provides followers with inspiration based on vision and motivation has turned out to be very effective in cross-cultural settings as it does not emphasise strict authority but the goal common to the followers. Nonetheless, </w:t>
-      </w:r>
-      <w:r>
-        <w:t>Lyubykh et al. (2022</w:t>
-      </w:r>
-      <w:r>
-        <w:t>, p. 2152</w:t>
-      </w:r>
-      <w:r>
-        <w:t>)</w:t>
-      </w:r>
-      <w:r>
-        <w:t xml:space="preserve"> explained that </w:t>
-      </w:r>
-      <w:r>
-        <w:t>its influence can differ in terms of cultural orientation, because in high power-distance cultures</w:t>
+        <w:t>. In the case of GlosTech, the application of CQ and emotional awareness would allow the leaders to consider cultural peculiarities and encourage involvement and responsibility. This will translate to increased creativity, less confusion</w:t>
       </w:r>
       <w:r>
         <w:t>,</w:t>
       </w:r>
       <w:r>
-        <w:t xml:space="preserve"> employees can feel more comfortable with transactional leadership, which offers </w:t>
-      </w:r>
-      <w:r>
-        <w:t>organisation</w:t>
-      </w:r>
-      <w:r>
-        <w:t xml:space="preserve">, comprehension, and </w:t>
-      </w:r>
-      <w:r>
-        <w:t>motivation</w:t>
-      </w:r>
-      <w:r>
-        <w:t xml:space="preserve"> through rewards. The culturally approved leadership theory in the GLOBE project singles out such universal qualities as integrity, vision, and decisiveness as a prerequisite to global success </w:t>
-      </w:r>
-      <w:r>
-        <w:t>(House et al., 2004, p. 53)</w:t>
-      </w:r>
-      <w:r>
-        <w:t>. Therefore, the manager of GlosTech will have to apply these styles flexibly to meet the balance between motivation and the consideration of cultural expectations of diverse employees.</w:t>
-      </w:r>
-    </w:p>
-    <w:p>
-      <w:pPr>
-        <w:rPr>
-          <w:b/>
-        </w:rPr>
-      </w:pPr>
-      <w:r>
-        <w:t xml:space="preserve">Cultural adaptability also includes the knowledge of the effect of societal norms on team dynamics and interactions. Trompenaars' (2021, p. 88) dimensions, including </w:t>
-      </w:r>
-      <w:r>
-        <w:lastRenderedPageBreak/>
-        <w:t>universalism/particularism and neutral/emotional orientations, specificly, the problem of whether or not leaders are misunderstood by others, is the question that needs to be answered by the leaders to ensure that their relational style is not misconstrued. Connectedness in cultures that are emotionally expressive is the result of openness, and restraint in cultures that are neutral is perceived as a feature of professionalism (Azevedo and Jugdev, 2022, p. 64). Rockstuhl et al. (2024, p. 43) indicate that culturally intelligent leadership which entails an aptitude to peruse and fit in cross-cultural cues promotes innovation, confidence, and job satisfaction in multinational ventures. In the case study of GlosTech, an integrative and dynamic style of leadership, which incorporates transformational inspiration and transactional visibility, would assist in unifying members with different cultures, and would be more probable to promote mutual respect and group accountability in cross-national initiatives.</w:t>
+        <w:t xml:space="preserve"> and a well-functioning multicultural team.</w:t>
       </w:r>
     </w:p>
     <w:p>
       <w:pPr>
         <w:pStyle w:val="Heading2"/>
       </w:pPr>
-      <w:bookmarkStart w:id="10" w:name="_Toc211320982"/>
-      <w:r>
-        <w:t>2.3 Decision-Making Across Cultures</w:t>
-      </w:r>
-      <w:bookmarkEnd w:id="10"/>
-    </w:p>
-    <w:p>
-      <w:r>
-        <w:t xml:space="preserve">According to </w:t>
-      </w:r>
-      <w:r>
-        <w:t>Hodaya and Berkovich (2021</w:t>
-      </w:r>
-      <w:r>
-        <w:t>, p.183</w:t>
-      </w:r>
-      <w:r>
-        <w:t>)</w:t>
-      </w:r>
-      <w:r>
-        <w:t>, i</w:t>
-      </w:r>
-      <w:r>
-        <w:t>ndividualistic cultures in decision-making have a high value on autonomy, personal choice and direct responsibility</w:t>
-      </w:r>
-      <w:r>
-        <w:t>; thus, team members might have expected to make decisions on their own and promptly. In contrast, collectivist societies value group peace and unanimity</w:t>
-      </w:r>
-      <w:r>
-        <w:t xml:space="preserve">; decisions can be slow to take as they are arrived at through a process of negotiation to ensure social cohesion </w:t>
-      </w:r>
-      <w:r>
-        <w:t>(Rutar, 2025</w:t>
-      </w:r>
-      <w:r>
-        <w:t>, p. 26</w:t>
-      </w:r>
-      <w:r>
-        <w:t>)</w:t>
-      </w:r>
-      <w:r>
-        <w:t xml:space="preserve">. In a multicultural team </w:t>
-      </w:r>
-      <w:r>
-        <w:t xml:space="preserve">at GlosTech, a member from the United Kingdom would want a quick vote, while Vietnamese members would prefer a longer discussion </w:t>
-      </w:r>
-      <w:r>
-        <w:t>so that no one lose</w:t>
-      </w:r>
-      <w:r>
-        <w:t>s face.</w:t>
-      </w:r>
-    </w:p>
-    <w:p>
-      <w:r>
-        <w:t xml:space="preserve">Hierarchical (high power distance) cultures are more likely to centralise </w:t>
-      </w:r>
-      <w:r>
-        <w:t>decision-making</w:t>
-      </w:r>
-      <w:r>
-        <w:t xml:space="preserve"> control, and therefore, the lower-status members are not encouraged to make their contributions (Ouyang et al., 2025, p. 8). </w:t>
-      </w:r>
-      <w:r>
-        <w:t>In</w:t>
-      </w:r>
-      <w:r>
-        <w:t xml:space="preserve"> egalitarian societies, </w:t>
-      </w:r>
-      <w:r>
-        <w:t>Yari et al. (2020</w:t>
-      </w:r>
-      <w:r>
-        <w:t>, p. 214</w:t>
-      </w:r>
-      <w:r>
-        <w:t>)</w:t>
-      </w:r>
-      <w:r>
-        <w:t xml:space="preserve"> found increased</w:t>
-      </w:r>
-      <w:r>
-        <w:t xml:space="preserve"> participation and openness. The exercise of authority by the manager of GlosTech in the UK</w:t>
-      </w:r>
-      <w:r>
-        <w:t xml:space="preserve">, </w:t>
-      </w:r>
-      <w:r>
-        <w:t>without adjustment, will cause the Vietnamese colleagues to either remain silent or refrain from participating, thereby slowing</w:t>
-      </w:r>
-      <w:r>
-        <w:t xml:space="preserve"> down </w:t>
-      </w:r>
-      <w:r>
-        <w:t xml:space="preserve">the </w:t>
-      </w:r>
-      <w:r>
-        <w:t xml:space="preserve">consensus. In this way, the quality and speed of </w:t>
-      </w:r>
-      <w:r>
-        <w:t>decision-making are</w:t>
-      </w:r>
-      <w:r>
-        <w:t xml:space="preserve"> determined by its correspondence to the cultural </w:t>
-      </w:r>
-      <w:r>
-        <w:t>expectations</w:t>
-      </w:r>
-      <w:r>
-        <w:t>.</w:t>
-      </w:r>
-    </w:p>
-    <w:p>
-      <w:pPr>
-        <w:pStyle w:val="Heading2"/>
-      </w:pPr>
-      <w:bookmarkStart w:id="11" w:name="_Toc211320983"/>
-      <w:r>
-        <w:lastRenderedPageBreak/>
-        <w:t>2.4 Potential Challenges for GlosTech’s Team</w:t>
-      </w:r>
-      <w:bookmarkEnd w:id="11"/>
-    </w:p>
-    <w:p>
-      <w:r>
-        <w:t xml:space="preserve">The cultural misalignment between the leadership and the team expectations is one of the crucial problems in the multicultural staff at GlosTech. In a situation involving a UK manager and a Vietnamese or an Asian counterpart, this would be seen as a defiance of </w:t>
-      </w:r>
-      <w:r>
-        <w:t xml:space="preserve">the </w:t>
-      </w:r>
-      <w:r>
-        <w:t xml:space="preserve">authority of the </w:t>
-      </w:r>
-      <w:r>
-        <w:t>leader,</w:t>
-      </w:r>
-      <w:r>
-        <w:t xml:space="preserve"> and the manager would be likely to feel a lack of respect and might not open up to express his or her opinion once the manager takes up direct and low power distance assumptions. Ng et al. (2019</w:t>
-      </w:r>
-      <w:r>
-        <w:t>, p. 154</w:t>
-      </w:r>
-      <w:r>
-        <w:t>)</w:t>
-      </w:r>
-      <w:r>
-        <w:t xml:space="preserve"> demonstrated that </w:t>
-      </w:r>
-      <w:r>
-        <w:t xml:space="preserve">Cross-cultural participative leadership </w:t>
-      </w:r>
-      <w:r>
-        <w:t>enhances</w:t>
-      </w:r>
-      <w:r>
-        <w:t xml:space="preserve"> the speaking-up behaviour and knowledge sharing in employees, particularly in situations when leaders adapt their style to the culture. The other problem is with misunderstanding authority: in high power distance societies, the subordinate might be afraid to question or ask clarification on the orders and commits mistakes without telling anybody about it. </w:t>
-      </w:r>
-      <w:r>
-        <w:t xml:space="preserve">Additionally, the feedback styles (direct and indirect) may be sources of tension between parties. In the view of </w:t>
-      </w:r>
-      <w:r>
-        <w:t>Sarwar et al. (2020</w:t>
-      </w:r>
-      <w:r>
-        <w:t>, p. 2012</w:t>
-      </w:r>
-      <w:r>
-        <w:t>)</w:t>
-      </w:r>
-      <w:r>
-        <w:t xml:space="preserve">, direct feedback can be perceived as rude, while </w:t>
-      </w:r>
-      <w:r>
-        <w:t xml:space="preserve">indirect feedback can be perceived as ambiguous. A combination of these barriers will diminish </w:t>
-      </w:r>
-      <w:r>
-        <w:t xml:space="preserve">clarity, deter engagement, and slow the decision-making process </w:t>
-      </w:r>
-      <w:r>
-        <w:t>unless they are handled consciously.</w:t>
-      </w:r>
-    </w:p>
-    <w:p>
-      <w:pPr>
-        <w:pStyle w:val="Heading2"/>
-      </w:pPr>
-      <w:bookmarkStart w:id="12" w:name="_Toc211320984"/>
-      <w:r>
-        <w:t>2.5 Recommended Leadership Approach for GlosTech</w:t>
-      </w:r>
-      <w:bookmarkEnd w:id="12"/>
-    </w:p>
-    <w:p>
-      <w:r>
-        <w:t xml:space="preserve">A good leadership style </w:t>
-      </w:r>
-      <w:r>
-        <w:t xml:space="preserve">for GlosTech must be an </w:t>
-      </w:r>
-      <w:r>
-        <w:t>adaptive participative leadership style that is neither too authoritative nor too exclusive to include the cultural differences. When leaders practise cultural intelligence (CQ), they will be able to learn how to adapt to the differences in communication, hierarchy, and motivation among members of the team (Rockstuhl et al., 2024</w:t>
-      </w:r>
-      <w:r>
-        <w:t>, p. 40</w:t>
-      </w:r>
-      <w:r>
-        <w:t>). With trust and openness, participative leadership promotes shared decision-making and cultural psychological safety (Azevedo &amp; Jugdev, 2022</w:t>
-      </w:r>
-      <w:r>
-        <w:t>, p. 53</w:t>
-      </w:r>
-      <w:r>
-        <w:t xml:space="preserve">). Emotional intelligence is also important when it comes to dealing with cultural tensions and interpreting non-verbal communication correctly </w:t>
-      </w:r>
-      <w:r>
-        <w:t>(Tan et al., 2022</w:t>
-      </w:r>
-      <w:r>
-        <w:t>, p. 547</w:t>
-      </w:r>
-      <w:r>
-        <w:t>)</w:t>
-      </w:r>
-      <w:r>
-        <w:t>. In the case of GlosTech, the application of CQ and emotional awareness would allow the leaders to consider cultural peculiarities and encourage involvement and responsibility. This will translate to increased creativity, less confusion and a well-functioning multicultural team.</w:t>
-      </w:r>
-    </w:p>
-    <w:p>
-      <w:pPr>
-        <w:pStyle w:val="Heading2"/>
-      </w:pPr>
-      <w:bookmarkStart w:id="13" w:name="_Toc211320985"/>
+      <w:bookmarkStart w:id="13" w:name="_Toc211689147"/>
       <w:r>
         <w:lastRenderedPageBreak/>
         <w:t>2.6 Conclusion</w:t>
@@ -2653,7 +3087,22 @@
     </w:p>
     <w:p>
       <w:r>
-        <w:t>Through the process of building a multicultural project team, effective cross-cultural leadership, and adaptive decision making, the diverse project team at GlosTech will manage to work together, negotiate their cultural diversities and achieve organisational objectives through the inclusion techniques, mutual respect and cultural sensitive communication practices.</w:t>
+        <w:t xml:space="preserve">To </w:t>
+      </w:r>
+      <w:r>
+        <w:t>effectively</w:t>
+      </w:r>
+      <w:r>
+        <w:t xml:space="preserve"> lead</w:t>
+      </w:r>
+      <w:r>
+        <w:t xml:space="preserve"> </w:t>
+      </w:r>
+      <w:r>
+        <w:t>the multicultural team at GlosTech, the manager needs to employ a transformational and participative leadership style that inspires using a common vision and observing the cultur</w:t>
+      </w:r>
+      <w:r>
+        <w:t xml:space="preserve">al expectations. Some of the problems that the team might experience include communication preferences, perception of power-distance, and the rate of decision-making among the members of China, Nigeria, the Netherlands, Vietnam, and the UK. </w:t>
       </w:r>
       <w:r>
         <w:br w:type="page"/>
@@ -2663,7 +3112,7 @@
       <w:pPr>
         <w:pStyle w:val="Heading1"/>
       </w:pPr>
-      <w:bookmarkStart w:id="14" w:name="_Toc211320986"/>
+      <w:bookmarkStart w:id="14" w:name="_Toc211689148"/>
       <w:r>
         <w:lastRenderedPageBreak/>
         <w:t>PART 3</w:t>
@@ -2672,155 +3121,152 @@
         <w:t>:</w:t>
       </w:r>
       <w:r>
+        <w:t xml:space="preserve"> LEADING NEGOTIATIONS WITH A VIETNAMESE SUPPLIER</w:t>
+      </w:r>
+      <w:bookmarkEnd w:id="14"/>
+    </w:p>
+    <w:p>
+      <w:pPr>
+        <w:pStyle w:val="Heading2"/>
+      </w:pPr>
+      <w:bookmarkStart w:id="15" w:name="_Toc211689149"/>
+      <w:r>
+        <w:t>3.1 Introduction</w:t>
+      </w:r>
+      <w:bookmarkEnd w:id="15"/>
+    </w:p>
+    <w:p>
+      <w:pPr>
+        <w:rPr>
+          <w:b/>
+        </w:rPr>
+      </w:pPr>
+      <w:r>
+        <w:t>Negotiation in the international business depends on the cultural values, communication style, and relationship norms. The process of negotiating successfully with a Vietnamese supplier in the case of GlosTech will include the realization that a Vietnamese culture is more relationship-oriented and high-contextual, with indirect expression and harmony being preferred (Vu, 2020, p. 14). These cultural nuances may help GlosTech to win confidence and prevent misunderstanding, and establish a long-term cooperation which will only help both companies.</w:t>
+      </w:r>
+    </w:p>
+    <w:p>
+      <w:pPr>
+        <w:pStyle w:val="Heading2"/>
+      </w:pPr>
+      <w:bookmarkStart w:id="16" w:name="_Toc211689150"/>
+      <w:r>
+        <w:t>3.2 Understanding Vietnamese Business Culture</w:t>
+      </w:r>
+      <w:bookmarkEnd w:id="16"/>
+    </w:p>
+    <w:p>
+      <w:r>
+        <w:t xml:space="preserve">According to </w:t>
+      </w:r>
+      <w:r>
+        <w:t>Pratono (2019</w:t>
+      </w:r>
+      <w:r>
+        <w:t>, p. 162</w:t>
+      </w:r>
+      <w:r>
+        <w:t>)</w:t>
+      </w:r>
+      <w:r>
+        <w:t>, the</w:t>
+      </w:r>
+      <w:r>
         <w:t xml:space="preserve"> </w:t>
       </w:r>
       <w:r>
-        <w:t>LEADING NEGOTIATIONS WITH A VIETNAMESE SUPPLIER</w:t>
-      </w:r>
-      <w:bookmarkEnd w:id="14"/>
+        <w:t>outcome of negotiation in multicultural business is mainly dependent on cultural values in influencing communication, trust, and relationship building</w:t>
+      </w:r>
+      <w:r>
+        <w:t xml:space="preserve">. In the case of GlosTech, it is </w:t>
+      </w:r>
+      <w:r>
+        <w:t>crucial to negotiate with a Vietnamese supplier, given the collectivist and high-context approach to business relationships in Vietnam, where activities are based on respect, harmony, and long-term orientation rather than immediate</w:t>
+      </w:r>
+      <w:r>
+        <w:t xml:space="preserve"> profit (Nguyen </w:t>
+      </w:r>
+      <w:r>
+        <w:t>et al.</w:t>
+      </w:r>
+      <w:r>
+        <w:t>, 202</w:t>
+      </w:r>
+      <w:r>
+        <w:t>1</w:t>
+      </w:r>
+      <w:r>
+        <w:t xml:space="preserve">, p. </w:t>
+      </w:r>
+      <w:r>
+        <w:t>9082</w:t>
+      </w:r>
+      <w:r>
+        <w:t>). Directness or excessive aggressiveness, which is typical of low-context societies such as the UK, can be viewed as disrespect</w:t>
+      </w:r>
+      <w:r>
+        <w:t xml:space="preserve"> </w:t>
+      </w:r>
+      <w:r>
+        <w:t>(Levitt, 2022</w:t>
+      </w:r>
+      <w:r>
+        <w:t>, p. 8</w:t>
+      </w:r>
+      <w:r>
+        <w:t>)</w:t>
+      </w:r>
+      <w:r>
+        <w:t xml:space="preserve">. Rather, successful negotiation in Vietnam will be based on indirect communication, emotional control, </w:t>
+      </w:r>
+      <w:r>
+        <w:t xml:space="preserve">and the development of a consensus to maintain </w:t>
+      </w:r>
+      <w:r>
+        <w:t>relationship harmony (</w:t>
+      </w:r>
+      <w:r>
+        <w:t>Tran et al., 2024</w:t>
+      </w:r>
+      <w:r>
+        <w:t xml:space="preserve">, p. </w:t>
+      </w:r>
+      <w:r>
+        <w:t>81</w:t>
+      </w:r>
+      <w:r>
+        <w:t xml:space="preserve">). It is </w:t>
+      </w:r>
+      <w:r>
+        <w:t>essential</w:t>
+      </w:r>
+      <w:r>
+        <w:t xml:space="preserve"> to build trust </w:t>
+      </w:r>
+      <w:r>
+        <w:t>before</w:t>
+      </w:r>
+      <w:r>
+        <w:t xml:space="preserve"> negotiating contractual matters</w:t>
+      </w:r>
+      <w:r>
+        <w:t>, as Vietnamese business associates tend to assess commitment by detecting sincerity and consistency</w:t>
+      </w:r>
+      <w:r>
+        <w:t xml:space="preserve"> in actions (</w:t>
+      </w:r>
+      <w:r>
+        <w:t>Park &amp; Tran, 2020</w:t>
+      </w:r>
+      <w:r>
+        <w:t>, p. 9). Hence, the negotiation strategy that GlosTech ought to adopt must focus on building relationships, cultural understanding, and patience so that the partnerships can be sustainable and the business partners mutually successful.</w:t>
+      </w:r>
     </w:p>
     <w:p>
       <w:pPr>
         <w:pStyle w:val="Heading2"/>
       </w:pPr>
-      <w:bookmarkStart w:id="15" w:name="_Toc211320987"/>
-      <w:r>
-        <w:t>3.1 Introduction</w:t>
-      </w:r>
-      <w:bookmarkEnd w:id="15"/>
-    </w:p>
-    <w:p>
-      <w:pPr>
-        <w:rPr>
-          <w:b/>
-        </w:rPr>
-      </w:pPr>
-      <w:r>
-        <w:t>Negotiation in the international business depends on the cultural values, communication style, and relationship norms. The process of negotiating successfully with a Vietnamese supplier in the case of GlosTech will include the realization that a Vietnamese culture is more relationship-oriented and high-contextual, with indirect expression and harmony being preferred (Vu, 2020, p. 14). These cultural nuances may help GlosTech to win confidence and prevent misunderstanding, and establish a long-term cooperation which will only help both companies.</w:t>
-      </w:r>
-    </w:p>
-    <w:p>
-      <w:pPr>
-        <w:pStyle w:val="Heading2"/>
-      </w:pPr>
-      <w:bookmarkStart w:id="16" w:name="_Toc211320988"/>
-      <w:r>
-        <w:t>3.2 Understanding Vietnamese Business Culture</w:t>
-      </w:r>
-      <w:bookmarkEnd w:id="16"/>
-    </w:p>
-    <w:p>
-      <w:r>
-        <w:t xml:space="preserve">According to </w:t>
-      </w:r>
-      <w:r>
-        <w:t>Pratono (2019</w:t>
-      </w:r>
-      <w:r>
-        <w:t>, p. 162</w:t>
-      </w:r>
-      <w:r>
-        <w:t>)</w:t>
-      </w:r>
-      <w:r>
-        <w:t>, the</w:t>
-      </w:r>
-      <w:r>
-        <w:t xml:space="preserve"> </w:t>
-      </w:r>
-      <w:r>
-        <w:t>outcome of negotiation in multicultural business is mainly dependent on cultural values in influencing communication, trust, and relationship building</w:t>
-      </w:r>
-      <w:r>
-        <w:t xml:space="preserve">. In the case of GlosTech, it is </w:t>
-      </w:r>
-      <w:r>
-        <w:t>crucial to negotiate with a Vietnamese supplier, given the collectivist and high-context approach to business relationships in Vietnam, where activities are based on respect, harmony, and long-term orientation rather than immediate</w:t>
-      </w:r>
-      <w:r>
-        <w:t xml:space="preserve"> profit (Nguyen </w:t>
-      </w:r>
-      <w:r>
-        <w:t>et al.</w:t>
-      </w:r>
-      <w:r>
-        <w:t>, 202</w:t>
-      </w:r>
-      <w:r>
-        <w:t>1</w:t>
-      </w:r>
-      <w:r>
-        <w:t xml:space="preserve">, p. </w:t>
-      </w:r>
-      <w:r>
-        <w:t>9082</w:t>
-      </w:r>
-      <w:r>
-        <w:t>). Directness or excessive aggressiveness, which is typical of low-context societies such as the UK, can be viewed as disrespect</w:t>
-      </w:r>
-      <w:r>
-        <w:t xml:space="preserve"> </w:t>
-      </w:r>
-      <w:r>
-        <w:t>(Levitt, 2022</w:t>
-      </w:r>
-      <w:r>
-        <w:t>, p. 8</w:t>
-      </w:r>
-      <w:r>
-        <w:t>)</w:t>
-      </w:r>
-      <w:r>
-        <w:t xml:space="preserve">. Rather, successful negotiation in Vietnam will be based on indirect communication, emotional control, </w:t>
-      </w:r>
-      <w:r>
-        <w:t xml:space="preserve">and the development of a consensus to maintain </w:t>
-      </w:r>
-      <w:r>
-        <w:t>relationship harmony (</w:t>
-      </w:r>
-      <w:r>
-        <w:t>Tran et al., 2024</w:t>
-      </w:r>
-      <w:r>
-        <w:t xml:space="preserve">, p. </w:t>
-      </w:r>
-      <w:r>
-        <w:t>81</w:t>
-      </w:r>
-      <w:r>
-        <w:t xml:space="preserve">). It is </w:t>
-      </w:r>
-      <w:r>
-        <w:t>essential</w:t>
-      </w:r>
-      <w:r>
-        <w:t xml:space="preserve"> to build trust </w:t>
-      </w:r>
-      <w:r>
-        <w:t>before</w:t>
-      </w:r>
-      <w:r>
-        <w:t xml:space="preserve"> negotiating contractual matters</w:t>
-      </w:r>
-      <w:r>
-        <w:t>, as Vietnamese business associates tend to assess commitment by detecting sincerity and consistency</w:t>
-      </w:r>
-      <w:r>
-        <w:t xml:space="preserve"> in actions (</w:t>
-      </w:r>
-      <w:r>
-        <w:t>Park &amp; Tran, 2020</w:t>
-      </w:r>
-      <w:r>
-        <w:t>, p. 9). Hence, the negotiation strategy that GlosTech ought to adopt must focus on building relationships, cultural understanding, and patience so that the partnerships can be sustainable and the business partners mutually successful.</w:t>
-      </w:r>
-    </w:p>
-    <w:p>
-      <w:pPr>
-        <w:pStyle w:val="Heading2"/>
-      </w:pPr>
-      <w:bookmarkStart w:id="17" w:name="_Toc211320989"/>
+      <w:bookmarkStart w:id="17" w:name="_Toc211689151"/>
       <w:r>
         <w:lastRenderedPageBreak/>
         <w:t>3.3 Choosing the Right Negotiation Leader</w:t>
@@ -2828,26 +3274,58 @@
       <w:bookmarkEnd w:id="17"/>
     </w:p>
     <w:p>
+      <w:r>
+        <w:t>To achieve a result that will not jeopardize long-term co-operation between GlosTech and its Vietnamese supplier, it is necessary to choose the right individual to spearhead the negotiation process. The selected leader must be culturally intelligent (CQ), which is the capacity to read and adjust to various levels of communication, hierarchy, and negotiation standards (Rockstuhl et al., 2021, p. 40). In this regard, being a leader of the Chinese team will provide a strategic advantage since the Chinese and Vietnamese cultures have Confucian traditions, which value respect, harmony, and relational trust (guanxi), (Nguyen, 202</w:t>
+      </w:r>
+      <w:r>
+        <w:t>1</w:t>
+      </w:r>
+      <w:r>
+        <w:t>, p. 146). A Dutch partner may assist with procedural clarity, transparency, and analytical thinking</w:t>
+      </w:r>
+      <w:r>
+        <w:t>, which would foster</w:t>
+      </w:r>
+      <w:r>
+        <w:t xml:space="preserve"> mutual understanding, whereas a Nigerian coworker may strengthen interpersonal warmth and </w:t>
+      </w:r>
+      <w:r>
+        <w:t>rapport values</w:t>
+      </w:r>
+      <w:r>
+        <w:t xml:space="preserve"> inherent in building trust among collectivists.</w:t>
+      </w:r>
+    </w:p>
+    <w:p>
       <w:pPr>
         <w:rPr>
           <w:b/>
         </w:rPr>
       </w:pPr>
       <w:r>
-        <w:t xml:space="preserve">In order to negotiate successfully with its Vietnamese supplier, selecting the right leader who would lead the </w:t>
-      </w:r>
-      <w:r>
-        <w:t>Nego</w:t>
-      </w:r>
-      <w:r>
-        <w:t xml:space="preserve"> bargaining process is a key to the success of GlosTech. The ideal leader must demonstrate a high cultural intelligence (CQ) by recognizing and adapting to the difference in communication, hierarchy, and bargaining expectations (Szydlo et al., 2022, p. 7). Nguyen (2021, p. 257) highlighted that the Vietnamese negotiators value building relationships, respect, and harmony-the concepts that are directly related to the Confucian element of face-saving and a network of relationships known as guanxi. Djamali et al. (2024, p. 83) say that a culturally intelligent negotiator is a patient and ready to listen, avoiding using confrontational strategies that can result in the loss of mutual respect and understanding. According to Pratono (2019, p. 271), effective international negotiators never have to concentrate on short-term gains only, but also on long-term relationships, and tailor their strategies to the cultural inclinations. Based on these aspects, the team at GlosTech should utilize the services of a team member who has prior experience in a cross-cultural environment. Preferably, this person must have prior experience with the Asian markets so as not to adopt a half-hearted approach, but rather a feeling of sensitivity, rapport and long-term collaboration with the Vietnamese counterpart.</w:t>
+        <w:t>A culturally</w:t>
+      </w:r>
+      <w:r>
+        <w:t xml:space="preserve"> intelligent negotiator will also not face confrontation and will concentrate on sustainable and face-saving negotiation (Djamali et al., 2024, p. 83). Salacuse (20</w:t>
+      </w:r>
+      <w:r>
+        <w:t>03</w:t>
+      </w:r>
+      <w:r>
+        <w:t>, p. 5) explains that effective international negotiators will change how they negotiate based on the cultural demands and focus more on building strong relationships in the long run instead of immediate gain. The integration of these supplementary advantages will help GlosTech to harmoni</w:t>
+      </w:r>
+      <w:r>
+        <w:t>s</w:t>
+      </w:r>
+      <w:r>
+        <w:t>e emotional sensitivity and clarity and credibility, making sure that the presence of culturally suitable partnerships between the two organizations is achieved respectfully and sustainably.</w:t>
       </w:r>
     </w:p>
     <w:p>
       <w:pPr>
         <w:pStyle w:val="Heading2"/>
       </w:pPr>
-      <w:bookmarkStart w:id="18" w:name="_Toc211320990"/>
+      <w:bookmarkStart w:id="18" w:name="_Toc211689152"/>
       <w:r>
         <w:t>3.4 Negotiation Strategy and Preparation</w:t>
       </w:r>
@@ -2864,7 +3342,11 @@
         <w:t>, p. 186</w:t>
       </w:r>
       <w:r>
-        <w:t xml:space="preserve">), although the negotiators in the UK tend to be task-focused, low-context, and direct, which involves an emphasis on efficiency and clarity, Vietnamese negotiators value relationship-oriented communication, with indirectness and respect as the guiding factors of interaction. Before addressing the topic of contracts or pricing, GlosTech needs to take the time to establish rapport-building, as trust and personal relationships are the basis of a successful agreement in Vietnam </w:t>
+        <w:t xml:space="preserve">), although the negotiators in the UK tend to be task-focused, low-context, and direct, which involves an emphasis on efficiency and clarity, Vietnamese negotiators value relationship-oriented communication, with indirectness and respect as the guiding factors of interaction. Before addressing the topic of contracts or pricing, GlosTech needs to take the time to establish rapport-building, as </w:t>
+      </w:r>
+      <w:r>
+        <w:lastRenderedPageBreak/>
+        <w:t xml:space="preserve">trust and personal relationships are the basis of a successful agreement in Vietnam </w:t>
       </w:r>
       <w:r>
         <w:t>(Tran et al., 2024</w:t>
@@ -2876,119 +3358,122 @@
         <w:t>)</w:t>
       </w:r>
       <w:r>
-        <w:t xml:space="preserve">. Using the BATNA model would allow GlosTech to be flexible and ready, as well as ensure that alternatives are culturally acceptable. Miscommunication </w:t>
+        <w:t>. Using the BATNA model would allow GlosTech to be flexible and ready, as well as ensure that alternatives are culturally acceptable. Miscommunication can also be avoided through the strategic positioning of interpreters and culture-</w:t>
+      </w:r>
+      <w:r>
+        <w:t>sensitive mediators. Western companies in the ASEAN markets have evidence that partnerships flourish when the companies focus on mutual respect, patience, and adaptive negotiation behaviours (Park &amp; Tran, 2020</w:t>
+      </w:r>
+      <w:r>
+        <w:t>, p. 14</w:t>
+      </w:r>
+      <w:r>
+        <w:t>).</w:t>
+      </w:r>
+    </w:p>
+    <w:p>
+      <w:pPr>
+        <w:pStyle w:val="Heading2"/>
+      </w:pPr>
+      <w:bookmarkStart w:id="19" w:name="_Toc211689153"/>
+      <w:r>
+        <w:t>3.5 Ethical and Long-Term Considerations</w:t>
+      </w:r>
+      <w:bookmarkEnd w:id="19"/>
+    </w:p>
+    <w:p>
+      <w:r>
+        <w:t xml:space="preserve">The long-term and ethical approaches are critical regarding the long-term relationship between GlosTech and its Vietnamese supplier. </w:t>
+      </w:r>
+      <w:r>
+        <w:t xml:space="preserve">As </w:t>
+      </w:r>
+      <w:r>
+        <w:t>Arduini et al. (2023</w:t>
+      </w:r>
+      <w:r>
+        <w:t>, p. 32</w:t>
+      </w:r>
+      <w:r>
+        <w:t>)</w:t>
+      </w:r>
+      <w:r>
+        <w:t xml:space="preserve"> stated, t</w:t>
+      </w:r>
+      <w:r>
+        <w:t>ransparency, respect towards the cultural norms, and being will help build trust that will guarantee credibility and continuity. By avoiding ethnocentrism, negotiators can consider cultural differences as an open matter</w:t>
+      </w:r>
+      <w:r>
+        <w:t>, facilitating effective collaboration</w:t>
+      </w:r>
+      <w:r>
+        <w:t xml:space="preserve">. The focus on social responsibility and integrity enhances sustainable </w:t>
+      </w:r>
+      <w:r>
+        <w:t>relationship</w:t>
+      </w:r>
+      <w:r>
+        <w:t xml:space="preserve"> management</w:t>
+      </w:r>
+      <w:r>
+        <w:t>,</w:t>
+      </w:r>
+      <w:r>
+        <w:t xml:space="preserve"> which is beneficial to both sides.</w:t>
+      </w:r>
+    </w:p>
+    <w:p>
+      <w:pPr>
+        <w:pStyle w:val="Heading2"/>
+      </w:pPr>
+      <w:bookmarkStart w:id="20" w:name="_Toc211689154"/>
+      <w:r>
+        <w:t>3.6 Recommendations for GlosTech</w:t>
+      </w:r>
+      <w:bookmarkEnd w:id="20"/>
+    </w:p>
+    <w:p>
+      <w:r>
+        <w:t xml:space="preserve">GlosTech must make a negotiation leader who is culturally adaptive and experienced, not necessarily a national, so that they can effectively relate with the Vietnamese partners. Training team members on cross-cultural negotiation will also enable the team members to appreciate high-context communication, </w:t>
+      </w:r>
+      <w:r>
+        <w:t>relationship-based</w:t>
+      </w:r>
+      <w:r>
+        <w:t xml:space="preserve"> trust, and conflict avoidance. The use of post-meeting debrief sessions will further reinforce </w:t>
+      </w:r>
+      <w:r>
+        <w:t>alignment, facilitate reflection, and maintain transparency in future negotiations</w:t>
+      </w:r>
+      <w:r>
+        <w:t xml:space="preserve"> (Nabintu, 2025</w:t>
+      </w:r>
+      <w:r>
+        <w:t>, p. 56</w:t>
+      </w:r>
+      <w:r>
+        <w:t>).</w:t>
+      </w:r>
+    </w:p>
+    <w:p>
+      <w:pPr>
+        <w:pStyle w:val="Heading2"/>
+      </w:pPr>
+      <w:bookmarkStart w:id="21" w:name="_Toc211689155"/>
+      <w:r>
+        <w:t>3.7 Conclusion</w:t>
+      </w:r>
+      <w:bookmarkEnd w:id="21"/>
+    </w:p>
+    <w:p>
+      <w:r>
+        <w:t xml:space="preserve">The individual </w:t>
+      </w:r>
+      <w:r>
+        <w:t xml:space="preserve">who is best suited to spearhead the negotiation between GlosTech and the Vietnamese supplier is an individual staff member who exhibits high levels of cultural intelligence (CQ) as well as experience in doing business in Asia. Due to the common Confucian principles of China and Vietnam, a Chinese team member would be the most </w:t>
       </w:r>
       <w:r>
         <w:lastRenderedPageBreak/>
-        <w:t>can also be avoided through the strategic positioning of interpreters and culture-</w:t>
-      </w:r>
-      <w:r>
-        <w:t>sensitive mediators. Western companies in the ASEAN markets have evidence that partnerships flourish when the companies focus on mutual respect, patience, and adaptive negotiation behaviours (Park &amp; Tran, 2020</w:t>
-      </w:r>
-      <w:r>
-        <w:t>, p. 14</w:t>
-      </w:r>
-      <w:r>
-        <w:t>).</w:t>
-      </w:r>
-    </w:p>
-    <w:p>
-      <w:pPr>
-        <w:pStyle w:val="Heading2"/>
-      </w:pPr>
-      <w:bookmarkStart w:id="19" w:name="_Toc211320991"/>
-      <w:r>
-        <w:t>3.5 Ethical and Long-Term Considerations</w:t>
-      </w:r>
-      <w:bookmarkEnd w:id="19"/>
-    </w:p>
-    <w:p>
-      <w:r>
-        <w:t xml:space="preserve">The long-term and ethical approaches are critical regarding the long-term relationship between GlosTech and its Vietnamese supplier. </w:t>
-      </w:r>
-      <w:r>
-        <w:t xml:space="preserve">As </w:t>
-      </w:r>
-      <w:r>
-        <w:t>Arduini et al. (2023</w:t>
-      </w:r>
-      <w:r>
-        <w:t>, p. 32</w:t>
-      </w:r>
-      <w:r>
-        <w:t>)</w:t>
-      </w:r>
-      <w:r>
-        <w:t xml:space="preserve"> stated, t</w:t>
-      </w:r>
-      <w:r>
-        <w:t>ransparency, respect towards the cultural norms, and being will help build trust that will guarantee credibility and continuity. By avoiding ethnocentrism, negotiators can consider cultural differences as an open matter</w:t>
-      </w:r>
-      <w:r>
-        <w:t>, facilitating effective collaboration</w:t>
-      </w:r>
-      <w:r>
-        <w:t xml:space="preserve">. The focus on social responsibility and integrity enhances sustainable </w:t>
-      </w:r>
-      <w:r>
-        <w:t>relationship</w:t>
-      </w:r>
-      <w:r>
-        <w:t xml:space="preserve"> management</w:t>
-      </w:r>
-      <w:r>
-        <w:t>,</w:t>
-      </w:r>
-      <w:r>
-        <w:t xml:space="preserve"> which is beneficial to both sides.</w:t>
-      </w:r>
-    </w:p>
-    <w:p>
-      <w:pPr>
-        <w:pStyle w:val="Heading2"/>
-      </w:pPr>
-      <w:bookmarkStart w:id="20" w:name="_Toc211320992"/>
-      <w:r>
-        <w:t>3.6 Recommendations for GlosTech</w:t>
-      </w:r>
-      <w:bookmarkEnd w:id="20"/>
-    </w:p>
-    <w:p>
-      <w:r>
-        <w:t xml:space="preserve">GlosTech must make a negotiation leader who is culturally adaptive and experienced, not necessarily a national, so that they can effectively relate with the Vietnamese partners. Training team members on cross-cultural negotiation will also enable the team members to appreciate high-context communication, </w:t>
-      </w:r>
-      <w:r>
-        <w:t>relationship-based</w:t>
-      </w:r>
-      <w:r>
-        <w:t xml:space="preserve"> trust, and conflict avoidance. The use of post-meeting debrief sessions will further reinforce </w:t>
-      </w:r>
-      <w:r>
-        <w:t>alignment, facilitate reflection, and maintain transparency in future negotiations</w:t>
-      </w:r>
-      <w:r>
-        <w:t xml:space="preserve"> (Nabintu, 2025</w:t>
-      </w:r>
-      <w:r>
-        <w:t>, p. 56</w:t>
-      </w:r>
-      <w:r>
-        <w:t>).</w:t>
-      </w:r>
-    </w:p>
-    <w:p>
-      <w:pPr>
-        <w:pStyle w:val="Heading2"/>
-      </w:pPr>
-      <w:bookmarkStart w:id="21" w:name="_Toc211320993"/>
-      <w:r>
-        <w:t>3.7 Conclusion</w:t>
-      </w:r>
-      <w:bookmarkEnd w:id="21"/>
-    </w:p>
-    <w:p>
-      <w:r>
-        <w:t xml:space="preserve">The culturally intelligent leadership will allow the GlosTech to manage diversity in a flexible, understanding, and respectful way. By means of culturally sensitive communication, emotional sensitivity and ethical decision making, GlosTech will be able to build trust, reduce misunderstanding, and ensure that international working relationships are fruitful. </w:t>
+        <w:t xml:space="preserve">appropriate candidate, with Dutch and Nigerian colleagues who will contribute to the team with complementary advantages in analytical thinking and social friendliness, respectively. This mix is in keeping with the relationship-oriented, respectful, and consensus-oriented dialogue in Vietnam. The culturally intelligent leader will realise the essence of face-saving, patience, and lasting partnership, which will guarantee trust and proper communication. </w:t>
       </w:r>
       <w:r>
         <w:br w:type="page"/>
@@ -2998,17 +3483,15 @@
       <w:pPr>
         <w:pStyle w:val="Heading1"/>
       </w:pPr>
-      <w:bookmarkStart w:id="22" w:name="_Toc211320994"/>
       <w:r>
         <w:lastRenderedPageBreak/>
         <w:t>REFERENCES</w:t>
       </w:r>
-      <w:bookmarkEnd w:id="22"/>
     </w:p>
     <w:p>
       <w:pPr>
         <w:pStyle w:val="NormalWeb"/>
-        <w:spacing w:before="0" w:beforeAutospacing="0" w:after="0" w:afterAutospacing="0" w:line="480" w:lineRule="auto"/>
+        <w:spacing w:before="0" w:beforeAutospacing="0" w:after="0" w:afterAutospacing="0" w:line="360" w:lineRule="auto"/>
         <w:ind w:left="720" w:hanging="720"/>
         <w:jc w:val="both"/>
         <w:rPr>
@@ -3039,7 +3522,7 @@
     <w:p>
       <w:pPr>
         <w:pStyle w:val="NormalWeb"/>
-        <w:spacing w:before="0" w:beforeAutospacing="0" w:after="0" w:afterAutospacing="0" w:line="480" w:lineRule="auto"/>
+        <w:spacing w:before="0" w:beforeAutospacing="0" w:after="0" w:afterAutospacing="0" w:line="360" w:lineRule="auto"/>
         <w:ind w:left="720" w:hanging="720"/>
         <w:jc w:val="both"/>
         <w:rPr>
@@ -3084,7 +3567,7 @@
     <w:p>
       <w:pPr>
         <w:pStyle w:val="NormalWeb"/>
-        <w:spacing w:before="0" w:beforeAutospacing="0" w:after="0" w:afterAutospacing="0" w:line="480" w:lineRule="auto"/>
+        <w:spacing w:before="0" w:beforeAutospacing="0" w:after="0" w:afterAutospacing="0" w:line="360" w:lineRule="auto"/>
         <w:ind w:left="720" w:hanging="720"/>
         <w:jc w:val="both"/>
         <w:rPr>
@@ -3129,7 +3612,7 @@
     <w:p>
       <w:pPr>
         <w:pStyle w:val="NormalWeb"/>
-        <w:spacing w:before="0" w:beforeAutospacing="0" w:after="0" w:afterAutospacing="0" w:line="480" w:lineRule="auto"/>
+        <w:spacing w:before="0" w:beforeAutospacing="0" w:after="0" w:afterAutospacing="0" w:line="360" w:lineRule="auto"/>
         <w:ind w:left="720" w:hanging="720"/>
         <w:jc w:val="both"/>
         <w:rPr>
@@ -3174,7 +3657,7 @@
     <w:p>
       <w:pPr>
         <w:pStyle w:val="NormalWeb"/>
-        <w:spacing w:before="0" w:beforeAutospacing="0" w:after="0" w:afterAutospacing="0" w:line="480" w:lineRule="auto"/>
+        <w:spacing w:before="0" w:beforeAutospacing="0" w:after="0" w:afterAutospacing="0" w:line="360" w:lineRule="auto"/>
         <w:ind w:left="720" w:hanging="720"/>
         <w:jc w:val="both"/>
         <w:rPr>
@@ -3219,7 +3702,7 @@
     <w:p>
       <w:pPr>
         <w:pStyle w:val="NormalWeb"/>
-        <w:spacing w:before="0" w:beforeAutospacing="0" w:after="0" w:afterAutospacing="0" w:line="480" w:lineRule="auto"/>
+        <w:spacing w:before="0" w:beforeAutospacing="0" w:after="0" w:afterAutospacing="0" w:line="360" w:lineRule="auto"/>
         <w:ind w:left="720" w:hanging="720"/>
         <w:jc w:val="both"/>
         <w:rPr>
@@ -3250,7 +3733,7 @@
     <w:p>
       <w:pPr>
         <w:pStyle w:val="NormalWeb"/>
-        <w:spacing w:before="0" w:beforeAutospacing="0" w:after="0" w:afterAutospacing="0" w:line="480" w:lineRule="auto"/>
+        <w:spacing w:before="0" w:beforeAutospacing="0" w:after="0" w:afterAutospacing="0" w:line="360" w:lineRule="auto"/>
         <w:ind w:left="720" w:hanging="720"/>
         <w:jc w:val="both"/>
         <w:rPr>
@@ -3275,20 +3758,13 @@
         <w:rPr>
           <w:rFonts w:ascii="Arial" w:hAnsi="Arial" w:cs="Arial"/>
         </w:rPr>
-        <w:t xml:space="preserve"> (pp. 1–234) [PhD Thesis]. https://westminsterresearch.westminster.ac.uk/item/v3x63/-building-trust-in-</w:t>
-      </w:r>
-      <w:r>
-        <w:rPr>
-          <w:rFonts w:ascii="Arial" w:hAnsi="Arial" w:cs="Arial"/>
-        </w:rPr>
-        <w:lastRenderedPageBreak/>
-        <w:t>cross-cultural-relationships-active-trust-through-culture-mobilisation-in-finnish-indian-project-teams</w:t>
+        <w:t xml:space="preserve"> (pp. 1–234) [PhD Thesis]. https://westminsterresearch.westminster.ac.uk/item/v3x63/-building-trust-in-cross-cultural-relationships-active-trust-through-culture-mobilisation-in-finnish-indian-project-teams</w:t>
       </w:r>
     </w:p>
     <w:p>
       <w:pPr>
         <w:pStyle w:val="NormalWeb"/>
-        <w:spacing w:before="0" w:beforeAutospacing="0" w:after="0" w:afterAutospacing="0" w:line="480" w:lineRule="auto"/>
+        <w:spacing w:before="0" w:beforeAutospacing="0" w:after="0" w:afterAutospacing="0" w:line="360" w:lineRule="auto"/>
         <w:ind w:left="720" w:hanging="720"/>
         <w:jc w:val="both"/>
         <w:rPr>
@@ -3333,7 +3809,7 @@
     <w:p>
       <w:pPr>
         <w:pStyle w:val="NormalWeb"/>
-        <w:spacing w:before="0" w:beforeAutospacing="0" w:after="0" w:afterAutospacing="0" w:line="480" w:lineRule="auto"/>
+        <w:spacing w:before="0" w:beforeAutospacing="0" w:after="0" w:afterAutospacing="0" w:line="360" w:lineRule="auto"/>
         <w:ind w:left="720" w:hanging="720"/>
         <w:jc w:val="both"/>
         <w:rPr>
@@ -3344,7 +3820,14 @@
         <w:rPr>
           <w:rFonts w:ascii="Arial" w:hAnsi="Arial" w:cs="Arial"/>
         </w:rPr>
-        <w:t xml:space="preserve">Hodaya, M., &amp; Berkovich, I. (2021). Participative decision making in schools in individualist and collectivist cultures: The micro-politics behind distributed leadership. </w:t>
+        <w:t xml:space="preserve">Hodaya, M., &amp; Berkovich, I. (2021). Participative decision making in schools in individualist and collectivist cultures: The micro-politics behind distributed </w:t>
+      </w:r>
+      <w:r>
+        <w:rPr>
+          <w:rFonts w:ascii="Arial" w:hAnsi="Arial" w:cs="Arial"/>
+        </w:rPr>
+        <w:lastRenderedPageBreak/>
+        <w:t xml:space="preserve">leadership. </w:t>
       </w:r>
       <w:r>
         <w:rPr>
@@ -3378,7 +3861,7 @@
     <w:p>
       <w:pPr>
         <w:pStyle w:val="NormalWeb"/>
-        <w:spacing w:before="0" w:beforeAutospacing="0" w:after="0" w:afterAutospacing="0" w:line="480" w:lineRule="auto"/>
+        <w:spacing w:before="0" w:beforeAutospacing="0" w:after="0" w:afterAutospacing="0" w:line="360" w:lineRule="auto"/>
         <w:ind w:left="720" w:hanging="720"/>
         <w:jc w:val="both"/>
         <w:rPr>
@@ -3409,7 +3892,7 @@
     <w:p>
       <w:pPr>
         <w:pStyle w:val="NormalWeb"/>
-        <w:spacing w:before="0" w:beforeAutospacing="0" w:after="0" w:afterAutospacing="0" w:line="480" w:lineRule="auto"/>
+        <w:spacing w:before="0" w:beforeAutospacing="0" w:after="0" w:afterAutospacing="0" w:line="360" w:lineRule="auto"/>
         <w:ind w:left="720" w:hanging="720"/>
         <w:jc w:val="both"/>
         <w:rPr>
@@ -3420,7 +3903,7 @@
         <w:rPr>
           <w:rFonts w:ascii="Arial" w:hAnsi="Arial" w:cs="Arial"/>
         </w:rPr>
-        <w:t xml:space="preserve">House, R. J., Hanges, P. J., Javidan, M., Dorfman, P. W., &amp; Gupta, V. (2004). </w:t>
+        <w:t xml:space="preserve">House, R. J., Hanges, P. J., Javidan, M., Dorfman, P. W., &amp; Gupta, V. (2013). </w:t>
       </w:r>
       <w:r>
         <w:rPr>
@@ -3440,7 +3923,7 @@
     <w:p>
       <w:pPr>
         <w:pStyle w:val="NormalWeb"/>
-        <w:spacing w:before="0" w:beforeAutospacing="0" w:after="0" w:afterAutospacing="0" w:line="480" w:lineRule="auto"/>
+        <w:spacing w:before="0" w:beforeAutospacing="0" w:after="0" w:afterAutospacing="0" w:line="360" w:lineRule="auto"/>
         <w:ind w:left="720" w:hanging="720"/>
         <w:jc w:val="both"/>
         <w:rPr>
@@ -3485,7 +3968,7 @@
     <w:p>
       <w:pPr>
         <w:pStyle w:val="NormalWeb"/>
-        <w:spacing w:before="0" w:beforeAutospacing="0" w:after="0" w:afterAutospacing="0" w:line="480" w:lineRule="auto"/>
+        <w:spacing w:before="0" w:beforeAutospacing="0" w:after="0" w:afterAutospacing="0" w:line="360" w:lineRule="auto"/>
         <w:ind w:left="720" w:hanging="720"/>
         <w:jc w:val="both"/>
         <w:rPr>
@@ -3530,7 +4013,7 @@
     <w:p>
       <w:pPr>
         <w:pStyle w:val="NormalWeb"/>
-        <w:spacing w:before="0" w:beforeAutospacing="0" w:after="0" w:afterAutospacing="0" w:line="480" w:lineRule="auto"/>
+        <w:spacing w:before="0" w:beforeAutospacing="0" w:after="0" w:afterAutospacing="0" w:line="360" w:lineRule="auto"/>
         <w:ind w:left="720" w:hanging="720"/>
         <w:jc w:val="both"/>
         <w:rPr>
@@ -3541,7 +4024,6 @@
         <w:rPr>
           <w:rFonts w:ascii="Arial" w:hAnsi="Arial" w:cs="Arial"/>
         </w:rPr>
-        <w:lastRenderedPageBreak/>
         <w:t xml:space="preserve">Levitt, S. (2022). Intercultural Competence in International Teamwork: Understanding High-and Low-context Communication Styles. </w:t>
       </w:r>
       <w:r>
@@ -3576,7 +4058,7 @@
     <w:p>
       <w:pPr>
         <w:pStyle w:val="NormalWeb"/>
-        <w:spacing w:before="0" w:beforeAutospacing="0" w:after="0" w:afterAutospacing="0" w:line="480" w:lineRule="auto"/>
+        <w:spacing w:before="0" w:beforeAutospacing="0" w:after="0" w:afterAutospacing="0" w:line="360" w:lineRule="auto"/>
         <w:ind w:left="720" w:hanging="720"/>
         <w:jc w:val="both"/>
         <w:rPr>
@@ -3607,7 +4089,7 @@
     <w:p>
       <w:pPr>
         <w:pStyle w:val="NormalWeb"/>
-        <w:spacing w:before="0" w:beforeAutospacing="0" w:after="0" w:afterAutospacing="0" w:line="480" w:lineRule="auto"/>
+        <w:spacing w:before="0" w:beforeAutospacing="0" w:after="0" w:afterAutospacing="0" w:line="360" w:lineRule="auto"/>
         <w:ind w:left="720" w:hanging="720"/>
         <w:jc w:val="both"/>
         <w:rPr>
@@ -3652,7 +4134,7 @@
     <w:p>
       <w:pPr>
         <w:pStyle w:val="NormalWeb"/>
-        <w:spacing w:before="0" w:beforeAutospacing="0" w:after="0" w:afterAutospacing="0" w:line="480" w:lineRule="auto"/>
+        <w:spacing w:before="0" w:beforeAutospacing="0" w:after="0" w:afterAutospacing="0" w:line="360" w:lineRule="auto"/>
         <w:ind w:left="720" w:hanging="720"/>
         <w:jc w:val="both"/>
         <w:rPr>
@@ -3683,7 +4165,7 @@
     <w:p>
       <w:pPr>
         <w:pStyle w:val="NormalWeb"/>
-        <w:spacing w:before="0" w:beforeAutospacing="0" w:after="0" w:afterAutospacing="0" w:line="480" w:lineRule="auto"/>
+        <w:spacing w:before="0" w:beforeAutospacing="0" w:after="0" w:afterAutospacing="0" w:line="360" w:lineRule="auto"/>
         <w:ind w:left="720" w:hanging="720"/>
         <w:jc w:val="both"/>
         <w:rPr>
@@ -3708,13 +4190,13 @@
         <w:rPr>
           <w:rFonts w:ascii="Arial" w:hAnsi="Arial" w:cs="Arial"/>
         </w:rPr>
-        <w:t>. https://hdl.handle.net/1946/48886</w:t>
+        <w:t xml:space="preserve"> (pp. 1–65). https://hdl.handle.net/1946/48886</w:t>
       </w:r>
     </w:p>
     <w:p>
       <w:pPr>
         <w:pStyle w:val="NormalWeb"/>
-        <w:spacing w:before="0" w:beforeAutospacing="0" w:after="0" w:afterAutospacing="0" w:line="480" w:lineRule="auto"/>
+        <w:spacing w:before="0" w:beforeAutospacing="0" w:after="0" w:afterAutospacing="0" w:line="360" w:lineRule="auto"/>
         <w:ind w:left="720" w:hanging="720"/>
         <w:jc w:val="both"/>
         <w:rPr>
@@ -3725,6 +4207,7 @@
         <w:rPr>
           <w:rFonts w:ascii="Arial" w:hAnsi="Arial" w:cs="Arial"/>
         </w:rPr>
+        <w:lastRenderedPageBreak/>
         <w:t xml:space="preserve">Ng, K.-Y., Van Dyne, L., &amp; Ang, S. (2019). Speaking out and speaking up in multicultural settings: A two-study examination of cultural intelligence and voice behavior. </w:t>
       </w:r>
       <w:r>
@@ -3759,7 +4242,7 @@
     <w:p>
       <w:pPr>
         <w:pStyle w:val="NormalWeb"/>
-        <w:spacing w:before="0" w:beforeAutospacing="0" w:after="0" w:afterAutospacing="0" w:line="480" w:lineRule="auto"/>
+        <w:spacing w:before="0" w:beforeAutospacing="0" w:after="0" w:afterAutospacing="0" w:line="360" w:lineRule="auto"/>
         <w:ind w:left="720" w:hanging="720"/>
         <w:jc w:val="both"/>
         <w:rPr>
@@ -3804,7 +4287,7 @@
     <w:p>
       <w:pPr>
         <w:pStyle w:val="NormalWeb"/>
-        <w:spacing w:before="0" w:beforeAutospacing="0" w:after="0" w:afterAutospacing="0" w:line="480" w:lineRule="auto"/>
+        <w:spacing w:before="0" w:beforeAutospacing="0" w:after="0" w:afterAutospacing="0" w:line="360" w:lineRule="auto"/>
         <w:ind w:left="720" w:hanging="720"/>
         <w:jc w:val="both"/>
         <w:rPr>
@@ -3815,7 +4298,6 @@
         <w:rPr>
           <w:rFonts w:ascii="Arial" w:hAnsi="Arial" w:cs="Arial"/>
         </w:rPr>
-        <w:lastRenderedPageBreak/>
         <w:t xml:space="preserve">Nguyen, T. C. (2021). </w:t>
       </w:r>
       <w:r>
@@ -3836,7 +4318,7 @@
     <w:p>
       <w:pPr>
         <w:pStyle w:val="NormalWeb"/>
-        <w:spacing w:before="0" w:beforeAutospacing="0" w:after="0" w:afterAutospacing="0" w:line="480" w:lineRule="auto"/>
+        <w:spacing w:before="0" w:beforeAutospacing="0" w:after="0" w:afterAutospacing="0" w:line="360" w:lineRule="auto"/>
         <w:ind w:left="720" w:hanging="720"/>
         <w:jc w:val="both"/>
         <w:rPr>
@@ -3881,7 +4363,7 @@
     <w:p>
       <w:pPr>
         <w:pStyle w:val="NormalWeb"/>
-        <w:spacing w:before="0" w:beforeAutospacing="0" w:after="0" w:afterAutospacing="0" w:line="480" w:lineRule="auto"/>
+        <w:spacing w:before="0" w:beforeAutospacing="0" w:after="0" w:afterAutospacing="0" w:line="360" w:lineRule="auto"/>
         <w:ind w:left="720" w:hanging="720"/>
         <w:jc w:val="both"/>
         <w:rPr>
@@ -3926,7 +4408,7 @@
     <w:p>
       <w:pPr>
         <w:pStyle w:val="NormalWeb"/>
-        <w:spacing w:before="0" w:beforeAutospacing="0" w:after="0" w:afterAutospacing="0" w:line="480" w:lineRule="auto"/>
+        <w:spacing w:before="0" w:beforeAutospacing="0" w:after="0" w:afterAutospacing="0" w:line="360" w:lineRule="auto"/>
         <w:ind w:left="720" w:hanging="720"/>
         <w:jc w:val="both"/>
         <w:rPr>
@@ -3971,7 +4453,7 @@
     <w:p>
       <w:pPr>
         <w:pStyle w:val="NormalWeb"/>
-        <w:spacing w:before="0" w:beforeAutospacing="0" w:after="0" w:afterAutospacing="0" w:line="480" w:lineRule="auto"/>
+        <w:spacing w:before="0" w:beforeAutospacing="0" w:after="0" w:afterAutospacing="0" w:line="360" w:lineRule="auto"/>
         <w:ind w:left="720" w:hanging="720"/>
         <w:jc w:val="both"/>
         <w:rPr>
@@ -4016,7 +4498,7 @@
     <w:p>
       <w:pPr>
         <w:pStyle w:val="NormalWeb"/>
-        <w:spacing w:before="0" w:beforeAutospacing="0" w:after="0" w:afterAutospacing="0" w:line="480" w:lineRule="auto"/>
+        <w:spacing w:before="0" w:beforeAutospacing="0" w:after="0" w:afterAutospacing="0" w:line="360" w:lineRule="auto"/>
         <w:ind w:left="720" w:hanging="720"/>
         <w:jc w:val="both"/>
         <w:rPr>
@@ -4055,13 +4537,13 @@
         <w:rPr>
           <w:rFonts w:ascii="Arial" w:hAnsi="Arial" w:cs="Arial"/>
         </w:rPr>
-        <w:t>(3). https://doi.org/10.1108/ijoem-01-2017-0028</w:t>
+        <w:t>(3), 264–279. https://doi.org/10.1108/ijoem-01-2017-0028</w:t>
       </w:r>
     </w:p>
     <w:p>
       <w:pPr>
         <w:pStyle w:val="NormalWeb"/>
-        <w:spacing w:before="0" w:beforeAutospacing="0" w:after="0" w:afterAutospacing="0" w:line="480" w:lineRule="auto"/>
+        <w:spacing w:before="0" w:beforeAutospacing="0" w:after="0" w:afterAutospacing="0" w:line="360" w:lineRule="auto"/>
         <w:ind w:left="720" w:hanging="720"/>
         <w:jc w:val="both"/>
         <w:rPr>
@@ -4107,7 +4589,7 @@
     <w:p>
       <w:pPr>
         <w:pStyle w:val="NormalWeb"/>
-        <w:spacing w:before="0" w:beforeAutospacing="0" w:after="0" w:afterAutospacing="0" w:line="480" w:lineRule="auto"/>
+        <w:spacing w:before="0" w:beforeAutospacing="0" w:after="0" w:afterAutospacing="0" w:line="360" w:lineRule="auto"/>
         <w:ind w:left="720" w:hanging="720"/>
         <w:jc w:val="both"/>
         <w:rPr>
@@ -4152,7 +4634,7 @@
     <w:p>
       <w:pPr>
         <w:pStyle w:val="NormalWeb"/>
-        <w:spacing w:before="0" w:beforeAutospacing="0" w:after="0" w:afterAutospacing="0" w:line="480" w:lineRule="auto"/>
+        <w:spacing w:before="0" w:beforeAutospacing="0" w:after="0" w:afterAutospacing="0" w:line="360" w:lineRule="auto"/>
         <w:ind w:left="720" w:hanging="720"/>
         <w:jc w:val="both"/>
         <w:rPr>
@@ -4209,7 +4691,7 @@
     <w:p>
       <w:pPr>
         <w:pStyle w:val="NormalWeb"/>
-        <w:spacing w:before="0" w:beforeAutospacing="0" w:after="0" w:afterAutospacing="0" w:line="480" w:lineRule="auto"/>
+        <w:spacing w:before="0" w:beforeAutospacing="0" w:after="0" w:afterAutospacing="0" w:line="360" w:lineRule="auto"/>
         <w:ind w:left="720" w:hanging="720"/>
         <w:jc w:val="both"/>
         <w:rPr>
@@ -4254,7 +4736,7 @@
     <w:p>
       <w:pPr>
         <w:pStyle w:val="NormalWeb"/>
-        <w:spacing w:before="0" w:beforeAutospacing="0" w:after="0" w:afterAutospacing="0" w:line="480" w:lineRule="auto"/>
+        <w:spacing w:before="0" w:beforeAutospacing="0" w:after="0" w:afterAutospacing="0" w:line="360" w:lineRule="auto"/>
         <w:ind w:left="720" w:hanging="720"/>
         <w:jc w:val="both"/>
         <w:rPr>
@@ -4265,41 +4747,27 @@
         <w:rPr>
           <w:rFonts w:ascii="Arial" w:hAnsi="Arial" w:cs="Arial"/>
         </w:rPr>
-        <w:t xml:space="preserve">Sarwar, H., Ishaq, M. I., Amin, A., &amp; Ahmed, R. (2020). Ethical leadership, work engagement, employees’ well-being, and performance: a cross-cultural comparison. </w:t>
-      </w:r>
-      <w:r>
-        <w:rPr>
-          <w:rFonts w:ascii="Arial" w:hAnsi="Arial" w:cs="Arial"/>
-          <w:i/>
-          <w:iCs/>
-        </w:rPr>
-        <w:t>Journal of Sustainable Tourism</w:t>
-      </w:r>
-      <w:r>
-        <w:rPr>
-          <w:rFonts w:ascii="Arial" w:hAnsi="Arial" w:cs="Arial"/>
-        </w:rPr>
-        <w:t xml:space="preserve">, </w:t>
-      </w:r>
-      <w:r>
-        <w:rPr>
-          <w:rFonts w:ascii="Arial" w:hAnsi="Arial" w:cs="Arial"/>
-          <w:i/>
-          <w:iCs/>
-        </w:rPr>
-        <w:t>28</w:t>
-      </w:r>
-      <w:r>
-        <w:rPr>
-          <w:rFonts w:ascii="Arial" w:hAnsi="Arial" w:cs="Arial"/>
-        </w:rPr>
-        <w:t>(12), 2008–2026. https://doi.org/10.1080/09669582.2020.1788039</w:t>
+        <w:t xml:space="preserve">Salacuse, J. W. (2003). </w:t>
+      </w:r>
+      <w:r>
+        <w:rPr>
+          <w:rFonts w:ascii="Arial" w:hAnsi="Arial" w:cs="Arial"/>
+          <w:i/>
+          <w:iCs/>
+        </w:rPr>
+        <w:t>The global negotiator: Making, managing and mending deals around the world in the twentyfirst century</w:t>
+      </w:r>
+      <w:r>
+        <w:rPr>
+          <w:rFonts w:ascii="Arial" w:hAnsi="Arial" w:cs="Arial"/>
+        </w:rPr>
+        <w:t>. Palgrave Macmillan.</w:t>
       </w:r>
     </w:p>
     <w:p>
       <w:pPr>
         <w:pStyle w:val="NormalWeb"/>
-        <w:spacing w:before="0" w:beforeAutospacing="0" w:after="0" w:afterAutospacing="0" w:line="480" w:lineRule="auto"/>
+        <w:spacing w:before="0" w:beforeAutospacing="0" w:after="0" w:afterAutospacing="0" w:line="360" w:lineRule="auto"/>
         <w:ind w:left="720" w:hanging="720"/>
         <w:jc w:val="both"/>
         <w:rPr>
@@ -4310,27 +4778,41 @@
         <w:rPr>
           <w:rFonts w:ascii="Arial" w:hAnsi="Arial" w:cs="Arial"/>
         </w:rPr>
-        <w:t xml:space="preserve">Szkudlarek, B., Romani, L., Caprar, D. V., &amp; Osland, J. S. (2020). </w:t>
-      </w:r>
-      <w:r>
-        <w:rPr>
-          <w:rFonts w:ascii="Arial" w:hAnsi="Arial" w:cs="Arial"/>
-          <w:i/>
-          <w:iCs/>
-        </w:rPr>
-        <w:t>The SAGE Handbook of Contemporary Cross-Cultural Management</w:t>
-      </w:r>
-      <w:r>
-        <w:rPr>
-          <w:rFonts w:ascii="Arial" w:hAnsi="Arial" w:cs="Arial"/>
-        </w:rPr>
-        <w:t>. SAGE.</w:t>
+        <w:t xml:space="preserve">Sarwar, H., Ishaq, M. I., Amin, A., &amp; Ahmed, R. (2020). Ethical leadership, work engagement, employees’ well-being, and performance: a cross-cultural comparison. </w:t>
+      </w:r>
+      <w:r>
+        <w:rPr>
+          <w:rFonts w:ascii="Arial" w:hAnsi="Arial" w:cs="Arial"/>
+          <w:i/>
+          <w:iCs/>
+        </w:rPr>
+        <w:t>Journal of Sustainable Tourism</w:t>
+      </w:r>
+      <w:r>
+        <w:rPr>
+          <w:rFonts w:ascii="Arial" w:hAnsi="Arial" w:cs="Arial"/>
+        </w:rPr>
+        <w:t xml:space="preserve">, </w:t>
+      </w:r>
+      <w:r>
+        <w:rPr>
+          <w:rFonts w:ascii="Arial" w:hAnsi="Arial" w:cs="Arial"/>
+          <w:i/>
+          <w:iCs/>
+        </w:rPr>
+        <w:t>28</w:t>
+      </w:r>
+      <w:r>
+        <w:rPr>
+          <w:rFonts w:ascii="Arial" w:hAnsi="Arial" w:cs="Arial"/>
+        </w:rPr>
+        <w:t>(12), 2008–2026. https://doi.org/10.1080/09669582.2020.1788039</w:t>
       </w:r>
     </w:p>
     <w:p>
       <w:pPr>
         <w:pStyle w:val="NormalWeb"/>
-        <w:spacing w:before="0" w:beforeAutospacing="0" w:after="0" w:afterAutospacing="0" w:line="480" w:lineRule="auto"/>
+        <w:spacing w:before="0" w:beforeAutospacing="0" w:after="0" w:afterAutospacing="0" w:line="360" w:lineRule="auto"/>
         <w:ind w:left="720" w:hanging="720"/>
         <w:jc w:val="both"/>
         <w:rPr>
@@ -4341,41 +4823,27 @@
         <w:rPr>
           <w:rFonts w:ascii="Arial" w:hAnsi="Arial" w:cs="Arial"/>
         </w:rPr>
-        <w:t xml:space="preserve">Szydlo, J., Szpilko, D., &amp; Samul, J. (2022). Leadership In Multicultural Teams. </w:t>
-      </w:r>
-      <w:r>
-        <w:rPr>
-          <w:rFonts w:ascii="Arial" w:hAnsi="Arial" w:cs="Arial"/>
-          <w:i/>
-          <w:iCs/>
-        </w:rPr>
-        <w:t>Journal of EU Research in Business</w:t>
-      </w:r>
-      <w:r>
-        <w:rPr>
-          <w:rFonts w:ascii="Arial" w:hAnsi="Arial" w:cs="Arial"/>
-        </w:rPr>
-        <w:t xml:space="preserve">, </w:t>
-      </w:r>
-      <w:r>
-        <w:rPr>
-          <w:rFonts w:ascii="Arial" w:hAnsi="Arial" w:cs="Arial"/>
-          <w:i/>
-          <w:iCs/>
-        </w:rPr>
-        <w:t>22</w:t>
-      </w:r>
-      <w:r>
-        <w:rPr>
-          <w:rFonts w:ascii="Arial" w:hAnsi="Arial" w:cs="Arial"/>
-        </w:rPr>
-        <w:t>(12), 1–10. https://doi.org/10.5171/2022.404474</w:t>
+        <w:t xml:space="preserve">Szkudlarek, B., Romani, L., Caprar, D. V., &amp; Osland, J. S. (2020). </w:t>
+      </w:r>
+      <w:r>
+        <w:rPr>
+          <w:rFonts w:ascii="Arial" w:hAnsi="Arial" w:cs="Arial"/>
+          <w:i/>
+          <w:iCs/>
+        </w:rPr>
+        <w:t>The SAGE Handbook of Contemporary Cross-Cultural Management</w:t>
+      </w:r>
+      <w:r>
+        <w:rPr>
+          <w:rFonts w:ascii="Arial" w:hAnsi="Arial" w:cs="Arial"/>
+        </w:rPr>
+        <w:t>. SAGE.</w:t>
       </w:r>
     </w:p>
     <w:p>
       <w:pPr>
         <w:pStyle w:val="NormalWeb"/>
-        <w:spacing w:before="0" w:beforeAutospacing="0" w:after="0" w:afterAutospacing="0" w:line="480" w:lineRule="auto"/>
+        <w:spacing w:before="0" w:beforeAutospacing="0" w:after="0" w:afterAutospacing="0" w:line="360" w:lineRule="auto"/>
         <w:ind w:left="720" w:hanging="720"/>
         <w:jc w:val="both"/>
         <w:rPr>
@@ -4386,16 +4854,15 @@
         <w:rPr>
           <w:rFonts w:ascii="Arial" w:hAnsi="Arial" w:cs="Arial"/>
         </w:rPr>
-        <w:lastRenderedPageBreak/>
-        <w:t xml:space="preserve">Tan, K. T. L., Voon, M. L., &amp; Ngui , K. S. (2022). Global Business and Management Research. </w:t>
-      </w:r>
-      <w:r>
-        <w:rPr>
-          <w:rFonts w:ascii="Arial" w:hAnsi="Arial" w:cs="Arial"/>
-          <w:i/>
-          <w:iCs/>
-        </w:rPr>
-        <w:t>An International Journal</w:t>
+        <w:t xml:space="preserve">Szydlo, J., Szpilko, D., &amp; Samul, J. (2022). Leadership In Multicultural Teams. </w:t>
+      </w:r>
+      <w:r>
+        <w:rPr>
+          <w:rFonts w:ascii="Arial" w:hAnsi="Arial" w:cs="Arial"/>
+          <w:i/>
+          <w:iCs/>
+        </w:rPr>
+        <w:t>Journal of EU Research in Business</w:t>
       </w:r>
       <w:r>
         <w:rPr>
@@ -4409,19 +4876,19 @@
           <w:i/>
           <w:iCs/>
         </w:rPr>
-        <w:t>14</w:t>
-      </w:r>
-      <w:r>
-        <w:rPr>
-          <w:rFonts w:ascii="Arial" w:hAnsi="Arial" w:cs="Arial"/>
-        </w:rPr>
-        <w:t>(3s), 536–551. http://gbmrjournal.com/pdf/v14n3s/V14N3s-37.pdf</w:t>
+        <w:t>22</w:t>
+      </w:r>
+      <w:r>
+        <w:rPr>
+          <w:rFonts w:ascii="Arial" w:hAnsi="Arial" w:cs="Arial"/>
+        </w:rPr>
+        <w:t>(12), 1–10. https://doi.org/10.5171/2022.404474</w:t>
       </w:r>
     </w:p>
     <w:p>
       <w:pPr>
         <w:pStyle w:val="NormalWeb"/>
-        <w:spacing w:before="0" w:beforeAutospacing="0" w:after="0" w:afterAutospacing="0" w:line="480" w:lineRule="auto"/>
+        <w:spacing w:before="0" w:beforeAutospacing="0" w:after="0" w:afterAutospacing="0" w:line="360" w:lineRule="auto"/>
         <w:ind w:left="720" w:hanging="720"/>
         <w:jc w:val="both"/>
         <w:rPr>
@@ -4432,15 +4899,15 @@
         <w:rPr>
           <w:rFonts w:ascii="Arial" w:hAnsi="Arial" w:cs="Arial"/>
         </w:rPr>
-        <w:t xml:space="preserve">Tenzer, H., &amp; Pudelko, M. (2020). The Impact of Language Diversity on Multinational Teamwork. </w:t>
-      </w:r>
-      <w:r>
-        <w:rPr>
-          <w:rFonts w:ascii="Arial" w:hAnsi="Arial" w:cs="Arial"/>
-          <w:i/>
-          <w:iCs/>
-        </w:rPr>
-        <w:t>Managing Multilingual Workplaces</w:t>
+        <w:t xml:space="preserve">Tan, K. T. L., Voon, M. L., &amp; Ngui , K. S. (2022). Global Business and Management Research. </w:t>
+      </w:r>
+      <w:r>
+        <w:rPr>
+          <w:rFonts w:ascii="Arial" w:hAnsi="Arial" w:cs="Arial"/>
+          <w:i/>
+          <w:iCs/>
+        </w:rPr>
+        <w:t>An International Journal</w:t>
       </w:r>
       <w:r>
         <w:rPr>
@@ -4454,19 +4921,19 @@
           <w:i/>
           <w:iCs/>
         </w:rPr>
-        <w:t>13</w:t>
-      </w:r>
-      <w:r>
-        <w:rPr>
-          <w:rFonts w:ascii="Arial" w:hAnsi="Arial" w:cs="Arial"/>
-        </w:rPr>
-        <w:t>(12), 946–958. https://doi.org/10.4324/9780429431128-9</w:t>
+        <w:t>14</w:t>
+      </w:r>
+      <w:r>
+        <w:rPr>
+          <w:rFonts w:ascii="Arial" w:hAnsi="Arial" w:cs="Arial"/>
+        </w:rPr>
+        <w:t>(3s), 536–551. http://gbmrjournal.com/pdf/v14n3s/V14N3s-37.pdf</w:t>
       </w:r>
     </w:p>
     <w:p>
       <w:pPr>
         <w:pStyle w:val="NormalWeb"/>
-        <w:spacing w:before="0" w:beforeAutospacing="0" w:after="0" w:afterAutospacing="0" w:line="480" w:lineRule="auto"/>
+        <w:spacing w:before="0" w:beforeAutospacing="0" w:after="0" w:afterAutospacing="0" w:line="360" w:lineRule="auto"/>
         <w:ind w:left="720" w:hanging="720"/>
         <w:jc w:val="both"/>
         <w:rPr>
@@ -4477,15 +4944,15 @@
         <w:rPr>
           <w:rFonts w:ascii="Arial" w:hAnsi="Arial" w:cs="Arial"/>
         </w:rPr>
-        <w:t xml:space="preserve">Tran, Q. N., Nguyen, C. T., &amp; Dang, C.-M. (2024). Cultural Change at a Shipbuilding Joint Venture in Vietnam: Hard or Soft Value for Partnership? </w:t>
-      </w:r>
-      <w:r>
-        <w:rPr>
-          <w:rFonts w:ascii="Arial" w:hAnsi="Arial" w:cs="Arial"/>
-          <w:i/>
-          <w:iCs/>
-        </w:rPr>
-        <w:t>Business and Management in Asia</w:t>
+        <w:t xml:space="preserve">Tenzer, H., &amp; Pudelko, M. (2020). The Impact of Language Diversity on Multinational Teamwork. </w:t>
+      </w:r>
+      <w:r>
+        <w:rPr>
+          <w:rFonts w:ascii="Arial" w:hAnsi="Arial" w:cs="Arial"/>
+          <w:i/>
+          <w:iCs/>
+        </w:rPr>
+        <w:t>Managing Multilingual Workplaces</w:t>
       </w:r>
       <w:r>
         <w:rPr>
@@ -4499,19 +4966,19 @@
           <w:i/>
           <w:iCs/>
         </w:rPr>
-        <w:t>12</w:t>
-      </w:r>
-      <w:r>
-        <w:rPr>
-          <w:rFonts w:ascii="Arial" w:hAnsi="Arial" w:cs="Arial"/>
-        </w:rPr>
-        <w:t>(3), 73–89. https://doi.org/10.1007/978-981-99-9371-0_5</w:t>
+        <w:t>13</w:t>
+      </w:r>
+      <w:r>
+        <w:rPr>
+          <w:rFonts w:ascii="Arial" w:hAnsi="Arial" w:cs="Arial"/>
+        </w:rPr>
+        <w:t>(12), 946–958. https://doi.org/10.4324/9780429431128-9</w:t>
       </w:r>
     </w:p>
     <w:p>
       <w:pPr>
         <w:pStyle w:val="NormalWeb"/>
-        <w:spacing w:before="0" w:beforeAutospacing="0" w:after="0" w:afterAutospacing="0" w:line="480" w:lineRule="auto"/>
+        <w:spacing w:before="0" w:beforeAutospacing="0" w:after="0" w:afterAutospacing="0" w:line="360" w:lineRule="auto"/>
         <w:ind w:left="720" w:hanging="720"/>
         <w:jc w:val="both"/>
         <w:rPr>
@@ -4522,27 +4989,42 @@
         <w:rPr>
           <w:rFonts w:ascii="Arial" w:hAnsi="Arial" w:cs="Arial"/>
         </w:rPr>
-        <w:t xml:space="preserve">Trompenaars, F. W. P. (2020). </w:t>
-      </w:r>
-      <w:r>
-        <w:rPr>
-          <w:rFonts w:ascii="Arial" w:hAnsi="Arial" w:cs="Arial"/>
-          <w:i/>
-          <w:iCs/>
-        </w:rPr>
-        <w:t>RIDING THE WAVES OF CULTURE, FOURTH EDITION : understanding diversity in global business.</w:t>
-      </w:r>
-      <w:r>
-        <w:rPr>
-          <w:rFonts w:ascii="Arial" w:hAnsi="Arial" w:cs="Arial"/>
-        </w:rPr>
-        <w:t xml:space="preserve"> (4th ed., Vol. 5). Mcgraw-Hill Education.</w:t>
+        <w:lastRenderedPageBreak/>
+        <w:t xml:space="preserve">Tran, Q. N., Nguyen, C. T., &amp; Dang, C.-M. (2024). Cultural Change at a Shipbuilding Joint Venture in Vietnam: Hard or Soft Value for Partnership? </w:t>
+      </w:r>
+      <w:r>
+        <w:rPr>
+          <w:rFonts w:ascii="Arial" w:hAnsi="Arial" w:cs="Arial"/>
+          <w:i/>
+          <w:iCs/>
+        </w:rPr>
+        <w:t>Business and Management in Asia</w:t>
+      </w:r>
+      <w:r>
+        <w:rPr>
+          <w:rFonts w:ascii="Arial" w:hAnsi="Arial" w:cs="Arial"/>
+        </w:rPr>
+        <w:t xml:space="preserve">, </w:t>
+      </w:r>
+      <w:r>
+        <w:rPr>
+          <w:rFonts w:ascii="Arial" w:hAnsi="Arial" w:cs="Arial"/>
+          <w:i/>
+          <w:iCs/>
+        </w:rPr>
+        <w:t>12</w:t>
+      </w:r>
+      <w:r>
+        <w:rPr>
+          <w:rFonts w:ascii="Arial" w:hAnsi="Arial" w:cs="Arial"/>
+        </w:rPr>
+        <w:t>(3), 73–89. https://doi.org/10.1007/978-981-99-9371-0_5</w:t>
       </w:r>
     </w:p>
     <w:p>
       <w:pPr>
         <w:pStyle w:val="NormalWeb"/>
-        <w:spacing w:before="0" w:beforeAutospacing="0" w:after="0" w:afterAutospacing="0" w:line="480" w:lineRule="auto"/>
+        <w:spacing w:before="0" w:beforeAutospacing="0" w:after="0" w:afterAutospacing="0" w:line="360" w:lineRule="auto"/>
         <w:ind w:left="720" w:hanging="720"/>
         <w:jc w:val="both"/>
         <w:rPr>
@@ -4553,27 +5035,27 @@
         <w:rPr>
           <w:rFonts w:ascii="Arial" w:hAnsi="Arial" w:cs="Arial"/>
         </w:rPr>
-        <w:t xml:space="preserve">Vu, M. C. (2020). How the contextual constraints and tensions of a transitional context influence individuals’ negotiations of meaningful work – the case of Vietnam. </w:t>
-      </w:r>
-      <w:r>
-        <w:rPr>
-          <w:rFonts w:ascii="Arial" w:hAnsi="Arial" w:cs="Arial"/>
-          <w:i/>
-          <w:iCs/>
-        </w:rPr>
-        <w:t>The International Journal of Human Resource Management</w:t>
-      </w:r>
-      <w:r>
-        <w:rPr>
-          <w:rFonts w:ascii="Arial" w:hAnsi="Arial" w:cs="Arial"/>
-        </w:rPr>
-        <w:t>, 1–27. https://doi.org/10.1080/09585192.2020.1745867</w:t>
+        <w:t xml:space="preserve">Trompenaars, F. W. P. (2020). </w:t>
+      </w:r>
+      <w:r>
+        <w:rPr>
+          <w:rFonts w:ascii="Arial" w:hAnsi="Arial" w:cs="Arial"/>
+          <w:i/>
+          <w:iCs/>
+        </w:rPr>
+        <w:t>RIDING THE WAVES OF CULTURE, FOURTH EDITION : understanding diversity in global business.</w:t>
+      </w:r>
+      <w:r>
+        <w:rPr>
+          <w:rFonts w:ascii="Arial" w:hAnsi="Arial" w:cs="Arial"/>
+        </w:rPr>
+        <w:t xml:space="preserve"> (4th ed., Vol. 5). Mcgraw-Hill Education.</w:t>
       </w:r>
     </w:p>
     <w:p>
       <w:pPr>
         <w:pStyle w:val="NormalWeb"/>
-        <w:spacing w:before="0" w:beforeAutospacing="0" w:after="0" w:afterAutospacing="0" w:line="480" w:lineRule="auto"/>
+        <w:spacing w:before="0" w:beforeAutospacing="0" w:after="0" w:afterAutospacing="0" w:line="360" w:lineRule="auto"/>
         <w:ind w:left="720" w:hanging="720"/>
         <w:jc w:val="both"/>
         <w:rPr>
@@ -4584,6 +5066,37 @@
         <w:rPr>
           <w:rFonts w:ascii="Arial" w:hAnsi="Arial" w:cs="Arial"/>
         </w:rPr>
+        <w:t xml:space="preserve">Vu, M. C. (2020). How the contextual constraints and tensions of a transitional context influence individuals’ negotiations of meaningful work – the case of Vietnam. </w:t>
+      </w:r>
+      <w:r>
+        <w:rPr>
+          <w:rFonts w:ascii="Arial" w:hAnsi="Arial" w:cs="Arial"/>
+          <w:i/>
+          <w:iCs/>
+        </w:rPr>
+        <w:t>The International Journal of Human Resource Management</w:t>
+      </w:r>
+      <w:r>
+        <w:rPr>
+          <w:rFonts w:ascii="Arial" w:hAnsi="Arial" w:cs="Arial"/>
+        </w:rPr>
+        <w:t>, 1–27. https://doi.org/10.1080/09585192.2020.1745867</w:t>
+      </w:r>
+    </w:p>
+    <w:p>
+      <w:pPr>
+        <w:pStyle w:val="NormalWeb"/>
+        <w:spacing w:before="0" w:beforeAutospacing="0" w:after="0" w:afterAutospacing="0" w:line="360" w:lineRule="auto"/>
+        <w:ind w:left="720" w:hanging="720"/>
+        <w:jc w:val="both"/>
+        <w:rPr>
+          <w:rFonts w:ascii="Arial" w:hAnsi="Arial" w:cs="Arial"/>
+        </w:rPr>
+      </w:pPr>
+      <w:r>
+        <w:rPr>
+          <w:rFonts w:ascii="Arial" w:hAnsi="Arial" w:cs="Arial"/>
+        </w:rPr>
         <w:t xml:space="preserve">Westjohn, S. A., Magnusson, P., Franke, G. R., &amp; Peng, Y. (2021). Trust Propensity Across Cultures: The Role of Collectivism. </w:t>
       </w:r>
       <w:r>
@@ -4612,13 +5125,13 @@
         <w:rPr>
           <w:rFonts w:ascii="Arial" w:hAnsi="Arial" w:cs="Arial"/>
         </w:rPr>
-        <w:t>(1), 1069031X2110366. https://doi.org/10.1177/1069031x211036688</w:t>
+        <w:t>(1), 106–130. https://doi.org/10.1177/1069031x211036688</w:t>
       </w:r>
     </w:p>
     <w:p>
       <w:pPr>
         <w:pStyle w:val="NormalWeb"/>
-        <w:spacing w:before="0" w:beforeAutospacing="0" w:after="0" w:afterAutospacing="0" w:line="480" w:lineRule="auto"/>
+        <w:spacing w:before="0" w:beforeAutospacing="0" w:after="0" w:afterAutospacing="0" w:line="360" w:lineRule="auto"/>
         <w:ind w:left="720" w:hanging="720"/>
         <w:jc w:val="both"/>
         <w:rPr>
@@ -5853,6 +6366,25 @@
       <w14:ligatures w14:val="none"/>
     </w:rPr>
   </w:style>
+  <w:style w:type="table" w:styleId="TableGrid">
+    <w:name w:val="Table Grid"/>
+    <w:basedOn w:val="TableNormal"/>
+    <w:uiPriority w:val="39"/>
+    <w:rsid w:val="0026141A"/>
+    <w:pPr>
+      <w:spacing w:after="0" w:line="240" w:lineRule="auto"/>
+    </w:pPr>
+    <w:tblPr>
+      <w:tblBorders>
+        <w:top w:val="single" w:sz="4" w:space="0" w:color="auto"/>
+        <w:left w:val="single" w:sz="4" w:space="0" w:color="auto"/>
+        <w:bottom w:val="single" w:sz="4" w:space="0" w:color="auto"/>
+        <w:right w:val="single" w:sz="4" w:space="0" w:color="auto"/>
+        <w:insideH w:val="single" w:sz="4" w:space="0" w:color="auto"/>
+        <w:insideV w:val="single" w:sz="4" w:space="0" w:color="auto"/>
+      </w:tblBorders>
+    </w:tblPr>
+  </w:style>
 </w:styles>
 </file>
 

</xml_diff>